<commit_message>
update to learn lisp
</commit_message>
<xml_diff>
--- a/learn-lisp.docx
+++ b/learn-lisp.docx
@@ -119,7 +119,7 @@
           <v:shape id="_x0000_i1025" type="#_x0000_t75" style="width:300pt;height:198pt" o:ole="">
             <v:imagedata r:id="rId7" o:title=""/>
           </v:shape>
-          <o:OLEObject Type="Embed" ProgID="Visio.Drawing.15" ShapeID="_x0000_i1025" DrawAspect="Content" ObjectID="_1602595187" r:id="rId8"/>
+          <o:OLEObject Type="Embed" ProgID="Visio.Drawing.15" ShapeID="_x0000_i1025" DrawAspect="Content" ObjectID="_1602597915" r:id="rId8"/>
         </w:object>
       </w:r>
     </w:p>
@@ -211,7 +211,7 @@
           <v:shape id="_x0000_i1026" type="#_x0000_t75" style="width:345.6pt;height:228.6pt" o:ole="">
             <v:imagedata r:id="rId9" o:title=""/>
           </v:shape>
-          <o:OLEObject Type="Embed" ProgID="Visio.Drawing.15" ShapeID="_x0000_i1026" DrawAspect="Content" ObjectID="_1602595188" r:id="rId10"/>
+          <o:OLEObject Type="Embed" ProgID="Visio.Drawing.15" ShapeID="_x0000_i1026" DrawAspect="Content" ObjectID="_1602597916" r:id="rId10"/>
         </w:object>
       </w:r>
     </w:p>
@@ -399,7 +399,25 @@
           <w:sz w:val="32"/>
           <w:szCs w:val="32"/>
         </w:rPr>
-        <w:t xml:space="preserve"> a c struct with 2 pointers (always enclosed within '( )' parenthesis):</w:t>
+        <w:t xml:space="preserve"> a c </w:t>
+      </w:r>
+      <w:proofErr w:type="spellStart"/>
+      <w:r>
+        <w:rPr>
+          <w:rFonts w:asciiTheme="minorHAnsi" w:hAnsiTheme="minorHAnsi" w:cs="Courier New"/>
+          <w:sz w:val="32"/>
+          <w:szCs w:val="32"/>
+        </w:rPr>
+        <w:t>struct</w:t>
+      </w:r>
+      <w:proofErr w:type="spellEnd"/>
+      <w:r>
+        <w:rPr>
+          <w:rFonts w:asciiTheme="minorHAnsi" w:hAnsiTheme="minorHAnsi" w:cs="Courier New"/>
+          <w:sz w:val="32"/>
+          <w:szCs w:val="32"/>
+        </w:rPr>
+        <w:t xml:space="preserve"> with 2 pointers (always enclosed within '( )' parenthesis):</w:t>
       </w:r>
     </w:p>
     <w:p>
@@ -427,61 +445,63 @@
           <w:sz w:val="28"/>
           <w:szCs w:val="28"/>
         </w:rPr>
-        <w:t xml:space="preserve">    //c style example psuedocode</w:t>
-      </w:r>
-    </w:p>
-    <w:p>
-      <w:pPr>
-        <w:pStyle w:val="PlainText"/>
+        <w:t xml:space="preserve">    //c style example </w:t>
+      </w:r>
+      <w:proofErr w:type="spellStart"/>
+      <w:r>
         <w:rPr>
           <w:rFonts w:ascii="Courier New" w:hAnsi="Courier New" w:cs="Courier New"/>
           <w:sz w:val="28"/>
           <w:szCs w:val="28"/>
         </w:rPr>
-      </w:pPr>
-      <w:r>
+        <w:t>psuedocode</w:t>
+      </w:r>
+      <w:proofErr w:type="spellEnd"/>
+    </w:p>
+    <w:p>
+      <w:pPr>
+        <w:pStyle w:val="PlainText"/>
         <w:rPr>
           <w:rFonts w:ascii="Courier New" w:hAnsi="Courier New" w:cs="Courier New"/>
           <w:sz w:val="28"/>
           <w:szCs w:val="28"/>
         </w:rPr>
-        <w:t xml:space="preserve">    cons-struct {</w:t>
-      </w:r>
-    </w:p>
-    <w:p>
-      <w:pPr>
-        <w:pStyle w:val="PlainText"/>
+      </w:pPr>
+      <w:r>
         <w:rPr>
           <w:rFonts w:ascii="Courier New" w:hAnsi="Courier New" w:cs="Courier New"/>
           <w:sz w:val="28"/>
           <w:szCs w:val="28"/>
         </w:rPr>
-      </w:pPr>
+        <w:t xml:space="preserve">    </w:t>
+      </w:r>
+      <w:proofErr w:type="gramStart"/>
       <w:r>
         <w:rPr>
           <w:rFonts w:ascii="Courier New" w:hAnsi="Courier New" w:cs="Courier New"/>
           <w:sz w:val="28"/>
           <w:szCs w:val="28"/>
         </w:rPr>
-        <w:t xml:space="preserve">        pointer* pointer1;</w:t>
-      </w:r>
-    </w:p>
-    <w:p>
-      <w:pPr>
-        <w:pStyle w:val="PlainText"/>
+        <w:t>cons-</w:t>
+      </w:r>
+      <w:proofErr w:type="spellStart"/>
+      <w:r>
         <w:rPr>
           <w:rFonts w:ascii="Courier New" w:hAnsi="Courier New" w:cs="Courier New"/>
           <w:sz w:val="28"/>
           <w:szCs w:val="28"/>
         </w:rPr>
-      </w:pPr>
+        <w:t>struct</w:t>
+      </w:r>
+      <w:proofErr w:type="spellEnd"/>
+      <w:proofErr w:type="gramEnd"/>
       <w:r>
         <w:rPr>
           <w:rFonts w:ascii="Courier New" w:hAnsi="Courier New" w:cs="Courier New"/>
           <w:sz w:val="28"/>
           <w:szCs w:val="28"/>
         </w:rPr>
-        <w:t xml:space="preserve">        pointer* pointer2;</w:t>
+        <w:t xml:space="preserve"> {</w:t>
       </w:r>
     </w:p>
     <w:p>
@@ -499,6 +519,78 @@
           <w:sz w:val="28"/>
           <w:szCs w:val="28"/>
         </w:rPr>
+        <w:t xml:space="preserve">        </w:t>
+      </w:r>
+      <w:proofErr w:type="gramStart"/>
+      <w:r>
+        <w:rPr>
+          <w:rFonts w:ascii="Courier New" w:hAnsi="Courier New" w:cs="Courier New"/>
+          <w:sz w:val="28"/>
+          <w:szCs w:val="28"/>
+        </w:rPr>
+        <w:t>pointer</w:t>
+      </w:r>
+      <w:proofErr w:type="gramEnd"/>
+      <w:r>
+        <w:rPr>
+          <w:rFonts w:ascii="Courier New" w:hAnsi="Courier New" w:cs="Courier New"/>
+          <w:sz w:val="28"/>
+          <w:szCs w:val="28"/>
+        </w:rPr>
+        <w:t>* pointer1;</w:t>
+      </w:r>
+    </w:p>
+    <w:p>
+      <w:pPr>
+        <w:pStyle w:val="PlainText"/>
+        <w:rPr>
+          <w:rFonts w:ascii="Courier New" w:hAnsi="Courier New" w:cs="Courier New"/>
+          <w:sz w:val="28"/>
+          <w:szCs w:val="28"/>
+        </w:rPr>
+      </w:pPr>
+      <w:r>
+        <w:rPr>
+          <w:rFonts w:ascii="Courier New" w:hAnsi="Courier New" w:cs="Courier New"/>
+          <w:sz w:val="28"/>
+          <w:szCs w:val="28"/>
+        </w:rPr>
+        <w:t xml:space="preserve">        </w:t>
+      </w:r>
+      <w:proofErr w:type="gramStart"/>
+      <w:r>
+        <w:rPr>
+          <w:rFonts w:ascii="Courier New" w:hAnsi="Courier New" w:cs="Courier New"/>
+          <w:sz w:val="28"/>
+          <w:szCs w:val="28"/>
+        </w:rPr>
+        <w:t>pointer</w:t>
+      </w:r>
+      <w:proofErr w:type="gramEnd"/>
+      <w:r>
+        <w:rPr>
+          <w:rFonts w:ascii="Courier New" w:hAnsi="Courier New" w:cs="Courier New"/>
+          <w:sz w:val="28"/>
+          <w:szCs w:val="28"/>
+        </w:rPr>
+        <w:t>* pointer2;</w:t>
+      </w:r>
+    </w:p>
+    <w:p>
+      <w:pPr>
+        <w:pStyle w:val="PlainText"/>
+        <w:rPr>
+          <w:rFonts w:ascii="Courier New" w:hAnsi="Courier New" w:cs="Courier New"/>
+          <w:sz w:val="28"/>
+          <w:szCs w:val="28"/>
+        </w:rPr>
+      </w:pPr>
+      <w:r>
+        <w:rPr>
+          <w:rFonts w:ascii="Courier New" w:hAnsi="Courier New" w:cs="Courier New"/>
+          <w:sz w:val="28"/>
+          <w:szCs w:val="28"/>
+        </w:rPr>
         <w:t xml:space="preserve">    }</w:t>
       </w:r>
     </w:p>
@@ -527,25 +619,25 @@
           <w:sz w:val="28"/>
           <w:szCs w:val="28"/>
         </w:rPr>
-        <w:t xml:space="preserve">    ;Comments in lisp are preceded by ';'</w:t>
-      </w:r>
-    </w:p>
-    <w:p>
-      <w:pPr>
-        <w:pStyle w:val="PlainText"/>
+        <w:t xml:space="preserve">    </w:t>
+      </w:r>
+      <w:proofErr w:type="gramStart"/>
+      <w:r>
         <w:rPr>
           <w:rFonts w:ascii="Courier New" w:hAnsi="Courier New" w:cs="Courier New"/>
           <w:sz w:val="28"/>
           <w:szCs w:val="28"/>
         </w:rPr>
-      </w:pPr>
+        <w:t>;Comments</w:t>
+      </w:r>
+      <w:proofErr w:type="gramEnd"/>
       <w:r>
         <w:rPr>
           <w:rFonts w:ascii="Courier New" w:hAnsi="Courier New" w:cs="Courier New"/>
           <w:sz w:val="28"/>
           <w:szCs w:val="28"/>
         </w:rPr>
-        <w:t xml:space="preserve">    ;Lisp uses the 'cons' function to make a </w:t>
+        <w:t xml:space="preserve"> in lisp are preceded by ';'</w:t>
       </w:r>
     </w:p>
     <w:p>
@@ -563,44 +655,62 @@
           <w:sz w:val="28"/>
           <w:szCs w:val="28"/>
         </w:rPr>
-        <w:t xml:space="preserve">    ;new cons-cell</w:t>
-      </w:r>
-    </w:p>
-    <w:p>
-      <w:pPr>
-        <w:pStyle w:val="PlainText"/>
+        <w:t xml:space="preserve">    </w:t>
+      </w:r>
+      <w:proofErr w:type="gramStart"/>
+      <w:r>
         <w:rPr>
           <w:rFonts w:ascii="Courier New" w:hAnsi="Courier New" w:cs="Courier New"/>
           <w:sz w:val="28"/>
           <w:szCs w:val="28"/>
         </w:rPr>
-      </w:pPr>
+        <w:t>;Lisp</w:t>
+      </w:r>
+      <w:proofErr w:type="gramEnd"/>
       <w:r>
         <w:rPr>
           <w:rFonts w:ascii="Courier New" w:hAnsi="Courier New" w:cs="Courier New"/>
           <w:sz w:val="28"/>
           <w:szCs w:val="28"/>
         </w:rPr>
+        <w:t xml:space="preserve"> uses the 'cons' function to make a </w:t>
+      </w:r>
+    </w:p>
+    <w:p>
+      <w:pPr>
+        <w:pStyle w:val="PlainText"/>
+        <w:rPr>
+          <w:rFonts w:ascii="Courier New" w:hAnsi="Courier New" w:cs="Courier New"/>
+          <w:sz w:val="28"/>
+          <w:szCs w:val="28"/>
+        </w:rPr>
+      </w:pPr>
+      <w:r>
+        <w:rPr>
+          <w:rFonts w:ascii="Courier New" w:hAnsi="Courier New" w:cs="Courier New"/>
+          <w:sz w:val="28"/>
+          <w:szCs w:val="28"/>
+        </w:rPr>
         <w:t xml:space="preserve">    </w:t>
       </w:r>
+      <w:proofErr w:type="gramStart"/>
       <w:r>
         <w:rPr>
           <w:rFonts w:ascii="Courier New" w:hAnsi="Courier New" w:cs="Courier New"/>
           <w:sz w:val="28"/>
           <w:szCs w:val="28"/>
         </w:rPr>
-        <w:t>(cons pointer1 pointer2)</w:t>
-      </w:r>
-    </w:p>
-    <w:p>
-      <w:pPr>
-        <w:pStyle w:val="PlainText"/>
+        <w:t>;new</w:t>
+      </w:r>
+      <w:proofErr w:type="gramEnd"/>
+      <w:r>
         <w:rPr>
           <w:rFonts w:ascii="Courier New" w:hAnsi="Courier New" w:cs="Courier New"/>
           <w:sz w:val="28"/>
           <w:szCs w:val="28"/>
         </w:rPr>
-      </w:pPr>
+        <w:t xml:space="preserve"> cons-cell</w:t>
+      </w:r>
     </w:p>
     <w:p>
       <w:pPr>
@@ -617,42 +727,44 @@
           <w:sz w:val="28"/>
           <w:szCs w:val="28"/>
         </w:rPr>
-        <w:t xml:space="preserve">    ;pointer1 is normally called the 'car' (for reasons </w:t>
-      </w:r>
-    </w:p>
-    <w:p>
-      <w:pPr>
-        <w:pStyle w:val="PlainText"/>
+        <w:t xml:space="preserve">    </w:t>
+      </w:r>
+      <w:r>
         <w:rPr>
           <w:rFonts w:ascii="Courier New" w:hAnsi="Courier New" w:cs="Courier New"/>
           <w:sz w:val="28"/>
           <w:szCs w:val="28"/>
         </w:rPr>
-      </w:pPr>
+        <w:t>(</w:t>
+      </w:r>
+      <w:proofErr w:type="gramStart"/>
       <w:r>
         <w:rPr>
           <w:rFonts w:ascii="Courier New" w:hAnsi="Courier New" w:cs="Courier New"/>
           <w:sz w:val="28"/>
           <w:szCs w:val="28"/>
         </w:rPr>
-        <w:t xml:space="preserve">    ;</w:t>
-      </w:r>
+        <w:t>cons</w:t>
+      </w:r>
+      <w:proofErr w:type="gramEnd"/>
       <w:r>
         <w:rPr>
           <w:rFonts w:ascii="Courier New" w:hAnsi="Courier New" w:cs="Courier New"/>
           <w:sz w:val="28"/>
           <w:szCs w:val="28"/>
         </w:rPr>
-        <w:t>not worth explaining)</w:t>
-      </w:r>
-      <w:r>
+        <w:t xml:space="preserve"> pointer1 pointer2)</w:t>
+      </w:r>
+    </w:p>
+    <w:p>
+      <w:pPr>
+        <w:pStyle w:val="PlainText"/>
         <w:rPr>
           <w:rFonts w:ascii="Courier New" w:hAnsi="Courier New" w:cs="Courier New"/>
           <w:sz w:val="28"/>
           <w:szCs w:val="28"/>
         </w:rPr>
-        <w:t xml:space="preserve">. pointer2 is normally called </w:t>
-      </w:r>
+      </w:pPr>
     </w:p>
     <w:p>
       <w:pPr>
@@ -669,23 +781,25 @@
           <w:sz w:val="28"/>
           <w:szCs w:val="28"/>
         </w:rPr>
-        <w:t xml:space="preserve">    ;</w:t>
-      </w:r>
+        <w:t xml:space="preserve">    </w:t>
+      </w:r>
+      <w:proofErr w:type="gramStart"/>
       <w:r>
         <w:rPr>
           <w:rFonts w:ascii="Courier New" w:hAnsi="Courier New" w:cs="Courier New"/>
           <w:sz w:val="28"/>
           <w:szCs w:val="28"/>
         </w:rPr>
-        <w:t xml:space="preserve">the </w:t>
-      </w:r>
+        <w:t>;pointer1</w:t>
+      </w:r>
+      <w:proofErr w:type="gramEnd"/>
       <w:r>
         <w:rPr>
           <w:rFonts w:ascii="Courier New" w:hAnsi="Courier New" w:cs="Courier New"/>
           <w:sz w:val="28"/>
           <w:szCs w:val="28"/>
         </w:rPr>
-        <w:t>'cdr'</w:t>
+        <w:t xml:space="preserve"> is normally called the 'car' (for reasons </w:t>
       </w:r>
     </w:p>
     <w:p>
@@ -705,21 +819,189 @@
         </w:rPr>
         <w:t xml:space="preserve">    </w:t>
       </w:r>
+      <w:proofErr w:type="gramStart"/>
       <w:r>
         <w:rPr>
           <w:rFonts w:ascii="Courier New" w:hAnsi="Courier New" w:cs="Courier New"/>
           <w:sz w:val="28"/>
           <w:szCs w:val="28"/>
         </w:rPr>
+        <w:t>;</w:t>
+      </w:r>
+      <w:r>
+        <w:rPr>
+          <w:rFonts w:ascii="Courier New" w:hAnsi="Courier New" w:cs="Courier New"/>
+          <w:sz w:val="28"/>
+          <w:szCs w:val="28"/>
+        </w:rPr>
+        <w:t>not</w:t>
+      </w:r>
+      <w:proofErr w:type="gramEnd"/>
+      <w:r>
+        <w:rPr>
+          <w:rFonts w:ascii="Courier New" w:hAnsi="Courier New" w:cs="Courier New"/>
+          <w:sz w:val="28"/>
+          <w:szCs w:val="28"/>
+        </w:rPr>
+        <w:t xml:space="preserve"> worth explaining)</w:t>
+      </w:r>
+      <w:r>
+        <w:rPr>
+          <w:rFonts w:ascii="Courier New" w:hAnsi="Courier New" w:cs="Courier New"/>
+          <w:sz w:val="28"/>
+          <w:szCs w:val="28"/>
+        </w:rPr>
+        <w:t xml:space="preserve">. </w:t>
+      </w:r>
+      <w:proofErr w:type="gramStart"/>
+      <w:r>
+        <w:rPr>
+          <w:rFonts w:ascii="Courier New" w:hAnsi="Courier New" w:cs="Courier New"/>
+          <w:sz w:val="28"/>
+          <w:szCs w:val="28"/>
+        </w:rPr>
+        <w:t>pointer2</w:t>
+      </w:r>
+      <w:proofErr w:type="gramEnd"/>
+      <w:r>
+        <w:rPr>
+          <w:rFonts w:ascii="Courier New" w:hAnsi="Courier New" w:cs="Courier New"/>
+          <w:sz w:val="28"/>
+          <w:szCs w:val="28"/>
+        </w:rPr>
+        <w:t xml:space="preserve"> is normally called </w:t>
+      </w:r>
+    </w:p>
+    <w:p>
+      <w:pPr>
+        <w:pStyle w:val="PlainText"/>
+        <w:rPr>
+          <w:rFonts w:ascii="Courier New" w:hAnsi="Courier New" w:cs="Courier New"/>
+          <w:sz w:val="28"/>
+          <w:szCs w:val="28"/>
+        </w:rPr>
+      </w:pPr>
+      <w:r>
+        <w:rPr>
+          <w:rFonts w:ascii="Courier New" w:hAnsi="Courier New" w:cs="Courier New"/>
+          <w:sz w:val="28"/>
+          <w:szCs w:val="28"/>
+        </w:rPr>
+        <w:t xml:space="preserve">    </w:t>
+      </w:r>
+      <w:proofErr w:type="gramStart"/>
+      <w:r>
+        <w:rPr>
+          <w:rFonts w:ascii="Courier New" w:hAnsi="Courier New" w:cs="Courier New"/>
+          <w:sz w:val="28"/>
+          <w:szCs w:val="28"/>
+        </w:rPr>
+        <w:t>;</w:t>
+      </w:r>
+      <w:r>
+        <w:rPr>
+          <w:rFonts w:ascii="Courier New" w:hAnsi="Courier New" w:cs="Courier New"/>
+          <w:sz w:val="28"/>
+          <w:szCs w:val="28"/>
+        </w:rPr>
+        <w:t>the</w:t>
+      </w:r>
+      <w:proofErr w:type="gramEnd"/>
+      <w:r>
+        <w:rPr>
+          <w:rFonts w:ascii="Courier New" w:hAnsi="Courier New" w:cs="Courier New"/>
+          <w:sz w:val="28"/>
+          <w:szCs w:val="28"/>
+        </w:rPr>
+        <w:t xml:space="preserve"> </w:t>
+      </w:r>
+      <w:r>
+        <w:rPr>
+          <w:rFonts w:ascii="Courier New" w:hAnsi="Courier New" w:cs="Courier New"/>
+          <w:sz w:val="28"/>
+          <w:szCs w:val="28"/>
+        </w:rPr>
+        <w:t>'</w:t>
+      </w:r>
+      <w:proofErr w:type="spellStart"/>
+      <w:r>
+        <w:rPr>
+          <w:rFonts w:ascii="Courier New" w:hAnsi="Courier New" w:cs="Courier New"/>
+          <w:sz w:val="28"/>
+          <w:szCs w:val="28"/>
+        </w:rPr>
+        <w:t>cdr</w:t>
+      </w:r>
+      <w:proofErr w:type="spellEnd"/>
+      <w:r>
+        <w:rPr>
+          <w:rFonts w:ascii="Courier New" w:hAnsi="Courier New" w:cs="Courier New"/>
+          <w:sz w:val="28"/>
+          <w:szCs w:val="28"/>
+        </w:rPr>
+        <w:t>'</w:t>
+      </w:r>
+    </w:p>
+    <w:p>
+      <w:pPr>
+        <w:pStyle w:val="PlainText"/>
+        <w:rPr>
+          <w:rFonts w:ascii="Courier New" w:hAnsi="Courier New" w:cs="Courier New"/>
+          <w:sz w:val="28"/>
+          <w:szCs w:val="28"/>
+        </w:rPr>
+      </w:pPr>
+      <w:r>
+        <w:rPr>
+          <w:rFonts w:ascii="Courier New" w:hAnsi="Courier New" w:cs="Courier New"/>
+          <w:sz w:val="28"/>
+          <w:szCs w:val="28"/>
+        </w:rPr>
+        <w:t xml:space="preserve">    </w:t>
+      </w:r>
+      <w:r>
+        <w:rPr>
+          <w:rFonts w:ascii="Courier New" w:hAnsi="Courier New" w:cs="Courier New"/>
+          <w:sz w:val="28"/>
+          <w:szCs w:val="28"/>
+        </w:rPr>
         <w:t>(</w:t>
       </w:r>
+      <w:proofErr w:type="gramStart"/>
       <w:r>
         <w:rPr>
           <w:rFonts w:ascii="Courier New" w:hAnsi="Courier New" w:cs="Courier New"/>
           <w:sz w:val="28"/>
           <w:szCs w:val="28"/>
         </w:rPr>
-        <w:t>cons car cdr)</w:t>
+        <w:t>cons</w:t>
+      </w:r>
+      <w:proofErr w:type="gramEnd"/>
+      <w:r>
+        <w:rPr>
+          <w:rFonts w:ascii="Courier New" w:hAnsi="Courier New" w:cs="Courier New"/>
+          <w:sz w:val="28"/>
+          <w:szCs w:val="28"/>
+        </w:rPr>
+        <w:t xml:space="preserve"> car </w:t>
+      </w:r>
+      <w:proofErr w:type="spellStart"/>
+      <w:r>
+        <w:rPr>
+          <w:rFonts w:ascii="Courier New" w:hAnsi="Courier New" w:cs="Courier New"/>
+          <w:sz w:val="28"/>
+          <w:szCs w:val="28"/>
+        </w:rPr>
+        <w:t>cdr</w:t>
+      </w:r>
+      <w:proofErr w:type="spellEnd"/>
+      <w:r>
+        <w:rPr>
+          <w:rFonts w:ascii="Courier New" w:hAnsi="Courier New" w:cs="Courier New"/>
+          <w:sz w:val="28"/>
+          <w:szCs w:val="28"/>
+        </w:rPr>
+        <w:t>)</w:t>
       </w:r>
     </w:p>
     <w:p>
@@ -831,7 +1113,25 @@
           <w:sz w:val="24"/>
           <w:szCs w:val="28"/>
         </w:rPr>
-        <w:t>(left-pointer . right-pointer</w:t>
+        <w:t>(left-</w:t>
+      </w:r>
+      <w:proofErr w:type="gramStart"/>
+      <w:r>
+        <w:rPr>
+          <w:rFonts w:ascii="Courier New" w:hAnsi="Courier New" w:cs="Courier New"/>
+          <w:sz w:val="24"/>
+          <w:szCs w:val="28"/>
+        </w:rPr>
+        <w:t>pointer .</w:t>
+      </w:r>
+      <w:proofErr w:type="gramEnd"/>
+      <w:r>
+        <w:rPr>
+          <w:rFonts w:ascii="Courier New" w:hAnsi="Courier New" w:cs="Courier New"/>
+          <w:sz w:val="24"/>
+          <w:szCs w:val="28"/>
+        </w:rPr>
+        <w:t xml:space="preserve"> right-pointer</w:t>
       </w:r>
       <w:r>
         <w:rPr>
@@ -857,25 +1157,61 @@
           <w:sz w:val="24"/>
           <w:szCs w:val="28"/>
         </w:rPr>
-        <w:t xml:space="preserve">    ;The single quote tells Lisp “Don’t evaluate this as a function”</w:t>
-      </w:r>
-    </w:p>
-    <w:p>
-      <w:pPr>
-        <w:pStyle w:val="PlainText"/>
-        <w:rPr>
-          <w:rFonts w:ascii="Courier New" w:hAnsi="Courier New" w:cs="Courier New"/>
-          <w:sz w:val="24"/>
-          <w:szCs w:val="28"/>
-        </w:rPr>
-      </w:pPr>
-      <w:r>
-        <w:rPr>
-          <w:rFonts w:ascii="Courier New" w:hAnsi="Courier New" w:cs="Courier New"/>
-          <w:sz w:val="24"/>
-          <w:szCs w:val="28"/>
-        </w:rPr>
-        <w:t xml:space="preserve">    ;The (list) and (cons) functions handle that part internally</w:t>
+        <w:t xml:space="preserve">    </w:t>
+      </w:r>
+      <w:proofErr w:type="gramStart"/>
+      <w:r>
+        <w:rPr>
+          <w:rFonts w:ascii="Courier New" w:hAnsi="Courier New" w:cs="Courier New"/>
+          <w:sz w:val="24"/>
+          <w:szCs w:val="28"/>
+        </w:rPr>
+        <w:t>;The</w:t>
+      </w:r>
+      <w:proofErr w:type="gramEnd"/>
+      <w:r>
+        <w:rPr>
+          <w:rFonts w:ascii="Courier New" w:hAnsi="Courier New" w:cs="Courier New"/>
+          <w:sz w:val="24"/>
+          <w:szCs w:val="28"/>
+        </w:rPr>
+        <w:t xml:space="preserve"> single quote tells Lisp “Don’t evaluate this as a function”</w:t>
+      </w:r>
+    </w:p>
+    <w:p>
+      <w:pPr>
+        <w:pStyle w:val="PlainText"/>
+        <w:rPr>
+          <w:rFonts w:ascii="Courier New" w:hAnsi="Courier New" w:cs="Courier New"/>
+          <w:sz w:val="24"/>
+          <w:szCs w:val="28"/>
+        </w:rPr>
+      </w:pPr>
+      <w:r>
+        <w:rPr>
+          <w:rFonts w:ascii="Courier New" w:hAnsi="Courier New" w:cs="Courier New"/>
+          <w:sz w:val="24"/>
+          <w:szCs w:val="28"/>
+        </w:rPr>
+        <w:t xml:space="preserve">    </w:t>
+      </w:r>
+      <w:proofErr w:type="gramStart"/>
+      <w:r>
+        <w:rPr>
+          <w:rFonts w:ascii="Courier New" w:hAnsi="Courier New" w:cs="Courier New"/>
+          <w:sz w:val="24"/>
+          <w:szCs w:val="28"/>
+        </w:rPr>
+        <w:t>;The</w:t>
+      </w:r>
+      <w:proofErr w:type="gramEnd"/>
+      <w:r>
+        <w:rPr>
+          <w:rFonts w:ascii="Courier New" w:hAnsi="Courier New" w:cs="Courier New"/>
+          <w:sz w:val="24"/>
+          <w:szCs w:val="28"/>
+        </w:rPr>
+        <w:t xml:space="preserve"> (list) and (cons) functions handle that part internally</w:t>
       </w:r>
     </w:p>
     <w:p>
@@ -1045,7 +1381,25 @@
           <w:sz w:val="24"/>
           <w:szCs w:val="28"/>
         </w:rPr>
-        <w:t>(left-pointer1 . right-pointer-to-the-next-cons-cell)</w:t>
+        <w:t>(left-</w:t>
+      </w:r>
+      <w:proofErr w:type="gramStart"/>
+      <w:r>
+        <w:rPr>
+          <w:rFonts w:ascii="Courier New" w:hAnsi="Courier New" w:cs="Courier New"/>
+          <w:sz w:val="24"/>
+          <w:szCs w:val="28"/>
+        </w:rPr>
+        <w:t>pointer1 .</w:t>
+      </w:r>
+      <w:proofErr w:type="gramEnd"/>
+      <w:r>
+        <w:rPr>
+          <w:rFonts w:ascii="Courier New" w:hAnsi="Courier New" w:cs="Courier New"/>
+          <w:sz w:val="24"/>
+          <w:szCs w:val="28"/>
+        </w:rPr>
+        <w:t xml:space="preserve"> right-pointer-to-the-next-cons-cell)</w:t>
       </w:r>
     </w:p>
     <w:p>
@@ -1117,7 +1471,16 @@
           <w:sz w:val="24"/>
           <w:szCs w:val="28"/>
         </w:rPr>
-        <w:t xml:space="preserve">(left-pointer1 </w:t>
+        <w:t>(left-</w:t>
+      </w:r>
+      <w:proofErr w:type="gramStart"/>
+      <w:r>
+        <w:rPr>
+          <w:rFonts w:ascii="Courier New" w:hAnsi="Courier New" w:cs="Courier New"/>
+          <w:sz w:val="24"/>
+          <w:szCs w:val="28"/>
+        </w:rPr>
+        <w:t xml:space="preserve">pointer1 </w:t>
       </w:r>
       <w:r>
         <w:rPr>
@@ -1133,7 +1496,16 @@
           <w:sz w:val="24"/>
           <w:szCs w:val="28"/>
         </w:rPr>
-        <w:t>(left-pointer2</w:t>
+        <w:t>(</w:t>
+      </w:r>
+      <w:proofErr w:type="gramEnd"/>
+      <w:r>
+        <w:rPr>
+          <w:rFonts w:ascii="Courier New" w:hAnsi="Courier New" w:cs="Courier New"/>
+          <w:sz w:val="24"/>
+          <w:szCs w:val="28"/>
+        </w:rPr>
+        <w:t>left-pointer2</w:t>
       </w:r>
       <w:r>
         <w:rPr>
@@ -1231,7 +1603,43 @@
           <w:sz w:val="24"/>
           <w:szCs w:val="28"/>
         </w:rPr>
-        <w:t>(1 . (2 . 3))</w:t>
+        <w:t>(</w:t>
+      </w:r>
+      <w:proofErr w:type="gramStart"/>
+      <w:r>
+        <w:rPr>
+          <w:rFonts w:ascii="Courier New" w:hAnsi="Courier New" w:cs="Courier New"/>
+          <w:sz w:val="24"/>
+          <w:szCs w:val="28"/>
+        </w:rPr>
+        <w:t>1 .</w:t>
+      </w:r>
+      <w:proofErr w:type="gramEnd"/>
+      <w:r>
+        <w:rPr>
+          <w:rFonts w:ascii="Courier New" w:hAnsi="Courier New" w:cs="Courier New"/>
+          <w:sz w:val="24"/>
+          <w:szCs w:val="28"/>
+        </w:rPr>
+        <w:t xml:space="preserve"> (</w:t>
+      </w:r>
+      <w:proofErr w:type="gramStart"/>
+      <w:r>
+        <w:rPr>
+          <w:rFonts w:ascii="Courier New" w:hAnsi="Courier New" w:cs="Courier New"/>
+          <w:sz w:val="24"/>
+          <w:szCs w:val="28"/>
+        </w:rPr>
+        <w:t>2 .</w:t>
+      </w:r>
+      <w:proofErr w:type="gramEnd"/>
+      <w:r>
+        <w:rPr>
+          <w:rFonts w:ascii="Courier New" w:hAnsi="Courier New" w:cs="Courier New"/>
+          <w:sz w:val="24"/>
+          <w:szCs w:val="28"/>
+        </w:rPr>
+        <w:t xml:space="preserve"> 3))</w:t>
       </w:r>
     </w:p>
     <w:p>
@@ -1287,7 +1695,25 @@
           <w:sz w:val="32"/>
           <w:szCs w:val="32"/>
         </w:rPr>
-        <w:t>'null' is 'nil')</w:t>
+        <w:t>'</w:t>
+      </w:r>
+      <w:proofErr w:type="gramStart"/>
+      <w:r>
+        <w:rPr>
+          <w:rFonts w:asciiTheme="minorHAnsi" w:hAnsiTheme="minorHAnsi" w:cs="Courier New"/>
+          <w:sz w:val="32"/>
+          <w:szCs w:val="32"/>
+        </w:rPr>
+        <w:t>null</w:t>
+      </w:r>
+      <w:proofErr w:type="gramEnd"/>
+      <w:r>
+        <w:rPr>
+          <w:rFonts w:asciiTheme="minorHAnsi" w:hAnsiTheme="minorHAnsi" w:cs="Courier New"/>
+          <w:sz w:val="32"/>
+          <w:szCs w:val="32"/>
+        </w:rPr>
+        <w:t>' is 'nil')</w:t>
       </w:r>
       <w:r>
         <w:rPr>
@@ -1331,7 +1757,7 @@
           <v:shape id="_x0000_i1027" type="#_x0000_t75" style="width:540pt;height:363.6pt" o:ole="">
             <v:imagedata r:id="rId11" o:title=""/>
           </v:shape>
-          <o:OLEObject Type="Embed" ProgID="Visio.Drawing.15" ShapeID="_x0000_i1027" DrawAspect="Content" ObjectID="_1602595189" r:id="rId12"/>
+          <o:OLEObject Type="Embed" ProgID="Visio.Drawing.15" ShapeID="_x0000_i1027" DrawAspect="Content" ObjectID="_1602597917" r:id="rId12"/>
         </w:object>
       </w:r>
     </w:p>
@@ -1415,7 +1841,97 @@
           <w:sz w:val="24"/>
           <w:szCs w:val="28"/>
         </w:rPr>
-        <w:t>(1 . (2 . (3 . (4 . (5 . null))))</w:t>
+        <w:t>(</w:t>
+      </w:r>
+      <w:proofErr w:type="gramStart"/>
+      <w:r>
+        <w:rPr>
+          <w:rFonts w:ascii="Courier New" w:hAnsi="Courier New" w:cs="Courier New"/>
+          <w:sz w:val="24"/>
+          <w:szCs w:val="28"/>
+        </w:rPr>
+        <w:t>1 .</w:t>
+      </w:r>
+      <w:proofErr w:type="gramEnd"/>
+      <w:r>
+        <w:rPr>
+          <w:rFonts w:ascii="Courier New" w:hAnsi="Courier New" w:cs="Courier New"/>
+          <w:sz w:val="24"/>
+          <w:szCs w:val="28"/>
+        </w:rPr>
+        <w:t xml:space="preserve"> (</w:t>
+      </w:r>
+      <w:proofErr w:type="gramStart"/>
+      <w:r>
+        <w:rPr>
+          <w:rFonts w:ascii="Courier New" w:hAnsi="Courier New" w:cs="Courier New"/>
+          <w:sz w:val="24"/>
+          <w:szCs w:val="28"/>
+        </w:rPr>
+        <w:t>2 .</w:t>
+      </w:r>
+      <w:proofErr w:type="gramEnd"/>
+      <w:r>
+        <w:rPr>
+          <w:rFonts w:ascii="Courier New" w:hAnsi="Courier New" w:cs="Courier New"/>
+          <w:sz w:val="24"/>
+          <w:szCs w:val="28"/>
+        </w:rPr>
+        <w:t xml:space="preserve"> (</w:t>
+      </w:r>
+      <w:proofErr w:type="gramStart"/>
+      <w:r>
+        <w:rPr>
+          <w:rFonts w:ascii="Courier New" w:hAnsi="Courier New" w:cs="Courier New"/>
+          <w:sz w:val="24"/>
+          <w:szCs w:val="28"/>
+        </w:rPr>
+        <w:t>3 .</w:t>
+      </w:r>
+      <w:proofErr w:type="gramEnd"/>
+      <w:r>
+        <w:rPr>
+          <w:rFonts w:ascii="Courier New" w:hAnsi="Courier New" w:cs="Courier New"/>
+          <w:sz w:val="24"/>
+          <w:szCs w:val="28"/>
+        </w:rPr>
+        <w:t xml:space="preserve"> (</w:t>
+      </w:r>
+      <w:proofErr w:type="gramStart"/>
+      <w:r>
+        <w:rPr>
+          <w:rFonts w:ascii="Courier New" w:hAnsi="Courier New" w:cs="Courier New"/>
+          <w:sz w:val="24"/>
+          <w:szCs w:val="28"/>
+        </w:rPr>
+        <w:t>4 .</w:t>
+      </w:r>
+      <w:proofErr w:type="gramEnd"/>
+      <w:r>
+        <w:rPr>
+          <w:rFonts w:ascii="Courier New" w:hAnsi="Courier New" w:cs="Courier New"/>
+          <w:sz w:val="24"/>
+          <w:szCs w:val="28"/>
+        </w:rPr>
+        <w:t xml:space="preserve"> (</w:t>
+      </w:r>
+      <w:proofErr w:type="gramStart"/>
+      <w:r>
+        <w:rPr>
+          <w:rFonts w:ascii="Courier New" w:hAnsi="Courier New" w:cs="Courier New"/>
+          <w:sz w:val="24"/>
+          <w:szCs w:val="28"/>
+        </w:rPr>
+        <w:t>5 .</w:t>
+      </w:r>
+      <w:proofErr w:type="gramEnd"/>
+      <w:r>
+        <w:rPr>
+          <w:rFonts w:ascii="Courier New" w:hAnsi="Courier New" w:cs="Courier New"/>
+          <w:sz w:val="24"/>
+          <w:szCs w:val="28"/>
+        </w:rPr>
+        <w:t xml:space="preserve"> null))))</w:t>
       </w:r>
     </w:p>
     <w:p>
@@ -1543,7 +2059,25 @@
           <w:sz w:val="24"/>
           <w:szCs w:val="24"/>
         </w:rPr>
-        <w:t xml:space="preserve">    (list 1 2 3 4 5)</w:t>
+        <w:t xml:space="preserve">    (</w:t>
+      </w:r>
+      <w:proofErr w:type="gramStart"/>
+      <w:r>
+        <w:rPr>
+          <w:rFonts w:ascii="Courier New" w:hAnsi="Courier New" w:cs="Courier New"/>
+          <w:sz w:val="24"/>
+          <w:szCs w:val="24"/>
+        </w:rPr>
+        <w:t>list</w:t>
+      </w:r>
+      <w:proofErr w:type="gramEnd"/>
+      <w:r>
+        <w:rPr>
+          <w:rFonts w:ascii="Courier New" w:hAnsi="Courier New" w:cs="Courier New"/>
+          <w:sz w:val="24"/>
+          <w:szCs w:val="24"/>
+        </w:rPr>
+        <w:t xml:space="preserve"> 1 2 3 4 5)</w:t>
       </w:r>
     </w:p>
     <w:p>
@@ -1594,13 +2128,59 @@
           <w:szCs w:val="24"/>
         </w:rPr>
       </w:pPr>
-      <w:r>
-        <w:rPr>
-          <w:rFonts w:ascii="Courier New" w:hAnsi="Courier New" w:cs="Courier New"/>
-          <w:sz w:val="24"/>
-          <w:szCs w:val="24"/>
-        </w:rPr>
-        <w:t>;#t is boolean True, #f is boolean False</w:t>
+      <w:proofErr w:type="gramStart"/>
+      <w:r>
+        <w:rPr>
+          <w:rFonts w:ascii="Courier New" w:hAnsi="Courier New" w:cs="Courier New"/>
+          <w:sz w:val="24"/>
+          <w:szCs w:val="24"/>
+        </w:rPr>
+        <w:t>;#</w:t>
+      </w:r>
+      <w:proofErr w:type="gramEnd"/>
+      <w:r>
+        <w:rPr>
+          <w:rFonts w:ascii="Courier New" w:hAnsi="Courier New" w:cs="Courier New"/>
+          <w:sz w:val="24"/>
+          <w:szCs w:val="24"/>
+        </w:rPr>
+        <w:t xml:space="preserve">t is </w:t>
+      </w:r>
+      <w:proofErr w:type="spellStart"/>
+      <w:r>
+        <w:rPr>
+          <w:rFonts w:ascii="Courier New" w:hAnsi="Courier New" w:cs="Courier New"/>
+          <w:sz w:val="24"/>
+          <w:szCs w:val="24"/>
+        </w:rPr>
+        <w:t>boolean</w:t>
+      </w:r>
+      <w:proofErr w:type="spellEnd"/>
+      <w:r>
+        <w:rPr>
+          <w:rFonts w:ascii="Courier New" w:hAnsi="Courier New" w:cs="Courier New"/>
+          <w:sz w:val="24"/>
+          <w:szCs w:val="24"/>
+        </w:rPr>
+        <w:t xml:space="preserve"> True, #f is </w:t>
+      </w:r>
+      <w:proofErr w:type="spellStart"/>
+      <w:r>
+        <w:rPr>
+          <w:rFonts w:ascii="Courier New" w:hAnsi="Courier New" w:cs="Courier New"/>
+          <w:sz w:val="24"/>
+          <w:szCs w:val="24"/>
+        </w:rPr>
+        <w:t>boolean</w:t>
+      </w:r>
+      <w:proofErr w:type="spellEnd"/>
+      <w:r>
+        <w:rPr>
+          <w:rFonts w:ascii="Courier New" w:hAnsi="Courier New" w:cs="Courier New"/>
+          <w:sz w:val="24"/>
+          <w:szCs w:val="24"/>
+        </w:rPr>
+        <w:t xml:space="preserve"> False</w:t>
       </w:r>
     </w:p>
     <w:p>
@@ -1724,7 +2304,7 @@
           <v:shape id="_x0000_i1028" type="#_x0000_t75" style="width:418.8pt;height:444.6pt" o:ole="">
             <v:imagedata r:id="rId13" o:title=""/>
           </v:shape>
-          <o:OLEObject Type="Embed" ProgID="Visio.Drawing.15" ShapeID="_x0000_i1028" DrawAspect="Content" ObjectID="_1602595190" r:id="rId14"/>
+          <o:OLEObject Type="Embed" ProgID="Visio.Drawing.15" ShapeID="_x0000_i1028" DrawAspect="Content" ObjectID="_1602597918" r:id="rId14"/>
         </w:object>
       </w:r>
     </w:p>
@@ -1900,7 +2480,25 @@
           <w:sz w:val="32"/>
           <w:szCs w:val="32"/>
         </w:rPr>
-        <w:t xml:space="preserve"> can be anything (lisp is dynamic and untyped by default) *</w:t>
+        <w:t xml:space="preserve"> can be anything (lisp is dynamic and </w:t>
+      </w:r>
+      <w:proofErr w:type="spellStart"/>
+      <w:r>
+        <w:rPr>
+          <w:rFonts w:asciiTheme="minorHAnsi" w:hAnsiTheme="minorHAnsi" w:cs="Courier New"/>
+          <w:sz w:val="32"/>
+          <w:szCs w:val="32"/>
+        </w:rPr>
+        <w:t>untyped</w:t>
+      </w:r>
+      <w:proofErr w:type="spellEnd"/>
+      <w:r>
+        <w:rPr>
+          <w:rFonts w:asciiTheme="minorHAnsi" w:hAnsiTheme="minorHAnsi" w:cs="Courier New"/>
+          <w:sz w:val="32"/>
+          <w:szCs w:val="32"/>
+        </w:rPr>
+        <w:t xml:space="preserve"> by default) *</w:t>
       </w:r>
       <w:r>
         <w:rPr>
@@ -1955,7 +2553,25 @@
           <w:sz w:val="24"/>
           <w:szCs w:val="28"/>
         </w:rPr>
-        <w:t xml:space="preserve">    (+ 1 2 3) ;returns 6</w:t>
+        <w:t xml:space="preserve">    (+ 1 2 3</w:t>
+      </w:r>
+      <w:proofErr w:type="gramStart"/>
+      <w:r>
+        <w:rPr>
+          <w:rFonts w:ascii="Courier New" w:hAnsi="Courier New" w:cs="Courier New"/>
+          <w:sz w:val="24"/>
+          <w:szCs w:val="28"/>
+        </w:rPr>
+        <w:t>) ;returns</w:t>
+      </w:r>
+      <w:proofErr w:type="gramEnd"/>
+      <w:r>
+        <w:rPr>
+          <w:rFonts w:ascii="Courier New" w:hAnsi="Courier New" w:cs="Courier New"/>
+          <w:sz w:val="24"/>
+          <w:szCs w:val="28"/>
+        </w:rPr>
+        <w:t xml:space="preserve"> 6</w:t>
       </w:r>
     </w:p>
     <w:p>
@@ -1983,7 +2599,25 @@
           <w:sz w:val="24"/>
           <w:szCs w:val="28"/>
         </w:rPr>
-        <w:t xml:space="preserve">    ;Most functions internally</w:t>
+        <w:t xml:space="preserve">    </w:t>
+      </w:r>
+      <w:proofErr w:type="gramStart"/>
+      <w:r>
+        <w:rPr>
+          <w:rFonts w:ascii="Courier New" w:hAnsi="Courier New" w:cs="Courier New"/>
+          <w:sz w:val="24"/>
+          <w:szCs w:val="28"/>
+        </w:rPr>
+        <w:t>;Most</w:t>
+      </w:r>
+      <w:proofErr w:type="gramEnd"/>
+      <w:r>
+        <w:rPr>
+          <w:rFonts w:ascii="Courier New" w:hAnsi="Courier New" w:cs="Courier New"/>
+          <w:sz w:val="24"/>
+          <w:szCs w:val="28"/>
+        </w:rPr>
+        <w:t xml:space="preserve"> functions internally</w:t>
       </w:r>
       <w:r>
         <w:rPr>
@@ -2009,15 +2643,33 @@
           <w:sz w:val="24"/>
           <w:szCs w:val="28"/>
         </w:rPr>
-        <w:t xml:space="preserve">    ;</w:t>
-      </w:r>
-      <w:r>
-        <w:rPr>
-          <w:rFonts w:ascii="Courier New" w:hAnsi="Courier New" w:cs="Courier New"/>
-          <w:sz w:val="24"/>
-          <w:szCs w:val="28"/>
-        </w:rPr>
-        <w:t xml:space="preserve">don't necessarily have to </w:t>
+        <w:t xml:space="preserve">    </w:t>
+      </w:r>
+      <w:proofErr w:type="gramStart"/>
+      <w:r>
+        <w:rPr>
+          <w:rFonts w:ascii="Courier New" w:hAnsi="Courier New" w:cs="Courier New"/>
+          <w:sz w:val="24"/>
+          <w:szCs w:val="28"/>
+        </w:rPr>
+        <w:t>;</w:t>
+      </w:r>
+      <w:r>
+        <w:rPr>
+          <w:rFonts w:ascii="Courier New" w:hAnsi="Courier New" w:cs="Courier New"/>
+          <w:sz w:val="24"/>
+          <w:szCs w:val="28"/>
+        </w:rPr>
+        <w:t>don't</w:t>
+      </w:r>
+      <w:proofErr w:type="gramEnd"/>
+      <w:r>
+        <w:rPr>
+          <w:rFonts w:ascii="Courier New" w:hAnsi="Courier New" w:cs="Courier New"/>
+          <w:sz w:val="24"/>
+          <w:szCs w:val="28"/>
+        </w:rPr>
+        <w:t xml:space="preserve"> necessarily have to </w:t>
       </w:r>
       <w:r>
         <w:rPr>
@@ -2043,15 +2695,33 @@
           <w:sz w:val="24"/>
           <w:szCs w:val="28"/>
         </w:rPr>
-        <w:t xml:space="preserve">    ;</w:t>
-      </w:r>
-      <w:r>
-        <w:rPr>
-          <w:rFonts w:ascii="Courier New" w:hAnsi="Courier New" w:cs="Courier New"/>
-          <w:sz w:val="24"/>
-          <w:szCs w:val="28"/>
-        </w:rPr>
-        <w:t>the addition function,</w:t>
+        <w:t xml:space="preserve">    </w:t>
+      </w:r>
+      <w:proofErr w:type="gramStart"/>
+      <w:r>
+        <w:rPr>
+          <w:rFonts w:ascii="Courier New" w:hAnsi="Courier New" w:cs="Courier New"/>
+          <w:sz w:val="24"/>
+          <w:szCs w:val="28"/>
+        </w:rPr>
+        <w:t>;</w:t>
+      </w:r>
+      <w:r>
+        <w:rPr>
+          <w:rFonts w:ascii="Courier New" w:hAnsi="Courier New" w:cs="Courier New"/>
+          <w:sz w:val="24"/>
+          <w:szCs w:val="28"/>
+        </w:rPr>
+        <w:t>the</w:t>
+      </w:r>
+      <w:proofErr w:type="gramEnd"/>
+      <w:r>
+        <w:rPr>
+          <w:rFonts w:ascii="Courier New" w:hAnsi="Courier New" w:cs="Courier New"/>
+          <w:sz w:val="24"/>
+          <w:szCs w:val="28"/>
+        </w:rPr>
+        <w:t xml:space="preserve"> addition function,</w:t>
       </w:r>
       <w:r>
         <w:rPr>
@@ -2094,7 +2764,25 @@
           <w:szCs w:val="28"/>
         </w:rPr>
         <w:lastRenderedPageBreak/>
-        <w:t xml:space="preserve">    ;everything that comes </w:t>
+        <w:t xml:space="preserve">    </w:t>
+      </w:r>
+      <w:proofErr w:type="gramStart"/>
+      <w:r>
+        <w:rPr>
+          <w:rFonts w:ascii="Courier New" w:hAnsi="Courier New" w:cs="Courier New"/>
+          <w:sz w:val="24"/>
+          <w:szCs w:val="28"/>
+        </w:rPr>
+        <w:t>;everything</w:t>
+      </w:r>
+      <w:proofErr w:type="gramEnd"/>
+      <w:r>
+        <w:rPr>
+          <w:rFonts w:ascii="Courier New" w:hAnsi="Courier New" w:cs="Courier New"/>
+          <w:sz w:val="24"/>
+          <w:szCs w:val="28"/>
+        </w:rPr>
+        <w:t xml:space="preserve"> that comes </w:t>
       </w:r>
       <w:r>
         <w:rPr>
@@ -2270,7 +2958,7 @@
           <v:shape id="_x0000_i1029" type="#_x0000_t75" style="width:546pt;height:382.2pt" o:ole="">
             <v:imagedata r:id="rId15" o:title=""/>
           </v:shape>
-          <o:OLEObject Type="Embed" ProgID="Visio.Drawing.15" ShapeID="_x0000_i1029" DrawAspect="Content" ObjectID="_1602595191" r:id="rId16"/>
+          <o:OLEObject Type="Embed" ProgID="Visio.Drawing.15" ShapeID="_x0000_i1029" DrawAspect="Content" ObjectID="_1602597919" r:id="rId16"/>
         </w:object>
       </w:r>
     </w:p>
@@ -2347,61 +3035,151 @@
           <w:sz w:val="24"/>
           <w:szCs w:val="28"/>
         </w:rPr>
-        <w:t xml:space="preserve">    ;Valid:</w:t>
-      </w:r>
-    </w:p>
-    <w:p>
-      <w:pPr>
-        <w:pStyle w:val="PlainText"/>
-        <w:rPr>
-          <w:rFonts w:ascii="Courier New" w:hAnsi="Courier New" w:cs="Courier New"/>
-          <w:sz w:val="24"/>
-          <w:szCs w:val="28"/>
-        </w:rPr>
-      </w:pPr>
-      <w:r>
-        <w:rPr>
-          <w:rFonts w:ascii="Courier New" w:hAnsi="Courier New" w:cs="Courier New"/>
-          <w:sz w:val="24"/>
-          <w:szCs w:val="28"/>
-        </w:rPr>
-        <w:t xml:space="preserve">    (if my-boolean </w:t>
-      </w:r>
-    </w:p>
-    <w:p>
-      <w:pPr>
-        <w:pStyle w:val="PlainText"/>
-        <w:rPr>
-          <w:rFonts w:ascii="Courier New" w:hAnsi="Courier New" w:cs="Courier New"/>
-          <w:sz w:val="24"/>
-          <w:szCs w:val="28"/>
-        </w:rPr>
-      </w:pPr>
-      <w:r>
-        <w:rPr>
-          <w:rFonts w:ascii="Courier New" w:hAnsi="Courier New" w:cs="Courier New"/>
-          <w:sz w:val="24"/>
-          <w:szCs w:val="28"/>
-        </w:rPr>
-        <w:t xml:space="preserve">      (do-this-if-true value-A value-B)</w:t>
-      </w:r>
-    </w:p>
-    <w:p>
-      <w:pPr>
-        <w:pStyle w:val="PlainText"/>
-        <w:rPr>
-          <w:rFonts w:ascii="Courier New" w:hAnsi="Courier New" w:cs="Courier New"/>
-          <w:sz w:val="24"/>
-          <w:szCs w:val="28"/>
-        </w:rPr>
-      </w:pPr>
-      <w:r>
-        <w:rPr>
-          <w:rFonts w:ascii="Courier New" w:hAnsi="Courier New" w:cs="Courier New"/>
-          <w:sz w:val="24"/>
-          <w:szCs w:val="28"/>
-        </w:rPr>
-        <w:t xml:space="preserve">      (do-this-if-false value-C))</w:t>
+        <w:t xml:space="preserve">    </w:t>
+      </w:r>
+      <w:proofErr w:type="gramStart"/>
+      <w:r>
+        <w:rPr>
+          <w:rFonts w:ascii="Courier New" w:hAnsi="Courier New" w:cs="Courier New"/>
+          <w:sz w:val="24"/>
+          <w:szCs w:val="28"/>
+        </w:rPr>
+        <w:t>;Valid</w:t>
+      </w:r>
+      <w:proofErr w:type="gramEnd"/>
+      <w:r>
+        <w:rPr>
+          <w:rFonts w:ascii="Courier New" w:hAnsi="Courier New" w:cs="Courier New"/>
+          <w:sz w:val="24"/>
+          <w:szCs w:val="28"/>
+        </w:rPr>
+        <w:t>:</w:t>
+      </w:r>
+    </w:p>
+    <w:p>
+      <w:pPr>
+        <w:pStyle w:val="PlainText"/>
+        <w:rPr>
+          <w:rFonts w:ascii="Courier New" w:hAnsi="Courier New" w:cs="Courier New"/>
+          <w:sz w:val="24"/>
+          <w:szCs w:val="28"/>
+        </w:rPr>
+      </w:pPr>
+      <w:r>
+        <w:rPr>
+          <w:rFonts w:ascii="Courier New" w:hAnsi="Courier New" w:cs="Courier New"/>
+          <w:sz w:val="24"/>
+          <w:szCs w:val="28"/>
+        </w:rPr>
+        <w:t xml:space="preserve">    (</w:t>
+      </w:r>
+      <w:proofErr w:type="gramStart"/>
+      <w:r>
+        <w:rPr>
+          <w:rFonts w:ascii="Courier New" w:hAnsi="Courier New" w:cs="Courier New"/>
+          <w:sz w:val="24"/>
+          <w:szCs w:val="28"/>
+        </w:rPr>
+        <w:t>if</w:t>
+      </w:r>
+      <w:proofErr w:type="gramEnd"/>
+      <w:r>
+        <w:rPr>
+          <w:rFonts w:ascii="Courier New" w:hAnsi="Courier New" w:cs="Courier New"/>
+          <w:sz w:val="24"/>
+          <w:szCs w:val="28"/>
+        </w:rPr>
+        <w:t xml:space="preserve"> my-</w:t>
+      </w:r>
+      <w:proofErr w:type="spellStart"/>
+      <w:r>
+        <w:rPr>
+          <w:rFonts w:ascii="Courier New" w:hAnsi="Courier New" w:cs="Courier New"/>
+          <w:sz w:val="24"/>
+          <w:szCs w:val="28"/>
+        </w:rPr>
+        <w:t>boolean</w:t>
+      </w:r>
+      <w:proofErr w:type="spellEnd"/>
+      <w:r>
+        <w:rPr>
+          <w:rFonts w:ascii="Courier New" w:hAnsi="Courier New" w:cs="Courier New"/>
+          <w:sz w:val="24"/>
+          <w:szCs w:val="28"/>
+        </w:rPr>
+        <w:t xml:space="preserve"> </w:t>
+      </w:r>
+    </w:p>
+    <w:p>
+      <w:pPr>
+        <w:pStyle w:val="PlainText"/>
+        <w:rPr>
+          <w:rFonts w:ascii="Courier New" w:hAnsi="Courier New" w:cs="Courier New"/>
+          <w:sz w:val="24"/>
+          <w:szCs w:val="28"/>
+        </w:rPr>
+      </w:pPr>
+      <w:r>
+        <w:rPr>
+          <w:rFonts w:ascii="Courier New" w:hAnsi="Courier New" w:cs="Courier New"/>
+          <w:sz w:val="24"/>
+          <w:szCs w:val="28"/>
+        </w:rPr>
+        <w:t xml:space="preserve">      (</w:t>
+      </w:r>
+      <w:proofErr w:type="gramStart"/>
+      <w:r>
+        <w:rPr>
+          <w:rFonts w:ascii="Courier New" w:hAnsi="Courier New" w:cs="Courier New"/>
+          <w:sz w:val="24"/>
+          <w:szCs w:val="28"/>
+        </w:rPr>
+        <w:t>do-this-if-true</w:t>
+      </w:r>
+      <w:proofErr w:type="gramEnd"/>
+      <w:r>
+        <w:rPr>
+          <w:rFonts w:ascii="Courier New" w:hAnsi="Courier New" w:cs="Courier New"/>
+          <w:sz w:val="24"/>
+          <w:szCs w:val="28"/>
+        </w:rPr>
+        <w:t xml:space="preserve"> value-A value-B)</w:t>
+      </w:r>
+    </w:p>
+    <w:p>
+      <w:pPr>
+        <w:pStyle w:val="PlainText"/>
+        <w:rPr>
+          <w:rFonts w:ascii="Courier New" w:hAnsi="Courier New" w:cs="Courier New"/>
+          <w:sz w:val="24"/>
+          <w:szCs w:val="28"/>
+        </w:rPr>
+      </w:pPr>
+      <w:r>
+        <w:rPr>
+          <w:rFonts w:ascii="Courier New" w:hAnsi="Courier New" w:cs="Courier New"/>
+          <w:sz w:val="24"/>
+          <w:szCs w:val="28"/>
+        </w:rPr>
+        <w:t xml:space="preserve">      (</w:t>
+      </w:r>
+      <w:proofErr w:type="gramStart"/>
+      <w:r>
+        <w:rPr>
+          <w:rFonts w:ascii="Courier New" w:hAnsi="Courier New" w:cs="Courier New"/>
+          <w:sz w:val="24"/>
+          <w:szCs w:val="28"/>
+        </w:rPr>
+        <w:t>do-this-if-false</w:t>
+      </w:r>
+      <w:proofErr w:type="gramEnd"/>
+      <w:r>
+        <w:rPr>
+          <w:rFonts w:ascii="Courier New" w:hAnsi="Courier New" w:cs="Courier New"/>
+          <w:sz w:val="24"/>
+          <w:szCs w:val="28"/>
+        </w:rPr>
+        <w:t xml:space="preserve"> value-C))</w:t>
       </w:r>
     </w:p>
     <w:p>
@@ -2429,43 +3207,79 @@
           <w:sz w:val="24"/>
           <w:szCs w:val="28"/>
         </w:rPr>
-        <w:t xml:space="preserve">    ;Honestly just do what makes the most sense to make the lines readable </w:t>
-      </w:r>
-    </w:p>
-    <w:p>
-      <w:pPr>
-        <w:pStyle w:val="PlainText"/>
-        <w:rPr>
-          <w:rFonts w:ascii="Courier New" w:hAnsi="Courier New" w:cs="Courier New"/>
-          <w:sz w:val="24"/>
-          <w:szCs w:val="28"/>
-        </w:rPr>
-      </w:pPr>
-    </w:p>
-    <w:p>
-      <w:pPr>
-        <w:pStyle w:val="PlainText"/>
-        <w:rPr>
-          <w:rFonts w:ascii="Courier New" w:hAnsi="Courier New" w:cs="Courier New"/>
-          <w:sz w:val="24"/>
-          <w:szCs w:val="28"/>
-        </w:rPr>
-      </w:pPr>
-      <w:r>
-        <w:rPr>
-          <w:rFonts w:ascii="Courier New" w:hAnsi="Courier New" w:cs="Courier New"/>
-          <w:sz w:val="24"/>
-          <w:szCs w:val="28"/>
-        </w:rPr>
-        <w:t xml:space="preserve">    ;</w:t>
-      </w:r>
-      <w:r>
-        <w:rPr>
-          <w:rFonts w:ascii="Courier New" w:hAnsi="Courier New" w:cs="Courier New"/>
-          <w:sz w:val="24"/>
-          <w:szCs w:val="28"/>
-        </w:rPr>
-        <w:t xml:space="preserve">Also </w:t>
+        <w:t xml:space="preserve">    </w:t>
+      </w:r>
+      <w:proofErr w:type="gramStart"/>
+      <w:r>
+        <w:rPr>
+          <w:rFonts w:ascii="Courier New" w:hAnsi="Courier New" w:cs="Courier New"/>
+          <w:sz w:val="24"/>
+          <w:szCs w:val="28"/>
+        </w:rPr>
+        <w:t>;Honestly</w:t>
+      </w:r>
+      <w:proofErr w:type="gramEnd"/>
+      <w:r>
+        <w:rPr>
+          <w:rFonts w:ascii="Courier New" w:hAnsi="Courier New" w:cs="Courier New"/>
+          <w:sz w:val="24"/>
+          <w:szCs w:val="28"/>
+        </w:rPr>
+        <w:t xml:space="preserve"> just do what makes the most sense to make the lines readable </w:t>
+      </w:r>
+    </w:p>
+    <w:p>
+      <w:pPr>
+        <w:pStyle w:val="PlainText"/>
+        <w:rPr>
+          <w:rFonts w:ascii="Courier New" w:hAnsi="Courier New" w:cs="Courier New"/>
+          <w:sz w:val="24"/>
+          <w:szCs w:val="28"/>
+        </w:rPr>
+      </w:pPr>
+    </w:p>
+    <w:p>
+      <w:pPr>
+        <w:pStyle w:val="PlainText"/>
+        <w:rPr>
+          <w:rFonts w:ascii="Courier New" w:hAnsi="Courier New" w:cs="Courier New"/>
+          <w:sz w:val="24"/>
+          <w:szCs w:val="28"/>
+        </w:rPr>
+      </w:pPr>
+      <w:r>
+        <w:rPr>
+          <w:rFonts w:ascii="Courier New" w:hAnsi="Courier New" w:cs="Courier New"/>
+          <w:sz w:val="24"/>
+          <w:szCs w:val="28"/>
+        </w:rPr>
+        <w:t xml:space="preserve">    </w:t>
+      </w:r>
+      <w:proofErr w:type="gramStart"/>
+      <w:r>
+        <w:rPr>
+          <w:rFonts w:ascii="Courier New" w:hAnsi="Courier New" w:cs="Courier New"/>
+          <w:sz w:val="24"/>
+          <w:szCs w:val="28"/>
+        </w:rPr>
+        <w:t>;</w:t>
+      </w:r>
+      <w:r>
+        <w:rPr>
+          <w:rFonts w:ascii="Courier New" w:hAnsi="Courier New" w:cs="Courier New"/>
+          <w:sz w:val="24"/>
+          <w:szCs w:val="28"/>
+        </w:rPr>
+        <w:t>Also</w:t>
+      </w:r>
+      <w:proofErr w:type="gramEnd"/>
+      <w:r>
+        <w:rPr>
+          <w:rFonts w:ascii="Courier New" w:hAnsi="Courier New" w:cs="Courier New"/>
+          <w:sz w:val="24"/>
+          <w:szCs w:val="28"/>
+        </w:rPr>
+        <w:t xml:space="preserve"> </w:t>
       </w:r>
       <w:r>
         <w:rPr>
@@ -2491,79 +3305,171 @@
           <w:sz w:val="24"/>
           <w:szCs w:val="28"/>
         </w:rPr>
-        <w:t xml:space="preserve">    (if </w:t>
-      </w:r>
-    </w:p>
-    <w:p>
-      <w:pPr>
-        <w:pStyle w:val="PlainText"/>
-        <w:rPr>
-          <w:rFonts w:ascii="Courier New" w:hAnsi="Courier New" w:cs="Courier New"/>
-          <w:sz w:val="24"/>
-          <w:szCs w:val="28"/>
-        </w:rPr>
-      </w:pPr>
-      <w:r>
-        <w:rPr>
-          <w:rFonts w:ascii="Courier New" w:hAnsi="Courier New" w:cs="Courier New"/>
-          <w:sz w:val="24"/>
-          <w:szCs w:val="28"/>
-        </w:rPr>
-        <w:t xml:space="preserve">      my-boolean </w:t>
-      </w:r>
-    </w:p>
-    <w:p>
-      <w:pPr>
-        <w:pStyle w:val="PlainText"/>
-        <w:rPr>
-          <w:rFonts w:ascii="Courier New" w:hAnsi="Courier New" w:cs="Courier New"/>
-          <w:sz w:val="24"/>
-          <w:szCs w:val="28"/>
-        </w:rPr>
-      </w:pPr>
-      <w:r>
-        <w:rPr>
-          <w:rFonts w:ascii="Courier New" w:hAnsi="Courier New" w:cs="Courier New"/>
-          <w:sz w:val="24"/>
-          <w:szCs w:val="28"/>
-        </w:rPr>
-        <w:t xml:space="preserve">      (do-this-if-true </w:t>
-      </w:r>
-    </w:p>
-    <w:p>
-      <w:pPr>
-        <w:pStyle w:val="PlainText"/>
-        <w:rPr>
-          <w:rFonts w:ascii="Courier New" w:hAnsi="Courier New" w:cs="Courier New"/>
-          <w:sz w:val="24"/>
-          <w:szCs w:val="28"/>
-        </w:rPr>
-      </w:pPr>
-      <w:r>
-        <w:rPr>
-          <w:rFonts w:ascii="Courier New" w:hAnsi="Courier New" w:cs="Courier New"/>
-          <w:sz w:val="24"/>
-          <w:szCs w:val="28"/>
-        </w:rPr>
-        <w:t xml:space="preserve">        value-A</w:t>
-      </w:r>
-    </w:p>
-    <w:p>
-      <w:pPr>
-        <w:pStyle w:val="PlainText"/>
-        <w:rPr>
-          <w:rFonts w:ascii="Courier New" w:hAnsi="Courier New" w:cs="Courier New"/>
-          <w:sz w:val="24"/>
-          <w:szCs w:val="28"/>
-        </w:rPr>
-      </w:pPr>
-      <w:r>
-        <w:rPr>
-          <w:rFonts w:ascii="Courier New" w:hAnsi="Courier New" w:cs="Courier New"/>
-          <w:sz w:val="24"/>
-          <w:szCs w:val="28"/>
-        </w:rPr>
-        <w:t xml:space="preserve">        value-B)</w:t>
+        <w:t xml:space="preserve">    (</w:t>
+      </w:r>
+      <w:proofErr w:type="gramStart"/>
+      <w:r>
+        <w:rPr>
+          <w:rFonts w:ascii="Courier New" w:hAnsi="Courier New" w:cs="Courier New"/>
+          <w:sz w:val="24"/>
+          <w:szCs w:val="28"/>
+        </w:rPr>
+        <w:t>if</w:t>
+      </w:r>
+      <w:proofErr w:type="gramEnd"/>
+      <w:r>
+        <w:rPr>
+          <w:rFonts w:ascii="Courier New" w:hAnsi="Courier New" w:cs="Courier New"/>
+          <w:sz w:val="24"/>
+          <w:szCs w:val="28"/>
+        </w:rPr>
+        <w:t xml:space="preserve"> </w:t>
+      </w:r>
+    </w:p>
+    <w:p>
+      <w:pPr>
+        <w:pStyle w:val="PlainText"/>
+        <w:rPr>
+          <w:rFonts w:ascii="Courier New" w:hAnsi="Courier New" w:cs="Courier New"/>
+          <w:sz w:val="24"/>
+          <w:szCs w:val="28"/>
+        </w:rPr>
+      </w:pPr>
+      <w:r>
+        <w:rPr>
+          <w:rFonts w:ascii="Courier New" w:hAnsi="Courier New" w:cs="Courier New"/>
+          <w:sz w:val="24"/>
+          <w:szCs w:val="28"/>
+        </w:rPr>
+        <w:t xml:space="preserve">      </w:t>
+      </w:r>
+      <w:proofErr w:type="gramStart"/>
+      <w:r>
+        <w:rPr>
+          <w:rFonts w:ascii="Courier New" w:hAnsi="Courier New" w:cs="Courier New"/>
+          <w:sz w:val="24"/>
+          <w:szCs w:val="28"/>
+        </w:rPr>
+        <w:t>my-</w:t>
+      </w:r>
+      <w:proofErr w:type="spellStart"/>
+      <w:r>
+        <w:rPr>
+          <w:rFonts w:ascii="Courier New" w:hAnsi="Courier New" w:cs="Courier New"/>
+          <w:sz w:val="24"/>
+          <w:szCs w:val="28"/>
+        </w:rPr>
+        <w:t>boolean</w:t>
+      </w:r>
+      <w:proofErr w:type="spellEnd"/>
+      <w:proofErr w:type="gramEnd"/>
+      <w:r>
+        <w:rPr>
+          <w:rFonts w:ascii="Courier New" w:hAnsi="Courier New" w:cs="Courier New"/>
+          <w:sz w:val="24"/>
+          <w:szCs w:val="28"/>
+        </w:rPr>
+        <w:t xml:space="preserve"> </w:t>
+      </w:r>
+    </w:p>
+    <w:p>
+      <w:pPr>
+        <w:pStyle w:val="PlainText"/>
+        <w:rPr>
+          <w:rFonts w:ascii="Courier New" w:hAnsi="Courier New" w:cs="Courier New"/>
+          <w:sz w:val="24"/>
+          <w:szCs w:val="28"/>
+        </w:rPr>
+      </w:pPr>
+      <w:r>
+        <w:rPr>
+          <w:rFonts w:ascii="Courier New" w:hAnsi="Courier New" w:cs="Courier New"/>
+          <w:sz w:val="24"/>
+          <w:szCs w:val="28"/>
+        </w:rPr>
+        <w:t xml:space="preserve">      (</w:t>
+      </w:r>
+      <w:proofErr w:type="gramStart"/>
+      <w:r>
+        <w:rPr>
+          <w:rFonts w:ascii="Courier New" w:hAnsi="Courier New" w:cs="Courier New"/>
+          <w:sz w:val="24"/>
+          <w:szCs w:val="28"/>
+        </w:rPr>
+        <w:t>do-this-if-true</w:t>
+      </w:r>
+      <w:proofErr w:type="gramEnd"/>
+      <w:r>
+        <w:rPr>
+          <w:rFonts w:ascii="Courier New" w:hAnsi="Courier New" w:cs="Courier New"/>
+          <w:sz w:val="24"/>
+          <w:szCs w:val="28"/>
+        </w:rPr>
+        <w:t xml:space="preserve"> </w:t>
+      </w:r>
+    </w:p>
+    <w:p>
+      <w:pPr>
+        <w:pStyle w:val="PlainText"/>
+        <w:rPr>
+          <w:rFonts w:ascii="Courier New" w:hAnsi="Courier New" w:cs="Courier New"/>
+          <w:sz w:val="24"/>
+          <w:szCs w:val="28"/>
+        </w:rPr>
+      </w:pPr>
+      <w:r>
+        <w:rPr>
+          <w:rFonts w:ascii="Courier New" w:hAnsi="Courier New" w:cs="Courier New"/>
+          <w:sz w:val="24"/>
+          <w:szCs w:val="28"/>
+        </w:rPr>
+        <w:t xml:space="preserve">        </w:t>
+      </w:r>
+      <w:proofErr w:type="gramStart"/>
+      <w:r>
+        <w:rPr>
+          <w:rFonts w:ascii="Courier New" w:hAnsi="Courier New" w:cs="Courier New"/>
+          <w:sz w:val="24"/>
+          <w:szCs w:val="28"/>
+        </w:rPr>
+        <w:t>value-A</w:t>
+      </w:r>
+      <w:proofErr w:type="gramEnd"/>
+    </w:p>
+    <w:p>
+      <w:pPr>
+        <w:pStyle w:val="PlainText"/>
+        <w:rPr>
+          <w:rFonts w:ascii="Courier New" w:hAnsi="Courier New" w:cs="Courier New"/>
+          <w:sz w:val="24"/>
+          <w:szCs w:val="28"/>
+        </w:rPr>
+      </w:pPr>
+      <w:r>
+        <w:rPr>
+          <w:rFonts w:ascii="Courier New" w:hAnsi="Courier New" w:cs="Courier New"/>
+          <w:sz w:val="24"/>
+          <w:szCs w:val="28"/>
+        </w:rPr>
+        <w:t xml:space="preserve">        </w:t>
+      </w:r>
+      <w:proofErr w:type="gramStart"/>
+      <w:r>
+        <w:rPr>
+          <w:rFonts w:ascii="Courier New" w:hAnsi="Courier New" w:cs="Courier New"/>
+          <w:sz w:val="24"/>
+          <w:szCs w:val="28"/>
+        </w:rPr>
+        <w:t>value-</w:t>
+      </w:r>
+      <w:proofErr w:type="gramEnd"/>
+      <w:r>
+        <w:rPr>
+          <w:rFonts w:ascii="Courier New" w:hAnsi="Courier New" w:cs="Courier New"/>
+          <w:sz w:val="24"/>
+          <w:szCs w:val="28"/>
+        </w:rPr>
+        <w:t>B)</w:t>
       </w:r>
     </w:p>
     <w:p>
@@ -2599,8 +3505,18 @@
           <w:sz w:val="24"/>
           <w:szCs w:val="28"/>
         </w:rPr>
-        <w:t xml:space="preserve">        value-C))</w:t>
-      </w:r>
+        <w:t xml:space="preserve">        </w:t>
+      </w:r>
+      <w:proofErr w:type="gramStart"/>
+      <w:r>
+        <w:rPr>
+          <w:rFonts w:ascii="Courier New" w:hAnsi="Courier New" w:cs="Courier New"/>
+          <w:sz w:val="24"/>
+          <w:szCs w:val="28"/>
+        </w:rPr>
+        <w:t>value-C))</w:t>
+      </w:r>
+      <w:proofErr w:type="gramEnd"/>
     </w:p>
     <w:p>
       <w:pPr>
@@ -2665,7 +3581,43 @@
           <w:sz w:val="24"/>
           <w:szCs w:val="28"/>
         </w:rPr>
-        <w:t xml:space="preserve">    (if my-boolean </w:t>
+        <w:t xml:space="preserve">    (</w:t>
+      </w:r>
+      <w:proofErr w:type="gramStart"/>
+      <w:r>
+        <w:rPr>
+          <w:rFonts w:ascii="Courier New" w:hAnsi="Courier New" w:cs="Courier New"/>
+          <w:sz w:val="24"/>
+          <w:szCs w:val="28"/>
+        </w:rPr>
+        <w:t>if</w:t>
+      </w:r>
+      <w:proofErr w:type="gramEnd"/>
+      <w:r>
+        <w:rPr>
+          <w:rFonts w:ascii="Courier New" w:hAnsi="Courier New" w:cs="Courier New"/>
+          <w:sz w:val="24"/>
+          <w:szCs w:val="28"/>
+        </w:rPr>
+        <w:t xml:space="preserve"> my-</w:t>
+      </w:r>
+      <w:proofErr w:type="spellStart"/>
+      <w:r>
+        <w:rPr>
+          <w:rFonts w:ascii="Courier New" w:hAnsi="Courier New" w:cs="Courier New"/>
+          <w:sz w:val="24"/>
+          <w:szCs w:val="28"/>
+        </w:rPr>
+        <w:t>boolean</w:t>
+      </w:r>
+      <w:proofErr w:type="spellEnd"/>
+      <w:r>
+        <w:rPr>
+          <w:rFonts w:ascii="Courier New" w:hAnsi="Courier New" w:cs="Courier New"/>
+          <w:sz w:val="24"/>
+          <w:szCs w:val="28"/>
+        </w:rPr>
+        <w:t xml:space="preserve"> </w:t>
       </w:r>
     </w:p>
     <w:p>
@@ -2686,13 +3638,23 @@
         </w:rPr>
         <w:t xml:space="preserve"> </w:t>
       </w:r>
-      <w:r>
-        <w:rPr>
-          <w:rFonts w:ascii="Courier New" w:hAnsi="Courier New" w:cs="Courier New"/>
-          <w:sz w:val="24"/>
-          <w:szCs w:val="28"/>
-        </w:rPr>
-        <w:t xml:space="preserve">;if this evaluates it will return whatever </w:t>
+      <w:proofErr w:type="gramStart"/>
+      <w:r>
+        <w:rPr>
+          <w:rFonts w:ascii="Courier New" w:hAnsi="Courier New" w:cs="Courier New"/>
+          <w:sz w:val="24"/>
+          <w:szCs w:val="28"/>
+        </w:rPr>
+        <w:t>;if</w:t>
+      </w:r>
+      <w:proofErr w:type="gramEnd"/>
+      <w:r>
+        <w:rPr>
+          <w:rFonts w:ascii="Courier New" w:hAnsi="Courier New" w:cs="Courier New"/>
+          <w:sz w:val="24"/>
+          <w:szCs w:val="28"/>
+        </w:rPr>
+        <w:t xml:space="preserve"> this evaluates it will return whatever </w:t>
       </w:r>
     </w:p>
     <w:p>
@@ -2737,7 +3699,25 @@
           <w:sz w:val="24"/>
           <w:szCs w:val="28"/>
         </w:rPr>
-        <w:t xml:space="preserve">      (do-this-if-true value-A</w:t>
+        <w:t xml:space="preserve">      (</w:t>
+      </w:r>
+      <w:proofErr w:type="gramStart"/>
+      <w:r>
+        <w:rPr>
+          <w:rFonts w:ascii="Courier New" w:hAnsi="Courier New" w:cs="Courier New"/>
+          <w:sz w:val="24"/>
+          <w:szCs w:val="28"/>
+        </w:rPr>
+        <w:t>do-this-if-true</w:t>
+      </w:r>
+      <w:proofErr w:type="gramEnd"/>
+      <w:r>
+        <w:rPr>
+          <w:rFonts w:ascii="Courier New" w:hAnsi="Courier New" w:cs="Courier New"/>
+          <w:sz w:val="24"/>
+          <w:szCs w:val="28"/>
+        </w:rPr>
+        <w:t xml:space="preserve"> value-A</w:t>
       </w:r>
       <w:r>
         <w:rPr>
@@ -2763,7 +3743,25 @@
           <w:sz w:val="24"/>
           <w:szCs w:val="28"/>
         </w:rPr>
-        <w:t xml:space="preserve">      ;if this evaluates it will return whatever </w:t>
+        <w:t xml:space="preserve">      </w:t>
+      </w:r>
+      <w:proofErr w:type="gramStart"/>
+      <w:r>
+        <w:rPr>
+          <w:rFonts w:ascii="Courier New" w:hAnsi="Courier New" w:cs="Courier New"/>
+          <w:sz w:val="24"/>
+          <w:szCs w:val="28"/>
+        </w:rPr>
+        <w:t>;if</w:t>
+      </w:r>
+      <w:proofErr w:type="gramEnd"/>
+      <w:r>
+        <w:rPr>
+          <w:rFonts w:ascii="Courier New" w:hAnsi="Courier New" w:cs="Courier New"/>
+          <w:sz w:val="24"/>
+          <w:szCs w:val="28"/>
+        </w:rPr>
+        <w:t xml:space="preserve"> this evaluates it will return whatever </w:t>
       </w:r>
     </w:p>
     <w:p>
@@ -2808,7 +3806,25 @@
           <w:sz w:val="24"/>
           <w:szCs w:val="28"/>
         </w:rPr>
-        <w:t xml:space="preserve">      (do-this-if-false value-C)) ;</w:t>
+        <w:t xml:space="preserve">      (</w:t>
+      </w:r>
+      <w:proofErr w:type="gramStart"/>
+      <w:r>
+        <w:rPr>
+          <w:rFonts w:ascii="Courier New" w:hAnsi="Courier New" w:cs="Courier New"/>
+          <w:sz w:val="24"/>
+          <w:szCs w:val="28"/>
+        </w:rPr>
+        <w:t>do-this-if-false</w:t>
+      </w:r>
+      <w:proofErr w:type="gramEnd"/>
+      <w:r>
+        <w:rPr>
+          <w:rFonts w:ascii="Courier New" w:hAnsi="Courier New" w:cs="Courier New"/>
+          <w:sz w:val="24"/>
+          <w:szCs w:val="28"/>
+        </w:rPr>
+        <w:t xml:space="preserve"> value-C)) ;</w:t>
       </w:r>
     </w:p>
     <w:p>
@@ -3066,7 +4082,25 @@
           <w:sz w:val="24"/>
           <w:szCs w:val="28"/>
         </w:rPr>
-        <w:t xml:space="preserve">    (equal? 1 2)                 </w:t>
+        <w:t xml:space="preserve">    (</w:t>
+      </w:r>
+      <w:proofErr w:type="gramStart"/>
+      <w:r>
+        <w:rPr>
+          <w:rFonts w:ascii="Courier New" w:hAnsi="Courier New" w:cs="Courier New"/>
+          <w:sz w:val="24"/>
+          <w:szCs w:val="28"/>
+        </w:rPr>
+        <w:t>equal</w:t>
+      </w:r>
+      <w:proofErr w:type="gramEnd"/>
+      <w:r>
+        <w:rPr>
+          <w:rFonts w:ascii="Courier New" w:hAnsi="Courier New" w:cs="Courier New"/>
+          <w:sz w:val="24"/>
+          <w:szCs w:val="28"/>
+        </w:rPr>
+        <w:t xml:space="preserve">? 1 2)                 </w:t>
       </w:r>
     </w:p>
     <w:p>
@@ -3160,7 +4194,25 @@
           <w:sz w:val="32"/>
           <w:szCs w:val="32"/>
         </w:rPr>
-        <w:t xml:space="preserve">special places to help improve readability. var1 and var2 will </w:t>
+        <w:t xml:space="preserve">special places to help improve readability. </w:t>
+      </w:r>
+      <w:proofErr w:type="gramStart"/>
+      <w:r>
+        <w:rPr>
+          <w:rFonts w:asciiTheme="minorHAnsi" w:hAnsiTheme="minorHAnsi" w:cs="Courier New"/>
+          <w:sz w:val="32"/>
+          <w:szCs w:val="32"/>
+        </w:rPr>
+        <w:t>var1</w:t>
+      </w:r>
+      <w:proofErr w:type="gramEnd"/>
+      <w:r>
+        <w:rPr>
+          <w:rFonts w:asciiTheme="minorHAnsi" w:hAnsiTheme="minorHAnsi" w:cs="Courier New"/>
+          <w:sz w:val="32"/>
+          <w:szCs w:val="32"/>
+        </w:rPr>
+        <w:t xml:space="preserve"> and var2 will </w:t>
       </w:r>
       <w:r>
         <w:rPr>
@@ -3204,7 +4256,25 @@
           <w:sz w:val="24"/>
           <w:szCs w:val="28"/>
         </w:rPr>
-        <w:t xml:space="preserve">    (let ([var1 val1] [var2 val2]) do-things-with-var1-and-var2-here) </w:t>
+        <w:t xml:space="preserve">    (</w:t>
+      </w:r>
+      <w:proofErr w:type="gramStart"/>
+      <w:r>
+        <w:rPr>
+          <w:rFonts w:ascii="Courier New" w:hAnsi="Courier New" w:cs="Courier New"/>
+          <w:sz w:val="24"/>
+          <w:szCs w:val="28"/>
+        </w:rPr>
+        <w:t>let</w:t>
+      </w:r>
+      <w:proofErr w:type="gramEnd"/>
+      <w:r>
+        <w:rPr>
+          <w:rFonts w:ascii="Courier New" w:hAnsi="Courier New" w:cs="Courier New"/>
+          <w:sz w:val="24"/>
+          <w:szCs w:val="28"/>
+        </w:rPr>
+        <w:t xml:space="preserve"> ([var1 val1] [var2 val2]) do-things-with-var1-and-var2-here) </w:t>
       </w:r>
     </w:p>
     <w:p>
@@ -3251,35 +4321,73 @@
           <w:sz w:val="32"/>
           <w:szCs w:val="32"/>
         </w:rPr>
-        <w:t>imilar to c, assembles a string and sends it to stdout. '~a' grabs the next thing the list and inserts it into the string</w:t>
-      </w:r>
-    </w:p>
-    <w:p>
-      <w:pPr>
-        <w:pStyle w:val="PlainText"/>
-        <w:rPr>
-          <w:rFonts w:asciiTheme="minorHAnsi" w:hAnsiTheme="minorHAnsi" w:cs="Courier New"/>
-          <w:sz w:val="32"/>
-          <w:szCs w:val="32"/>
-        </w:rPr>
-      </w:pPr>
-    </w:p>
-    <w:p>
-      <w:pPr>
-        <w:pStyle w:val="PlainText"/>
-        <w:rPr>
-          <w:rFonts w:ascii="Courier New" w:hAnsi="Courier New" w:cs="Courier New"/>
-          <w:sz w:val="24"/>
-          <w:szCs w:val="28"/>
-        </w:rPr>
-      </w:pPr>
-      <w:r>
-        <w:rPr>
-          <w:rFonts w:ascii="Courier New" w:hAnsi="Courier New" w:cs="Courier New"/>
-          <w:sz w:val="24"/>
-          <w:szCs w:val="28"/>
-        </w:rPr>
-        <w:t xml:space="preserve">    (printf "a string to ~a to the console\n" "print") </w:t>
+        <w:t xml:space="preserve">imilar to c, assembles a string and sends it to </w:t>
+      </w:r>
+      <w:proofErr w:type="spellStart"/>
+      <w:r>
+        <w:rPr>
+          <w:rFonts w:asciiTheme="minorHAnsi" w:hAnsiTheme="minorHAnsi" w:cs="Courier New"/>
+          <w:sz w:val="32"/>
+          <w:szCs w:val="32"/>
+        </w:rPr>
+        <w:t>stdout</w:t>
+      </w:r>
+      <w:proofErr w:type="spellEnd"/>
+      <w:r>
+        <w:rPr>
+          <w:rFonts w:asciiTheme="minorHAnsi" w:hAnsiTheme="minorHAnsi" w:cs="Courier New"/>
+          <w:sz w:val="32"/>
+          <w:szCs w:val="32"/>
+        </w:rPr>
+        <w:t>. '~a' grabs the next thing the list and inserts it into the string</w:t>
+      </w:r>
+    </w:p>
+    <w:p>
+      <w:pPr>
+        <w:pStyle w:val="PlainText"/>
+        <w:rPr>
+          <w:rFonts w:asciiTheme="minorHAnsi" w:hAnsiTheme="minorHAnsi" w:cs="Courier New"/>
+          <w:sz w:val="32"/>
+          <w:szCs w:val="32"/>
+        </w:rPr>
+      </w:pPr>
+    </w:p>
+    <w:p>
+      <w:pPr>
+        <w:pStyle w:val="PlainText"/>
+        <w:rPr>
+          <w:rFonts w:ascii="Courier New" w:hAnsi="Courier New" w:cs="Courier New"/>
+          <w:sz w:val="24"/>
+          <w:szCs w:val="28"/>
+        </w:rPr>
+      </w:pPr>
+      <w:r>
+        <w:rPr>
+          <w:rFonts w:ascii="Courier New" w:hAnsi="Courier New" w:cs="Courier New"/>
+          <w:sz w:val="24"/>
+          <w:szCs w:val="28"/>
+        </w:rPr>
+        <w:t xml:space="preserve">    (</w:t>
+      </w:r>
+      <w:proofErr w:type="spellStart"/>
+      <w:proofErr w:type="gramStart"/>
+      <w:r>
+        <w:rPr>
+          <w:rFonts w:ascii="Courier New" w:hAnsi="Courier New" w:cs="Courier New"/>
+          <w:sz w:val="24"/>
+          <w:szCs w:val="28"/>
+        </w:rPr>
+        <w:t>printf</w:t>
+      </w:r>
+      <w:proofErr w:type="spellEnd"/>
+      <w:proofErr w:type="gramEnd"/>
+      <w:r>
+        <w:rPr>
+          <w:rFonts w:ascii="Courier New" w:hAnsi="Courier New" w:cs="Courier New"/>
+          <w:sz w:val="24"/>
+          <w:szCs w:val="28"/>
+        </w:rPr>
+        <w:t xml:space="preserve"> "a string to ~a to the console\n" "print") </w:t>
       </w:r>
     </w:p>
     <w:p>
@@ -3369,7 +4477,43 @@
           <w:sz w:val="24"/>
           <w:szCs w:val="28"/>
         </w:rPr>
-        <w:t xml:space="preserve">    (define var value) </w:t>
+        <w:t xml:space="preserve">    (</w:t>
+      </w:r>
+      <w:proofErr w:type="gramStart"/>
+      <w:r>
+        <w:rPr>
+          <w:rFonts w:ascii="Courier New" w:hAnsi="Courier New" w:cs="Courier New"/>
+          <w:sz w:val="24"/>
+          <w:szCs w:val="28"/>
+        </w:rPr>
+        <w:t>define</w:t>
+      </w:r>
+      <w:proofErr w:type="gramEnd"/>
+      <w:r>
+        <w:rPr>
+          <w:rFonts w:ascii="Courier New" w:hAnsi="Courier New" w:cs="Courier New"/>
+          <w:sz w:val="24"/>
+          <w:szCs w:val="28"/>
+        </w:rPr>
+        <w:t xml:space="preserve"> </w:t>
+      </w:r>
+      <w:proofErr w:type="spellStart"/>
+      <w:r>
+        <w:rPr>
+          <w:rFonts w:ascii="Courier New" w:hAnsi="Courier New" w:cs="Courier New"/>
+          <w:sz w:val="24"/>
+          <w:szCs w:val="28"/>
+        </w:rPr>
+        <w:t>var</w:t>
+      </w:r>
+      <w:proofErr w:type="spellEnd"/>
+      <w:r>
+        <w:rPr>
+          <w:rFonts w:ascii="Courier New" w:hAnsi="Courier New" w:cs="Courier New"/>
+          <w:sz w:val="24"/>
+          <w:szCs w:val="28"/>
+        </w:rPr>
+        <w:t xml:space="preserve"> value) </w:t>
       </w:r>
     </w:p>
     <w:p>
@@ -3435,7 +4579,43 @@
           <w:sz w:val="24"/>
           <w:szCs w:val="28"/>
         </w:rPr>
-        <w:t xml:space="preserve">    (set! var new-value)</w:t>
+        <w:t xml:space="preserve">    (</w:t>
+      </w:r>
+      <w:proofErr w:type="gramStart"/>
+      <w:r>
+        <w:rPr>
+          <w:rFonts w:ascii="Courier New" w:hAnsi="Courier New" w:cs="Courier New"/>
+          <w:sz w:val="24"/>
+          <w:szCs w:val="28"/>
+        </w:rPr>
+        <w:t>set</w:t>
+      </w:r>
+      <w:proofErr w:type="gramEnd"/>
+      <w:r>
+        <w:rPr>
+          <w:rFonts w:ascii="Courier New" w:hAnsi="Courier New" w:cs="Courier New"/>
+          <w:sz w:val="24"/>
+          <w:szCs w:val="28"/>
+        </w:rPr>
+        <w:t xml:space="preserve">! </w:t>
+      </w:r>
+      <w:proofErr w:type="spellStart"/>
+      <w:r>
+        <w:rPr>
+          <w:rFonts w:ascii="Courier New" w:hAnsi="Courier New" w:cs="Courier New"/>
+          <w:sz w:val="24"/>
+          <w:szCs w:val="28"/>
+        </w:rPr>
+        <w:t>var</w:t>
+      </w:r>
+      <w:proofErr w:type="spellEnd"/>
+      <w:r>
+        <w:rPr>
+          <w:rFonts w:ascii="Courier New" w:hAnsi="Courier New" w:cs="Courier New"/>
+          <w:sz w:val="24"/>
+          <w:szCs w:val="28"/>
+        </w:rPr>
+        <w:t xml:space="preserve"> new-value)</w:t>
       </w:r>
       <w:r>
         <w:rPr>
@@ -3489,53 +4669,125 @@
           <w:sz w:val="32"/>
           <w:szCs w:val="32"/>
         </w:rPr>
-        <w:t>efine a function. Args will go out of scope when leaving this function. The last atom evaluated is returned to the parent context.</w:t>
-      </w:r>
-    </w:p>
-    <w:p>
-      <w:pPr>
-        <w:pStyle w:val="PlainText"/>
-        <w:rPr>
-          <w:rFonts w:asciiTheme="minorHAnsi" w:hAnsiTheme="minorHAnsi" w:cs="Courier New"/>
-          <w:sz w:val="32"/>
-          <w:szCs w:val="32"/>
-        </w:rPr>
-      </w:pPr>
-    </w:p>
-    <w:p>
-      <w:pPr>
-        <w:pStyle w:val="PlainText"/>
-        <w:rPr>
-          <w:rFonts w:ascii="Courier New" w:hAnsi="Courier New" w:cs="Courier New"/>
-          <w:sz w:val="24"/>
-          <w:szCs w:val="28"/>
-        </w:rPr>
-      </w:pPr>
-      <w:r>
-        <w:rPr>
-          <w:rFonts w:ascii="Courier New" w:hAnsi="Courier New" w:cs="Courier New"/>
-          <w:sz w:val="24"/>
-          <w:szCs w:val="28"/>
-        </w:rPr>
-        <w:t xml:space="preserve">    (define (function-name arg1 arg2 .. argn) </w:t>
-      </w:r>
-    </w:p>
-    <w:p>
-      <w:pPr>
-        <w:pStyle w:val="PlainText"/>
-        <w:rPr>
-          <w:rFonts w:ascii="Courier New" w:hAnsi="Courier New" w:cs="Courier New"/>
-          <w:sz w:val="24"/>
-          <w:szCs w:val="28"/>
-        </w:rPr>
-      </w:pPr>
-      <w:r>
-        <w:rPr>
-          <w:rFonts w:ascii="Courier New" w:hAnsi="Courier New" w:cs="Courier New"/>
-          <w:sz w:val="24"/>
-          <w:szCs w:val="28"/>
-        </w:rPr>
-        <w:t xml:space="preserve">      do-things-here) </w:t>
+        <w:t xml:space="preserve">efine a function. </w:t>
+      </w:r>
+      <w:proofErr w:type="spellStart"/>
+      <w:r>
+        <w:rPr>
+          <w:rFonts w:asciiTheme="minorHAnsi" w:hAnsiTheme="minorHAnsi" w:cs="Courier New"/>
+          <w:sz w:val="32"/>
+          <w:szCs w:val="32"/>
+        </w:rPr>
+        <w:t>Args</w:t>
+      </w:r>
+      <w:proofErr w:type="spellEnd"/>
+      <w:r>
+        <w:rPr>
+          <w:rFonts w:asciiTheme="minorHAnsi" w:hAnsiTheme="minorHAnsi" w:cs="Courier New"/>
+          <w:sz w:val="32"/>
+          <w:szCs w:val="32"/>
+        </w:rPr>
+        <w:t xml:space="preserve"> will go out of scope when leaving this function. The last atom evaluated is returned to the parent context.</w:t>
+      </w:r>
+    </w:p>
+    <w:p>
+      <w:pPr>
+        <w:pStyle w:val="PlainText"/>
+        <w:rPr>
+          <w:rFonts w:asciiTheme="minorHAnsi" w:hAnsiTheme="minorHAnsi" w:cs="Courier New"/>
+          <w:sz w:val="32"/>
+          <w:szCs w:val="32"/>
+        </w:rPr>
+      </w:pPr>
+    </w:p>
+    <w:p>
+      <w:pPr>
+        <w:pStyle w:val="PlainText"/>
+        <w:rPr>
+          <w:rFonts w:ascii="Courier New" w:hAnsi="Courier New" w:cs="Courier New"/>
+          <w:sz w:val="24"/>
+          <w:szCs w:val="28"/>
+        </w:rPr>
+      </w:pPr>
+      <w:r>
+        <w:rPr>
+          <w:rFonts w:ascii="Courier New" w:hAnsi="Courier New" w:cs="Courier New"/>
+          <w:sz w:val="24"/>
+          <w:szCs w:val="28"/>
+        </w:rPr>
+        <w:t xml:space="preserve">    (</w:t>
+      </w:r>
+      <w:proofErr w:type="gramStart"/>
+      <w:r>
+        <w:rPr>
+          <w:rFonts w:ascii="Courier New" w:hAnsi="Courier New" w:cs="Courier New"/>
+          <w:sz w:val="24"/>
+          <w:szCs w:val="28"/>
+        </w:rPr>
+        <w:t>define</w:t>
+      </w:r>
+      <w:proofErr w:type="gramEnd"/>
+      <w:r>
+        <w:rPr>
+          <w:rFonts w:ascii="Courier New" w:hAnsi="Courier New" w:cs="Courier New"/>
+          <w:sz w:val="24"/>
+          <w:szCs w:val="28"/>
+        </w:rPr>
+        <w:t xml:space="preserve"> (function-name arg1 arg2 .. </w:t>
+      </w:r>
+      <w:proofErr w:type="spellStart"/>
+      <w:r>
+        <w:rPr>
+          <w:rFonts w:ascii="Courier New" w:hAnsi="Courier New" w:cs="Courier New"/>
+          <w:sz w:val="24"/>
+          <w:szCs w:val="28"/>
+        </w:rPr>
+        <w:t>argn</w:t>
+      </w:r>
+      <w:proofErr w:type="spellEnd"/>
+      <w:r>
+        <w:rPr>
+          <w:rFonts w:ascii="Courier New" w:hAnsi="Courier New" w:cs="Courier New"/>
+          <w:sz w:val="24"/>
+          <w:szCs w:val="28"/>
+        </w:rPr>
+        <w:t xml:space="preserve">) </w:t>
+      </w:r>
+    </w:p>
+    <w:p>
+      <w:pPr>
+        <w:pStyle w:val="PlainText"/>
+        <w:rPr>
+          <w:rFonts w:ascii="Courier New" w:hAnsi="Courier New" w:cs="Courier New"/>
+          <w:sz w:val="24"/>
+          <w:szCs w:val="28"/>
+        </w:rPr>
+      </w:pPr>
+      <w:r>
+        <w:rPr>
+          <w:rFonts w:ascii="Courier New" w:hAnsi="Courier New" w:cs="Courier New"/>
+          <w:sz w:val="24"/>
+          <w:szCs w:val="28"/>
+        </w:rPr>
+        <w:t xml:space="preserve">      </w:t>
+      </w:r>
+      <w:proofErr w:type="gramStart"/>
+      <w:r>
+        <w:rPr>
+          <w:rFonts w:ascii="Courier New" w:hAnsi="Courier New" w:cs="Courier New"/>
+          <w:sz w:val="24"/>
+          <w:szCs w:val="28"/>
+        </w:rPr>
+        <w:t>do-things-here</w:t>
+      </w:r>
+      <w:proofErr w:type="gramEnd"/>
+      <w:r>
+        <w:rPr>
+          <w:rFonts w:ascii="Courier New" w:hAnsi="Courier New" w:cs="Courier New"/>
+          <w:sz w:val="24"/>
+          <w:szCs w:val="28"/>
+        </w:rPr>
+        <w:t xml:space="preserve">) </w:t>
       </w:r>
     </w:p>
     <w:p>
@@ -3631,25 +4883,61 @@
           <w:sz w:val="24"/>
           <w:szCs w:val="24"/>
         </w:rPr>
-        <w:t xml:space="preserve">    (define (is-a-equal-to-b a)</w:t>
-      </w:r>
-    </w:p>
-    <w:p>
-      <w:pPr>
-        <w:pStyle w:val="PlainText"/>
-        <w:rPr>
-          <w:rFonts w:ascii="Courier New" w:hAnsi="Courier New" w:cs="Courier New"/>
-          <w:sz w:val="24"/>
-          <w:szCs w:val="24"/>
-        </w:rPr>
-      </w:pPr>
-      <w:r>
-        <w:rPr>
-          <w:rFonts w:ascii="Courier New" w:hAnsi="Courier New" w:cs="Courier New"/>
-          <w:sz w:val="24"/>
-          <w:szCs w:val="24"/>
-        </w:rPr>
-        <w:t xml:space="preserve">      (define b (+ 1 2 3))</w:t>
+        <w:t xml:space="preserve">    (</w:t>
+      </w:r>
+      <w:proofErr w:type="gramStart"/>
+      <w:r>
+        <w:rPr>
+          <w:rFonts w:ascii="Courier New" w:hAnsi="Courier New" w:cs="Courier New"/>
+          <w:sz w:val="24"/>
+          <w:szCs w:val="24"/>
+        </w:rPr>
+        <w:t>define</w:t>
+      </w:r>
+      <w:proofErr w:type="gramEnd"/>
+      <w:r>
+        <w:rPr>
+          <w:rFonts w:ascii="Courier New" w:hAnsi="Courier New" w:cs="Courier New"/>
+          <w:sz w:val="24"/>
+          <w:szCs w:val="24"/>
+        </w:rPr>
+        <w:t xml:space="preserve"> (is-a-equal-to-b a)</w:t>
+      </w:r>
+    </w:p>
+    <w:p>
+      <w:pPr>
+        <w:pStyle w:val="PlainText"/>
+        <w:rPr>
+          <w:rFonts w:ascii="Courier New" w:hAnsi="Courier New" w:cs="Courier New"/>
+          <w:sz w:val="24"/>
+          <w:szCs w:val="24"/>
+        </w:rPr>
+      </w:pPr>
+      <w:r>
+        <w:rPr>
+          <w:rFonts w:ascii="Courier New" w:hAnsi="Courier New" w:cs="Courier New"/>
+          <w:sz w:val="24"/>
+          <w:szCs w:val="24"/>
+        </w:rPr>
+        <w:t xml:space="preserve">      (</w:t>
+      </w:r>
+      <w:proofErr w:type="gramStart"/>
+      <w:r>
+        <w:rPr>
+          <w:rFonts w:ascii="Courier New" w:hAnsi="Courier New" w:cs="Courier New"/>
+          <w:sz w:val="24"/>
+          <w:szCs w:val="24"/>
+        </w:rPr>
+        <w:t>define</w:t>
+      </w:r>
+      <w:proofErr w:type="gramEnd"/>
+      <w:r>
+        <w:rPr>
+          <w:rFonts w:ascii="Courier New" w:hAnsi="Courier New" w:cs="Courier New"/>
+          <w:sz w:val="24"/>
+          <w:szCs w:val="24"/>
+        </w:rPr>
+        <w:t xml:space="preserve"> b (+ 1 2 3))</w:t>
       </w:r>
     </w:p>
     <w:p>
@@ -3695,79 +4983,173 @@
           <w:sz w:val="24"/>
           <w:szCs w:val="24"/>
         </w:rPr>
-        <w:t xml:space="preserve">    (let ([c "We are equal!!"]</w:t>
-      </w:r>
-    </w:p>
-    <w:p>
-      <w:pPr>
-        <w:pStyle w:val="PlainText"/>
-        <w:rPr>
-          <w:rFonts w:ascii="Courier New" w:hAnsi="Courier New" w:cs="Courier New"/>
-          <w:sz w:val="24"/>
-          <w:szCs w:val="24"/>
-        </w:rPr>
-      </w:pPr>
-      <w:r>
-        <w:rPr>
-          <w:rFonts w:ascii="Courier New" w:hAnsi="Courier New" w:cs="Courier New"/>
-          <w:sz w:val="24"/>
-          <w:szCs w:val="24"/>
-        </w:rPr>
-        <w:t xml:space="preserve">          [d "We are not equal!!!!!!"])</w:t>
-      </w:r>
-    </w:p>
-    <w:p>
-      <w:pPr>
-        <w:pStyle w:val="PlainText"/>
-        <w:rPr>
-          <w:rFonts w:ascii="Courier New" w:hAnsi="Courier New" w:cs="Courier New"/>
-          <w:sz w:val="24"/>
-          <w:szCs w:val="24"/>
-        </w:rPr>
-      </w:pPr>
-      <w:r>
-        <w:rPr>
-          <w:rFonts w:ascii="Courier New" w:hAnsi="Courier New" w:cs="Courier New"/>
-          <w:sz w:val="24"/>
-          <w:szCs w:val="24"/>
-        </w:rPr>
-        <w:t xml:space="preserve">      (if (is-a-equal-to-b 5) </w:t>
-      </w:r>
-    </w:p>
-    <w:p>
-      <w:pPr>
-        <w:pStyle w:val="PlainText"/>
-        <w:rPr>
-          <w:rFonts w:ascii="Courier New" w:hAnsi="Courier New" w:cs="Courier New"/>
-          <w:sz w:val="24"/>
-          <w:szCs w:val="24"/>
-        </w:rPr>
-      </w:pPr>
-      <w:r>
-        <w:rPr>
-          <w:rFonts w:ascii="Courier New" w:hAnsi="Courier New" w:cs="Courier New"/>
-          <w:sz w:val="24"/>
-          <w:szCs w:val="24"/>
-        </w:rPr>
-        <w:t xml:space="preserve">        (printf "~a\n" c)</w:t>
-      </w:r>
-    </w:p>
-    <w:p>
-      <w:pPr>
-        <w:pStyle w:val="PlainText"/>
-        <w:rPr>
-          <w:rFonts w:ascii="Courier New" w:hAnsi="Courier New" w:cs="Courier New"/>
-          <w:sz w:val="24"/>
-          <w:szCs w:val="24"/>
-        </w:rPr>
-      </w:pPr>
-      <w:r>
-        <w:rPr>
-          <w:rFonts w:ascii="Courier New" w:hAnsi="Courier New" w:cs="Courier New"/>
-          <w:sz w:val="24"/>
-          <w:szCs w:val="24"/>
-        </w:rPr>
-        <w:t xml:space="preserve">        (printf "~a\n" d))</w:t>
+        <w:t xml:space="preserve">    (</w:t>
+      </w:r>
+      <w:proofErr w:type="gramStart"/>
+      <w:r>
+        <w:rPr>
+          <w:rFonts w:ascii="Courier New" w:hAnsi="Courier New" w:cs="Courier New"/>
+          <w:sz w:val="24"/>
+          <w:szCs w:val="24"/>
+        </w:rPr>
+        <w:t>let</w:t>
+      </w:r>
+      <w:proofErr w:type="gramEnd"/>
+      <w:r>
+        <w:rPr>
+          <w:rFonts w:ascii="Courier New" w:hAnsi="Courier New" w:cs="Courier New"/>
+          <w:sz w:val="24"/>
+          <w:szCs w:val="24"/>
+        </w:rPr>
+        <w:t xml:space="preserve"> ([c "We are equal!!"]</w:t>
+      </w:r>
+    </w:p>
+    <w:p>
+      <w:pPr>
+        <w:pStyle w:val="PlainText"/>
+        <w:rPr>
+          <w:rFonts w:ascii="Courier New" w:hAnsi="Courier New" w:cs="Courier New"/>
+          <w:sz w:val="24"/>
+          <w:szCs w:val="24"/>
+        </w:rPr>
+      </w:pPr>
+      <w:r>
+        <w:rPr>
+          <w:rFonts w:ascii="Courier New" w:hAnsi="Courier New" w:cs="Courier New"/>
+          <w:sz w:val="24"/>
+          <w:szCs w:val="24"/>
+        </w:rPr>
+        <w:t xml:space="preserve">          [</w:t>
+      </w:r>
+      <w:proofErr w:type="gramStart"/>
+      <w:r>
+        <w:rPr>
+          <w:rFonts w:ascii="Courier New" w:hAnsi="Courier New" w:cs="Courier New"/>
+          <w:sz w:val="24"/>
+          <w:szCs w:val="24"/>
+        </w:rPr>
+        <w:t>d</w:t>
+      </w:r>
+      <w:proofErr w:type="gramEnd"/>
+      <w:r>
+        <w:rPr>
+          <w:rFonts w:ascii="Courier New" w:hAnsi="Courier New" w:cs="Courier New"/>
+          <w:sz w:val="24"/>
+          <w:szCs w:val="24"/>
+        </w:rPr>
+        <w:t xml:space="preserve"> "We are not equal!!!!!!"])</w:t>
+      </w:r>
+    </w:p>
+    <w:p>
+      <w:pPr>
+        <w:pStyle w:val="PlainText"/>
+        <w:rPr>
+          <w:rFonts w:ascii="Courier New" w:hAnsi="Courier New" w:cs="Courier New"/>
+          <w:sz w:val="24"/>
+          <w:szCs w:val="24"/>
+        </w:rPr>
+      </w:pPr>
+      <w:r>
+        <w:rPr>
+          <w:rFonts w:ascii="Courier New" w:hAnsi="Courier New" w:cs="Courier New"/>
+          <w:sz w:val="24"/>
+          <w:szCs w:val="24"/>
+        </w:rPr>
+        <w:t xml:space="preserve">      (</w:t>
+      </w:r>
+      <w:proofErr w:type="gramStart"/>
+      <w:r>
+        <w:rPr>
+          <w:rFonts w:ascii="Courier New" w:hAnsi="Courier New" w:cs="Courier New"/>
+          <w:sz w:val="24"/>
+          <w:szCs w:val="24"/>
+        </w:rPr>
+        <w:t>if</w:t>
+      </w:r>
+      <w:proofErr w:type="gramEnd"/>
+      <w:r>
+        <w:rPr>
+          <w:rFonts w:ascii="Courier New" w:hAnsi="Courier New" w:cs="Courier New"/>
+          <w:sz w:val="24"/>
+          <w:szCs w:val="24"/>
+        </w:rPr>
+        <w:t xml:space="preserve"> (is-a-equal-to-b 5) </w:t>
+      </w:r>
+    </w:p>
+    <w:p>
+      <w:pPr>
+        <w:pStyle w:val="PlainText"/>
+        <w:rPr>
+          <w:rFonts w:ascii="Courier New" w:hAnsi="Courier New" w:cs="Courier New"/>
+          <w:sz w:val="24"/>
+          <w:szCs w:val="24"/>
+        </w:rPr>
+      </w:pPr>
+      <w:r>
+        <w:rPr>
+          <w:rFonts w:ascii="Courier New" w:hAnsi="Courier New" w:cs="Courier New"/>
+          <w:sz w:val="24"/>
+          <w:szCs w:val="24"/>
+        </w:rPr>
+        <w:t xml:space="preserve">        (</w:t>
+      </w:r>
+      <w:proofErr w:type="spellStart"/>
+      <w:proofErr w:type="gramStart"/>
+      <w:r>
+        <w:rPr>
+          <w:rFonts w:ascii="Courier New" w:hAnsi="Courier New" w:cs="Courier New"/>
+          <w:sz w:val="24"/>
+          <w:szCs w:val="24"/>
+        </w:rPr>
+        <w:t>printf</w:t>
+      </w:r>
+      <w:proofErr w:type="spellEnd"/>
+      <w:proofErr w:type="gramEnd"/>
+      <w:r>
+        <w:rPr>
+          <w:rFonts w:ascii="Courier New" w:hAnsi="Courier New" w:cs="Courier New"/>
+          <w:sz w:val="24"/>
+          <w:szCs w:val="24"/>
+        </w:rPr>
+        <w:t xml:space="preserve"> "~a\n" c)</w:t>
+      </w:r>
+    </w:p>
+    <w:p>
+      <w:pPr>
+        <w:pStyle w:val="PlainText"/>
+        <w:rPr>
+          <w:rFonts w:ascii="Courier New" w:hAnsi="Courier New" w:cs="Courier New"/>
+          <w:sz w:val="24"/>
+          <w:szCs w:val="24"/>
+        </w:rPr>
+      </w:pPr>
+      <w:r>
+        <w:rPr>
+          <w:rFonts w:ascii="Courier New" w:hAnsi="Courier New" w:cs="Courier New"/>
+          <w:sz w:val="24"/>
+          <w:szCs w:val="24"/>
+        </w:rPr>
+        <w:t xml:space="preserve">        (</w:t>
+      </w:r>
+      <w:proofErr w:type="spellStart"/>
+      <w:proofErr w:type="gramStart"/>
+      <w:r>
+        <w:rPr>
+          <w:rFonts w:ascii="Courier New" w:hAnsi="Courier New" w:cs="Courier New"/>
+          <w:sz w:val="24"/>
+          <w:szCs w:val="24"/>
+        </w:rPr>
+        <w:t>printf</w:t>
+      </w:r>
+      <w:proofErr w:type="spellEnd"/>
+      <w:proofErr w:type="gramEnd"/>
+      <w:r>
+        <w:rPr>
+          <w:rFonts w:ascii="Courier New" w:hAnsi="Courier New" w:cs="Courier New"/>
+          <w:sz w:val="24"/>
+          <w:szCs w:val="24"/>
+        </w:rPr>
+        <w:t xml:space="preserve"> "~a\n" d))</w:t>
       </w:r>
       <w:r>
         <w:rPr>
@@ -3847,7 +5229,25 @@
           <w:sz w:val="24"/>
           <w:szCs w:val="24"/>
         </w:rPr>
-        <w:t xml:space="preserve">    (define (is-a-equal-to-b a)</w:t>
+        <w:t xml:space="preserve">    (</w:t>
+      </w:r>
+      <w:proofErr w:type="gramStart"/>
+      <w:r>
+        <w:rPr>
+          <w:rFonts w:ascii="Courier New" w:hAnsi="Courier New" w:cs="Courier New"/>
+          <w:sz w:val="24"/>
+          <w:szCs w:val="24"/>
+        </w:rPr>
+        <w:t>define</w:t>
+      </w:r>
+      <w:proofErr w:type="gramEnd"/>
+      <w:r>
+        <w:rPr>
+          <w:rFonts w:ascii="Courier New" w:hAnsi="Courier New" w:cs="Courier New"/>
+          <w:sz w:val="24"/>
+          <w:szCs w:val="24"/>
+        </w:rPr>
+        <w:t xml:space="preserve"> (is-a-equal-to-b a)</w:t>
       </w:r>
     </w:p>
     <w:p>
@@ -3927,7 +5327,25 @@
           <w:sz w:val="24"/>
           <w:szCs w:val="24"/>
         </w:rPr>
-        <w:t xml:space="preserve">      (define b (+ 1 2 3))</w:t>
+        <w:t xml:space="preserve">      (</w:t>
+      </w:r>
+      <w:proofErr w:type="gramStart"/>
+      <w:r>
+        <w:rPr>
+          <w:rFonts w:ascii="Courier New" w:hAnsi="Courier New" w:cs="Courier New"/>
+          <w:sz w:val="24"/>
+          <w:szCs w:val="24"/>
+        </w:rPr>
+        <w:t>define</w:t>
+      </w:r>
+      <w:proofErr w:type="gramEnd"/>
+      <w:r>
+        <w:rPr>
+          <w:rFonts w:ascii="Courier New" w:hAnsi="Courier New" w:cs="Courier New"/>
+          <w:sz w:val="24"/>
+          <w:szCs w:val="24"/>
+        </w:rPr>
+        <w:t xml:space="preserve"> b (+ 1 2 3))</w:t>
       </w:r>
     </w:p>
     <w:p>
@@ -4021,43 +5439,97 @@
           <w:sz w:val="32"/>
           <w:szCs w:val="32"/>
         </w:rPr>
-        <w:t>In this section of code we define string variables ‘c’ and ‘d’ within a local ‘let’ scope.</w:t>
-      </w:r>
-    </w:p>
-    <w:p>
-      <w:pPr>
-        <w:pStyle w:val="PlainText"/>
-        <w:rPr>
-          <w:rFonts w:ascii="Courier New" w:hAnsi="Courier New" w:cs="Courier New"/>
-          <w:sz w:val="24"/>
-          <w:szCs w:val="24"/>
-        </w:rPr>
-      </w:pPr>
-      <w:r>
-        <w:rPr>
-          <w:rFonts w:ascii="Courier New" w:hAnsi="Courier New" w:cs="Courier New"/>
-          <w:sz w:val="24"/>
-          <w:szCs w:val="24"/>
-        </w:rPr>
-        <w:t xml:space="preserve">    (let ([c "We are equal!!"]</w:t>
-      </w:r>
-    </w:p>
-    <w:p>
-      <w:pPr>
-        <w:pStyle w:val="PlainText"/>
-        <w:rPr>
-          <w:rFonts w:ascii="Courier New" w:hAnsi="Courier New" w:cs="Courier New"/>
-          <w:sz w:val="24"/>
-          <w:szCs w:val="24"/>
-        </w:rPr>
-      </w:pPr>
-      <w:r>
-        <w:rPr>
-          <w:rFonts w:ascii="Courier New" w:hAnsi="Courier New" w:cs="Courier New"/>
-          <w:sz w:val="24"/>
-          <w:szCs w:val="24"/>
-        </w:rPr>
-        <w:t xml:space="preserve">          [d "We are not equal!!!!!!"])</w:t>
+        <w:t xml:space="preserve">In this section of code we define string variables ‘c’ </w:t>
+      </w:r>
+      <w:proofErr w:type="gramStart"/>
+      <w:r>
+        <w:rPr>
+          <w:rFonts w:asciiTheme="minorHAnsi" w:hAnsiTheme="minorHAnsi" w:cs="Courier New"/>
+          <w:sz w:val="32"/>
+          <w:szCs w:val="32"/>
+        </w:rPr>
+        <w:t>and ‘d’</w:t>
+      </w:r>
+      <w:proofErr w:type="gramEnd"/>
+      <w:r>
+        <w:rPr>
+          <w:rFonts w:asciiTheme="minorHAnsi" w:hAnsiTheme="minorHAnsi" w:cs="Courier New"/>
+          <w:sz w:val="32"/>
+          <w:szCs w:val="32"/>
+        </w:rPr>
+        <w:t xml:space="preserve"> within a local ‘let’ scope.</w:t>
+      </w:r>
+    </w:p>
+    <w:p>
+      <w:pPr>
+        <w:pStyle w:val="PlainText"/>
+        <w:rPr>
+          <w:rFonts w:ascii="Courier New" w:hAnsi="Courier New" w:cs="Courier New"/>
+          <w:sz w:val="24"/>
+          <w:szCs w:val="24"/>
+        </w:rPr>
+      </w:pPr>
+      <w:r>
+        <w:rPr>
+          <w:rFonts w:ascii="Courier New" w:hAnsi="Courier New" w:cs="Courier New"/>
+          <w:sz w:val="24"/>
+          <w:szCs w:val="24"/>
+        </w:rPr>
+        <w:t xml:space="preserve">    (</w:t>
+      </w:r>
+      <w:proofErr w:type="gramStart"/>
+      <w:r>
+        <w:rPr>
+          <w:rFonts w:ascii="Courier New" w:hAnsi="Courier New" w:cs="Courier New"/>
+          <w:sz w:val="24"/>
+          <w:szCs w:val="24"/>
+        </w:rPr>
+        <w:t>let</w:t>
+      </w:r>
+      <w:proofErr w:type="gramEnd"/>
+      <w:r>
+        <w:rPr>
+          <w:rFonts w:ascii="Courier New" w:hAnsi="Courier New" w:cs="Courier New"/>
+          <w:sz w:val="24"/>
+          <w:szCs w:val="24"/>
+        </w:rPr>
+        <w:t xml:space="preserve"> ([c "We are equal!!"]</w:t>
+      </w:r>
+    </w:p>
+    <w:p>
+      <w:pPr>
+        <w:pStyle w:val="PlainText"/>
+        <w:rPr>
+          <w:rFonts w:ascii="Courier New" w:hAnsi="Courier New" w:cs="Courier New"/>
+          <w:sz w:val="24"/>
+          <w:szCs w:val="24"/>
+        </w:rPr>
+      </w:pPr>
+      <w:r>
+        <w:rPr>
+          <w:rFonts w:ascii="Courier New" w:hAnsi="Courier New" w:cs="Courier New"/>
+          <w:sz w:val="24"/>
+          <w:szCs w:val="24"/>
+        </w:rPr>
+        <w:t xml:space="preserve">          [</w:t>
+      </w:r>
+      <w:proofErr w:type="gramStart"/>
+      <w:r>
+        <w:rPr>
+          <w:rFonts w:ascii="Courier New" w:hAnsi="Courier New" w:cs="Courier New"/>
+          <w:sz w:val="24"/>
+          <w:szCs w:val="24"/>
+        </w:rPr>
+        <w:t>d</w:t>
+      </w:r>
+      <w:proofErr w:type="gramEnd"/>
+      <w:r>
+        <w:rPr>
+          <w:rFonts w:ascii="Courier New" w:hAnsi="Courier New" w:cs="Courier New"/>
+          <w:sz w:val="24"/>
+          <w:szCs w:val="24"/>
+        </w:rPr>
+        <w:t xml:space="preserve"> "We are not equal!!!!!!"])</w:t>
       </w:r>
     </w:p>
     <w:p>
@@ -4113,7 +5585,25 @@
           <w:sz w:val="24"/>
           <w:szCs w:val="24"/>
         </w:rPr>
-        <w:t xml:space="preserve">      (if (is-a-equal-to-b 5) </w:t>
+        <w:t xml:space="preserve">      (</w:t>
+      </w:r>
+      <w:proofErr w:type="gramStart"/>
+      <w:r>
+        <w:rPr>
+          <w:rFonts w:ascii="Courier New" w:hAnsi="Courier New" w:cs="Courier New"/>
+          <w:sz w:val="24"/>
+          <w:szCs w:val="24"/>
+        </w:rPr>
+        <w:t>if</w:t>
+      </w:r>
+      <w:proofErr w:type="gramEnd"/>
+      <w:r>
+        <w:rPr>
+          <w:rFonts w:ascii="Courier New" w:hAnsi="Courier New" w:cs="Courier New"/>
+          <w:sz w:val="24"/>
+          <w:szCs w:val="24"/>
+        </w:rPr>
+        <w:t xml:space="preserve"> (is-a-equal-to-b 5) </w:t>
       </w:r>
     </w:p>
     <w:p>
@@ -4169,25 +5659,65 @@
           <w:sz w:val="24"/>
           <w:szCs w:val="24"/>
         </w:rPr>
-        <w:t xml:space="preserve">        (printf "~a\n" c)</w:t>
-      </w:r>
-    </w:p>
-    <w:p>
-      <w:pPr>
-        <w:pStyle w:val="PlainText"/>
-        <w:rPr>
-          <w:rFonts w:ascii="Courier New" w:hAnsi="Courier New" w:cs="Courier New"/>
-          <w:sz w:val="24"/>
-          <w:szCs w:val="24"/>
-        </w:rPr>
-      </w:pPr>
-      <w:r>
-        <w:rPr>
-          <w:rFonts w:ascii="Courier New" w:hAnsi="Courier New" w:cs="Courier New"/>
-          <w:sz w:val="24"/>
-          <w:szCs w:val="24"/>
-        </w:rPr>
-        <w:t xml:space="preserve">        (printf "~a\n" d))</w:t>
+        <w:t xml:space="preserve">        (</w:t>
+      </w:r>
+      <w:proofErr w:type="spellStart"/>
+      <w:proofErr w:type="gramStart"/>
+      <w:r>
+        <w:rPr>
+          <w:rFonts w:ascii="Courier New" w:hAnsi="Courier New" w:cs="Courier New"/>
+          <w:sz w:val="24"/>
+          <w:szCs w:val="24"/>
+        </w:rPr>
+        <w:t>printf</w:t>
+      </w:r>
+      <w:proofErr w:type="spellEnd"/>
+      <w:proofErr w:type="gramEnd"/>
+      <w:r>
+        <w:rPr>
+          <w:rFonts w:ascii="Courier New" w:hAnsi="Courier New" w:cs="Courier New"/>
+          <w:sz w:val="24"/>
+          <w:szCs w:val="24"/>
+        </w:rPr>
+        <w:t xml:space="preserve"> "~a\n" c)</w:t>
+      </w:r>
+    </w:p>
+    <w:p>
+      <w:pPr>
+        <w:pStyle w:val="PlainText"/>
+        <w:rPr>
+          <w:rFonts w:ascii="Courier New" w:hAnsi="Courier New" w:cs="Courier New"/>
+          <w:sz w:val="24"/>
+          <w:szCs w:val="24"/>
+        </w:rPr>
+      </w:pPr>
+      <w:r>
+        <w:rPr>
+          <w:rFonts w:ascii="Courier New" w:hAnsi="Courier New" w:cs="Courier New"/>
+          <w:sz w:val="24"/>
+          <w:szCs w:val="24"/>
+        </w:rPr>
+        <w:t xml:space="preserve">        (</w:t>
+      </w:r>
+      <w:proofErr w:type="spellStart"/>
+      <w:proofErr w:type="gramStart"/>
+      <w:r>
+        <w:rPr>
+          <w:rFonts w:ascii="Courier New" w:hAnsi="Courier New" w:cs="Courier New"/>
+          <w:sz w:val="24"/>
+          <w:szCs w:val="24"/>
+        </w:rPr>
+        <w:t>printf</w:t>
+      </w:r>
+      <w:proofErr w:type="spellEnd"/>
+      <w:proofErr w:type="gramEnd"/>
+      <w:r>
+        <w:rPr>
+          <w:rFonts w:ascii="Courier New" w:hAnsi="Courier New" w:cs="Courier New"/>
+          <w:sz w:val="24"/>
+          <w:szCs w:val="24"/>
+        </w:rPr>
+        <w:t xml:space="preserve"> "~a\n" d))</w:t>
       </w:r>
       <w:r>
         <w:rPr>
@@ -4303,7 +5833,25 @@
           <w:sz w:val="24"/>
           <w:szCs w:val="24"/>
         </w:rPr>
-        <w:t xml:space="preserve">      (define b (+ 1 2 3))</w:t>
+        <w:t xml:space="preserve">      (</w:t>
+      </w:r>
+      <w:proofErr w:type="gramStart"/>
+      <w:r>
+        <w:rPr>
+          <w:rFonts w:ascii="Courier New" w:hAnsi="Courier New" w:cs="Courier New"/>
+          <w:sz w:val="24"/>
+          <w:szCs w:val="24"/>
+        </w:rPr>
+        <w:t>define</w:t>
+      </w:r>
+      <w:proofErr w:type="gramEnd"/>
+      <w:r>
+        <w:rPr>
+          <w:rFonts w:ascii="Courier New" w:hAnsi="Courier New" w:cs="Courier New"/>
+          <w:sz w:val="24"/>
+          <w:szCs w:val="24"/>
+        </w:rPr>
+        <w:t xml:space="preserve"> b (+ 1 2 3))</w:t>
       </w:r>
     </w:p>
     <w:p>
@@ -4357,79 +5905,173 @@
           <w:sz w:val="24"/>
           <w:szCs w:val="24"/>
         </w:rPr>
-        <w:t xml:space="preserve">    (let ([c "We are equal!!"]</w:t>
-      </w:r>
-    </w:p>
-    <w:p>
-      <w:pPr>
-        <w:pStyle w:val="PlainText"/>
-        <w:rPr>
-          <w:rFonts w:ascii="Courier New" w:hAnsi="Courier New" w:cs="Courier New"/>
-          <w:sz w:val="24"/>
-          <w:szCs w:val="24"/>
-        </w:rPr>
-      </w:pPr>
-      <w:r>
-        <w:rPr>
-          <w:rFonts w:ascii="Courier New" w:hAnsi="Courier New" w:cs="Courier New"/>
-          <w:sz w:val="24"/>
-          <w:szCs w:val="24"/>
-        </w:rPr>
-        <w:t xml:space="preserve">          [d "We are not equal!!!!!!"])</w:t>
-      </w:r>
-    </w:p>
-    <w:p>
-      <w:pPr>
-        <w:pStyle w:val="PlainText"/>
-        <w:rPr>
-          <w:rFonts w:ascii="Courier New" w:hAnsi="Courier New" w:cs="Courier New"/>
-          <w:sz w:val="24"/>
-          <w:szCs w:val="24"/>
-        </w:rPr>
-      </w:pPr>
-      <w:r>
-        <w:rPr>
-          <w:rFonts w:ascii="Courier New" w:hAnsi="Courier New" w:cs="Courier New"/>
-          <w:sz w:val="24"/>
-          <w:szCs w:val="24"/>
-        </w:rPr>
-        <w:t xml:space="preserve">      (if (is-a-equal-to-b 5)</w:t>
-      </w:r>
-    </w:p>
-    <w:p>
-      <w:pPr>
-        <w:pStyle w:val="PlainText"/>
-        <w:rPr>
-          <w:rFonts w:ascii="Courier New" w:hAnsi="Courier New" w:cs="Courier New"/>
-          <w:sz w:val="24"/>
-          <w:szCs w:val="24"/>
-        </w:rPr>
-      </w:pPr>
-      <w:r>
-        <w:rPr>
-          <w:rFonts w:ascii="Courier New" w:hAnsi="Courier New" w:cs="Courier New"/>
-          <w:sz w:val="24"/>
-          <w:szCs w:val="24"/>
-        </w:rPr>
-        <w:t xml:space="preserve">        (printf "~a\n" c)</w:t>
-      </w:r>
-    </w:p>
-    <w:p>
-      <w:pPr>
-        <w:pStyle w:val="PlainText"/>
-        <w:rPr>
-          <w:rFonts w:ascii="Courier New" w:hAnsi="Courier New" w:cs="Courier New"/>
-          <w:sz w:val="24"/>
-          <w:szCs w:val="24"/>
-        </w:rPr>
-      </w:pPr>
-      <w:r>
-        <w:rPr>
-          <w:rFonts w:ascii="Courier New" w:hAnsi="Courier New" w:cs="Courier New"/>
-          <w:sz w:val="24"/>
-          <w:szCs w:val="24"/>
-        </w:rPr>
-        <w:t xml:space="preserve">        (printf "~a\n" d)))</w:t>
+        <w:t xml:space="preserve">    (</w:t>
+      </w:r>
+      <w:proofErr w:type="gramStart"/>
+      <w:r>
+        <w:rPr>
+          <w:rFonts w:ascii="Courier New" w:hAnsi="Courier New" w:cs="Courier New"/>
+          <w:sz w:val="24"/>
+          <w:szCs w:val="24"/>
+        </w:rPr>
+        <w:t>let</w:t>
+      </w:r>
+      <w:proofErr w:type="gramEnd"/>
+      <w:r>
+        <w:rPr>
+          <w:rFonts w:ascii="Courier New" w:hAnsi="Courier New" w:cs="Courier New"/>
+          <w:sz w:val="24"/>
+          <w:szCs w:val="24"/>
+        </w:rPr>
+        <w:t xml:space="preserve"> ([c "We are equal!!"]</w:t>
+      </w:r>
+    </w:p>
+    <w:p>
+      <w:pPr>
+        <w:pStyle w:val="PlainText"/>
+        <w:rPr>
+          <w:rFonts w:ascii="Courier New" w:hAnsi="Courier New" w:cs="Courier New"/>
+          <w:sz w:val="24"/>
+          <w:szCs w:val="24"/>
+        </w:rPr>
+      </w:pPr>
+      <w:r>
+        <w:rPr>
+          <w:rFonts w:ascii="Courier New" w:hAnsi="Courier New" w:cs="Courier New"/>
+          <w:sz w:val="24"/>
+          <w:szCs w:val="24"/>
+        </w:rPr>
+        <w:t xml:space="preserve">          [</w:t>
+      </w:r>
+      <w:proofErr w:type="gramStart"/>
+      <w:r>
+        <w:rPr>
+          <w:rFonts w:ascii="Courier New" w:hAnsi="Courier New" w:cs="Courier New"/>
+          <w:sz w:val="24"/>
+          <w:szCs w:val="24"/>
+        </w:rPr>
+        <w:t>d</w:t>
+      </w:r>
+      <w:proofErr w:type="gramEnd"/>
+      <w:r>
+        <w:rPr>
+          <w:rFonts w:ascii="Courier New" w:hAnsi="Courier New" w:cs="Courier New"/>
+          <w:sz w:val="24"/>
+          <w:szCs w:val="24"/>
+        </w:rPr>
+        <w:t xml:space="preserve"> "We are not equal!!!!!!"])</w:t>
+      </w:r>
+    </w:p>
+    <w:p>
+      <w:pPr>
+        <w:pStyle w:val="PlainText"/>
+        <w:rPr>
+          <w:rFonts w:ascii="Courier New" w:hAnsi="Courier New" w:cs="Courier New"/>
+          <w:sz w:val="24"/>
+          <w:szCs w:val="24"/>
+        </w:rPr>
+      </w:pPr>
+      <w:r>
+        <w:rPr>
+          <w:rFonts w:ascii="Courier New" w:hAnsi="Courier New" w:cs="Courier New"/>
+          <w:sz w:val="24"/>
+          <w:szCs w:val="24"/>
+        </w:rPr>
+        <w:t xml:space="preserve">      (</w:t>
+      </w:r>
+      <w:proofErr w:type="gramStart"/>
+      <w:r>
+        <w:rPr>
+          <w:rFonts w:ascii="Courier New" w:hAnsi="Courier New" w:cs="Courier New"/>
+          <w:sz w:val="24"/>
+          <w:szCs w:val="24"/>
+        </w:rPr>
+        <w:t>if</w:t>
+      </w:r>
+      <w:proofErr w:type="gramEnd"/>
+      <w:r>
+        <w:rPr>
+          <w:rFonts w:ascii="Courier New" w:hAnsi="Courier New" w:cs="Courier New"/>
+          <w:sz w:val="24"/>
+          <w:szCs w:val="24"/>
+        </w:rPr>
+        <w:t xml:space="preserve"> (is-a-equal-to-b 5)</w:t>
+      </w:r>
+    </w:p>
+    <w:p>
+      <w:pPr>
+        <w:pStyle w:val="PlainText"/>
+        <w:rPr>
+          <w:rFonts w:ascii="Courier New" w:hAnsi="Courier New" w:cs="Courier New"/>
+          <w:sz w:val="24"/>
+          <w:szCs w:val="24"/>
+        </w:rPr>
+      </w:pPr>
+      <w:r>
+        <w:rPr>
+          <w:rFonts w:ascii="Courier New" w:hAnsi="Courier New" w:cs="Courier New"/>
+          <w:sz w:val="24"/>
+          <w:szCs w:val="24"/>
+        </w:rPr>
+        <w:t xml:space="preserve">        (</w:t>
+      </w:r>
+      <w:proofErr w:type="spellStart"/>
+      <w:proofErr w:type="gramStart"/>
+      <w:r>
+        <w:rPr>
+          <w:rFonts w:ascii="Courier New" w:hAnsi="Courier New" w:cs="Courier New"/>
+          <w:sz w:val="24"/>
+          <w:szCs w:val="24"/>
+        </w:rPr>
+        <w:t>printf</w:t>
+      </w:r>
+      <w:proofErr w:type="spellEnd"/>
+      <w:proofErr w:type="gramEnd"/>
+      <w:r>
+        <w:rPr>
+          <w:rFonts w:ascii="Courier New" w:hAnsi="Courier New" w:cs="Courier New"/>
+          <w:sz w:val="24"/>
+          <w:szCs w:val="24"/>
+        </w:rPr>
+        <w:t xml:space="preserve"> "~a\n" c)</w:t>
+      </w:r>
+    </w:p>
+    <w:p>
+      <w:pPr>
+        <w:pStyle w:val="PlainText"/>
+        <w:rPr>
+          <w:rFonts w:ascii="Courier New" w:hAnsi="Courier New" w:cs="Courier New"/>
+          <w:sz w:val="24"/>
+          <w:szCs w:val="24"/>
+        </w:rPr>
+      </w:pPr>
+      <w:r>
+        <w:rPr>
+          <w:rFonts w:ascii="Courier New" w:hAnsi="Courier New" w:cs="Courier New"/>
+          <w:sz w:val="24"/>
+          <w:szCs w:val="24"/>
+        </w:rPr>
+        <w:t xml:space="preserve">        (</w:t>
+      </w:r>
+      <w:proofErr w:type="spellStart"/>
+      <w:proofErr w:type="gramStart"/>
+      <w:r>
+        <w:rPr>
+          <w:rFonts w:ascii="Courier New" w:hAnsi="Courier New" w:cs="Courier New"/>
+          <w:sz w:val="24"/>
+          <w:szCs w:val="24"/>
+        </w:rPr>
+        <w:t>printf</w:t>
+      </w:r>
+      <w:proofErr w:type="spellEnd"/>
+      <w:proofErr w:type="gramEnd"/>
+      <w:r>
+        <w:rPr>
+          <w:rFonts w:ascii="Courier New" w:hAnsi="Courier New" w:cs="Courier New"/>
+          <w:sz w:val="24"/>
+          <w:szCs w:val="24"/>
+        </w:rPr>
+        <w:t xml:space="preserve"> "~a\n" d)))</w:t>
       </w:r>
     </w:p>
     <w:p>
@@ -4515,23 +6157,250 @@
           <w:sz w:val="32"/>
           <w:szCs w:val="32"/>
         </w:rPr>
-        <w:t>Everything else is either learning what func</w:t>
-      </w:r>
-      <w:r>
-        <w:rPr>
-          <w:rFonts w:asciiTheme="minorHAnsi" w:hAnsiTheme="minorHAnsi" w:cs="Courier New"/>
-          <w:sz w:val="32"/>
-          <w:szCs w:val="32"/>
-        </w:rPr>
-        <w:t xml:space="preserve">tions exist OR the macro system. </w:t>
-      </w:r>
-      <w:r>
-        <w:rPr>
-          <w:rFonts w:asciiTheme="minorHAnsi" w:hAnsiTheme="minorHAnsi" w:cs="Courier New"/>
-          <w:sz w:val="32"/>
-          <w:szCs w:val="32"/>
-        </w:rPr>
-        <w:t>There are some shorthand non-parenthesis enclosed keywords but they are the exception.</w:t>
+        <w:t>Everything else:</w:t>
+      </w:r>
+    </w:p>
+    <w:p>
+      <w:pPr>
+        <w:pStyle w:val="PlainText"/>
+        <w:numPr>
+          <w:ilvl w:val="0"/>
+          <w:numId w:val="37"/>
+        </w:numPr>
+        <w:rPr>
+          <w:rFonts w:asciiTheme="minorHAnsi" w:hAnsiTheme="minorHAnsi" w:cs="Courier New"/>
+          <w:sz w:val="32"/>
+          <w:szCs w:val="32"/>
+        </w:rPr>
+      </w:pPr>
+      <w:r>
+        <w:rPr>
+          <w:rFonts w:asciiTheme="minorHAnsi" w:hAnsiTheme="minorHAnsi" w:cs="Courier New"/>
+          <w:sz w:val="32"/>
+          <w:szCs w:val="32"/>
+        </w:rPr>
+        <w:t>learning</w:t>
+      </w:r>
+      <w:r>
+        <w:rPr>
+          <w:rFonts w:asciiTheme="minorHAnsi" w:hAnsiTheme="minorHAnsi" w:cs="Courier New"/>
+          <w:sz w:val="32"/>
+          <w:szCs w:val="32"/>
+        </w:rPr>
+        <w:t xml:space="preserve"> all the ba</w:t>
+      </w:r>
+      <w:bookmarkStart w:id="0" w:name="_GoBack"/>
+      <w:bookmarkEnd w:id="0"/>
+      <w:r>
+        <w:rPr>
+          <w:rFonts w:asciiTheme="minorHAnsi" w:hAnsiTheme="minorHAnsi" w:cs="Courier New"/>
+          <w:sz w:val="32"/>
+          <w:szCs w:val="32"/>
+        </w:rPr>
+        <w:t>sic atom</w:t>
+      </w:r>
+      <w:r>
+        <w:rPr>
+          <w:rFonts w:asciiTheme="minorHAnsi" w:hAnsiTheme="minorHAnsi" w:cs="Courier New"/>
+          <w:sz w:val="32"/>
+          <w:szCs w:val="32"/>
+        </w:rPr>
+        <w:t xml:space="preserve"> types</w:t>
+      </w:r>
+    </w:p>
+    <w:p>
+      <w:pPr>
+        <w:pStyle w:val="PlainText"/>
+        <w:numPr>
+          <w:ilvl w:val="0"/>
+          <w:numId w:val="37"/>
+        </w:numPr>
+        <w:rPr>
+          <w:rFonts w:asciiTheme="minorHAnsi" w:hAnsiTheme="minorHAnsi" w:cs="Courier New"/>
+          <w:sz w:val="32"/>
+          <w:szCs w:val="32"/>
+        </w:rPr>
+      </w:pPr>
+      <w:r>
+        <w:rPr>
+          <w:rFonts w:asciiTheme="minorHAnsi" w:hAnsiTheme="minorHAnsi" w:cs="Courier New"/>
+          <w:sz w:val="32"/>
+          <w:szCs w:val="32"/>
+        </w:rPr>
+        <w:t>The various uses of the single quote ‘</w:t>
+      </w:r>
+    </w:p>
+    <w:p>
+      <w:pPr>
+        <w:pStyle w:val="PlainText"/>
+        <w:numPr>
+          <w:ilvl w:val="0"/>
+          <w:numId w:val="37"/>
+        </w:numPr>
+        <w:rPr>
+          <w:rFonts w:asciiTheme="minorHAnsi" w:hAnsiTheme="minorHAnsi" w:cs="Courier New"/>
+          <w:sz w:val="32"/>
+          <w:szCs w:val="32"/>
+        </w:rPr>
+      </w:pPr>
+      <w:r>
+        <w:rPr>
+          <w:rFonts w:asciiTheme="minorHAnsi" w:hAnsiTheme="minorHAnsi" w:cs="Courier New"/>
+          <w:sz w:val="32"/>
+          <w:szCs w:val="32"/>
+        </w:rPr>
+        <w:t>W</w:t>
+      </w:r>
+      <w:r>
+        <w:rPr>
+          <w:rFonts w:asciiTheme="minorHAnsi" w:hAnsiTheme="minorHAnsi" w:cs="Courier New"/>
+          <w:sz w:val="32"/>
+          <w:szCs w:val="32"/>
+        </w:rPr>
+        <w:t>hat func</w:t>
+      </w:r>
+      <w:r>
+        <w:rPr>
+          <w:rFonts w:asciiTheme="minorHAnsi" w:hAnsiTheme="minorHAnsi" w:cs="Courier New"/>
+          <w:sz w:val="32"/>
+          <w:szCs w:val="32"/>
+        </w:rPr>
+        <w:t>tions exist</w:t>
+      </w:r>
+    </w:p>
+    <w:p>
+      <w:pPr>
+        <w:pStyle w:val="PlainText"/>
+        <w:numPr>
+          <w:ilvl w:val="0"/>
+          <w:numId w:val="37"/>
+        </w:numPr>
+        <w:rPr>
+          <w:rFonts w:asciiTheme="minorHAnsi" w:hAnsiTheme="minorHAnsi" w:cs="Courier New"/>
+          <w:sz w:val="32"/>
+          <w:szCs w:val="32"/>
+        </w:rPr>
+      </w:pPr>
+      <w:r>
+        <w:rPr>
+          <w:rFonts w:asciiTheme="minorHAnsi" w:hAnsiTheme="minorHAnsi" w:cs="Courier New"/>
+          <w:sz w:val="32"/>
+          <w:szCs w:val="32"/>
+        </w:rPr>
+        <w:t>Advanced function semantics</w:t>
+      </w:r>
+    </w:p>
+    <w:p>
+      <w:pPr>
+        <w:pStyle w:val="PlainText"/>
+        <w:numPr>
+          <w:ilvl w:val="0"/>
+          <w:numId w:val="37"/>
+        </w:numPr>
+        <w:rPr>
+          <w:rFonts w:asciiTheme="minorHAnsi" w:hAnsiTheme="minorHAnsi" w:cs="Courier New"/>
+          <w:sz w:val="32"/>
+          <w:szCs w:val="32"/>
+        </w:rPr>
+      </w:pPr>
+      <w:r>
+        <w:rPr>
+          <w:rFonts w:asciiTheme="minorHAnsi" w:hAnsiTheme="minorHAnsi" w:cs="Courier New"/>
+          <w:sz w:val="32"/>
+          <w:szCs w:val="32"/>
+        </w:rPr>
+        <w:lastRenderedPageBreak/>
+        <w:t>I</w:t>
+      </w:r>
+      <w:r>
+        <w:rPr>
+          <w:rFonts w:asciiTheme="minorHAnsi" w:hAnsiTheme="minorHAnsi" w:cs="Courier New"/>
+          <w:sz w:val="32"/>
+          <w:szCs w:val="32"/>
+        </w:rPr>
+        <w:t>mplementation specif</w:t>
+      </w:r>
+      <w:r>
+        <w:rPr>
+          <w:rFonts w:asciiTheme="minorHAnsi" w:hAnsiTheme="minorHAnsi" w:cs="Courier New"/>
+          <w:sz w:val="32"/>
+          <w:szCs w:val="32"/>
+        </w:rPr>
+        <w:t>ic typing</w:t>
+      </w:r>
+    </w:p>
+    <w:p>
+      <w:pPr>
+        <w:pStyle w:val="PlainText"/>
+        <w:numPr>
+          <w:ilvl w:val="0"/>
+          <w:numId w:val="37"/>
+        </w:numPr>
+        <w:rPr>
+          <w:rFonts w:asciiTheme="minorHAnsi" w:hAnsiTheme="minorHAnsi" w:cs="Courier New"/>
+          <w:sz w:val="32"/>
+          <w:szCs w:val="32"/>
+        </w:rPr>
+      </w:pPr>
+      <w:r>
+        <w:rPr>
+          <w:rFonts w:asciiTheme="minorHAnsi" w:hAnsiTheme="minorHAnsi" w:cs="Courier New"/>
+          <w:sz w:val="32"/>
+          <w:szCs w:val="32"/>
+        </w:rPr>
+        <w:t>T</w:t>
+      </w:r>
+      <w:r>
+        <w:rPr>
+          <w:rFonts w:asciiTheme="minorHAnsi" w:hAnsiTheme="minorHAnsi" w:cs="Courier New"/>
+          <w:sz w:val="32"/>
+          <w:szCs w:val="32"/>
+        </w:rPr>
+        <w:t>he macro system</w:t>
+      </w:r>
+    </w:p>
+    <w:p>
+      <w:pPr>
+        <w:pStyle w:val="PlainText"/>
+        <w:numPr>
+          <w:ilvl w:val="0"/>
+          <w:numId w:val="37"/>
+        </w:numPr>
+        <w:rPr>
+          <w:rFonts w:asciiTheme="minorHAnsi" w:hAnsiTheme="minorHAnsi" w:cs="Courier New"/>
+          <w:sz w:val="32"/>
+          <w:szCs w:val="32"/>
+        </w:rPr>
+      </w:pPr>
+      <w:r>
+        <w:rPr>
+          <w:rFonts w:asciiTheme="minorHAnsi" w:hAnsiTheme="minorHAnsi" w:cs="Courier New"/>
+          <w:sz w:val="32"/>
+          <w:szCs w:val="32"/>
+        </w:rPr>
+        <w:t>Library/Module systems</w:t>
+      </w:r>
+    </w:p>
+    <w:p>
+      <w:pPr>
+        <w:pStyle w:val="PlainText"/>
+        <w:numPr>
+          <w:ilvl w:val="0"/>
+          <w:numId w:val="37"/>
+        </w:numPr>
+        <w:rPr>
+          <w:rFonts w:asciiTheme="minorHAnsi" w:hAnsiTheme="minorHAnsi" w:cs="Courier New"/>
+          <w:sz w:val="32"/>
+          <w:szCs w:val="32"/>
+        </w:rPr>
+      </w:pPr>
+      <w:r>
+        <w:rPr>
+          <w:rFonts w:asciiTheme="minorHAnsi" w:hAnsiTheme="minorHAnsi" w:cs="Courier New"/>
+          <w:sz w:val="32"/>
+          <w:szCs w:val="32"/>
+        </w:rPr>
+        <w:t>Foreign Interfaces (IE, being able to interact with C/C++ libraries)</w:t>
       </w:r>
     </w:p>
     <w:p>
@@ -4571,7 +6440,6 @@
           <w:sz w:val="32"/>
           <w:szCs w:val="32"/>
         </w:rPr>
-        <w:lastRenderedPageBreak/>
         <w:t>THINGS LISP DOES WELL:</w:t>
       </w:r>
     </w:p>
@@ -4697,7 +6565,25 @@
           <w:sz w:val="32"/>
           <w:szCs w:val="32"/>
         </w:rPr>
-        <w:t xml:space="preserve">(map): </w:t>
+        <w:t>(</w:t>
+      </w:r>
+      <w:proofErr w:type="gramStart"/>
+      <w:r>
+        <w:rPr>
+          <w:rFonts w:asciiTheme="minorHAnsi" w:hAnsiTheme="minorHAnsi" w:cs="Courier New"/>
+          <w:sz w:val="32"/>
+          <w:szCs w:val="32"/>
+        </w:rPr>
+        <w:t>map</w:t>
+      </w:r>
+      <w:proofErr w:type="gramEnd"/>
+      <w:r>
+        <w:rPr>
+          <w:rFonts w:asciiTheme="minorHAnsi" w:hAnsiTheme="minorHAnsi" w:cs="Courier New"/>
+          <w:sz w:val="32"/>
+          <w:szCs w:val="32"/>
+        </w:rPr>
+        <w:t xml:space="preserve">): </w:t>
       </w:r>
       <w:hyperlink r:id="rId17" w:anchor="%28def._%28%28lib._racket%2Fprivate%2Fmap..rkt%29._map%29%29" w:history="1">
         <w:r>
@@ -4967,6 +6853,7 @@
         </w:rPr>
         <w:t>quote</w:t>
       </w:r>
+      <w:proofErr w:type="gramStart"/>
       <w:r>
         <w:rPr>
           <w:rFonts w:asciiTheme="minorHAnsi" w:hAnsiTheme="minorHAnsi" w:cs="Courier New"/>
@@ -4981,7 +6868,34 @@
           <w:sz w:val="32"/>
           <w:szCs w:val="32"/>
         </w:rPr>
-        <w:t xml:space="preserve">d string and evaluate it with the (eval) function. Programs can share executable code </w:t>
+        <w:t>d</w:t>
+      </w:r>
+      <w:proofErr w:type="gramEnd"/>
+      <w:r>
+        <w:rPr>
+          <w:rFonts w:asciiTheme="minorHAnsi" w:hAnsiTheme="minorHAnsi" w:cs="Courier New"/>
+          <w:sz w:val="32"/>
+          <w:szCs w:val="32"/>
+        </w:rPr>
+        <w:t xml:space="preserve"> string and evaluate it with the (</w:t>
+      </w:r>
+      <w:proofErr w:type="spellStart"/>
+      <w:r>
+        <w:rPr>
+          <w:rFonts w:asciiTheme="minorHAnsi" w:hAnsiTheme="minorHAnsi" w:cs="Courier New"/>
+          <w:sz w:val="32"/>
+          <w:szCs w:val="32"/>
+        </w:rPr>
+        <w:t>eval</w:t>
+      </w:r>
+      <w:proofErr w:type="spellEnd"/>
+      <w:r>
+        <w:rPr>
+          <w:rFonts w:asciiTheme="minorHAnsi" w:hAnsiTheme="minorHAnsi" w:cs="Courier New"/>
+          <w:sz w:val="32"/>
+          <w:szCs w:val="32"/>
+        </w:rPr>
+        <w:t xml:space="preserve">) function. Programs can share executable code </w:t>
       </w:r>
       <w:r>
         <w:rPr>
@@ -5030,7 +6944,25 @@
           <w:sz w:val="32"/>
           <w:szCs w:val="32"/>
         </w:rPr>
-        <w:t>initial (eval) is slow, but evaluated code can stay in memory and be subsequently used at maximum speed).</w:t>
+        <w:t>initial (</w:t>
+      </w:r>
+      <w:proofErr w:type="spellStart"/>
+      <w:r>
+        <w:rPr>
+          <w:rFonts w:asciiTheme="minorHAnsi" w:hAnsiTheme="minorHAnsi" w:cs="Courier New"/>
+          <w:sz w:val="32"/>
+          <w:szCs w:val="32"/>
+        </w:rPr>
+        <w:t>eval</w:t>
+      </w:r>
+      <w:proofErr w:type="spellEnd"/>
+      <w:r>
+        <w:rPr>
+          <w:rFonts w:asciiTheme="minorHAnsi" w:hAnsiTheme="minorHAnsi" w:cs="Courier New"/>
+          <w:sz w:val="32"/>
+          <w:szCs w:val="32"/>
+        </w:rPr>
+        <w:t>) is slow, but evaluated code can stay in memory and be subsequently used at maximum speed).</w:t>
       </w:r>
     </w:p>
     <w:p>
@@ -5115,6 +7047,7 @@
           <w:sz w:val="32"/>
           <w:szCs w:val="32"/>
         </w:rPr>
+        <w:lastRenderedPageBreak/>
         <w:t>Another form</w:t>
       </w:r>
       <w:r>
@@ -5123,15 +7056,31 @@
           <w:sz w:val="32"/>
           <w:szCs w:val="32"/>
         </w:rPr>
-        <w:t xml:space="preserve"> of</w:t>
-      </w:r>
-      <w:r>
-        <w:rPr>
-          <w:rFonts w:asciiTheme="minorHAnsi" w:hAnsiTheme="minorHAnsi" w:cs="Courier New"/>
-          <w:sz w:val="32"/>
-          <w:szCs w:val="32"/>
-        </w:rPr>
-        <w:t xml:space="preserve"> the power of cons cells and runtime interpretation takes is that </w:t>
+        <w:t xml:space="preserve"> </w:t>
+      </w:r>
+      <w:r>
+        <w:rPr>
+          <w:rFonts w:asciiTheme="minorHAnsi" w:hAnsiTheme="minorHAnsi" w:cs="Courier New"/>
+          <w:sz w:val="32"/>
+          <w:szCs w:val="32"/>
+        </w:rPr>
+        <w:t>the power of cons cells and runtime interpretation</w:t>
+      </w:r>
+      <w:r>
+        <w:rPr>
+          <w:rFonts w:asciiTheme="minorHAnsi" w:hAnsiTheme="minorHAnsi" w:cs="Courier New"/>
+          <w:sz w:val="32"/>
+          <w:szCs w:val="32"/>
+        </w:rPr>
+        <w:t>/compilation</w:t>
+      </w:r>
+      <w:r>
+        <w:rPr>
+          <w:rFonts w:asciiTheme="minorHAnsi" w:hAnsiTheme="minorHAnsi" w:cs="Courier New"/>
+          <w:sz w:val="32"/>
+          <w:szCs w:val="32"/>
+        </w:rPr>
+        <w:t xml:space="preserve"> takes is that </w:t>
       </w:r>
       <w:r>
         <w:rPr>
@@ -5259,7 +7208,61 @@
           <w:sz w:val="32"/>
           <w:szCs w:val="32"/>
         </w:rPr>
-        <w:t>For comparison, not having as powerful macro capabilities is why the Qt framework has to generate code using its Meta-Object Compiler (moc), because c/c++ preprocessor directives only support single evaluation text replacement macros.</w:t>
+        <w:t xml:space="preserve">For comparison, not having as powerful macro capabilities is why the </w:t>
+      </w:r>
+      <w:proofErr w:type="spellStart"/>
+      <w:r>
+        <w:rPr>
+          <w:rFonts w:asciiTheme="minorHAnsi" w:hAnsiTheme="minorHAnsi" w:cs="Courier New"/>
+          <w:sz w:val="32"/>
+          <w:szCs w:val="32"/>
+        </w:rPr>
+        <w:t>Qt</w:t>
+      </w:r>
+      <w:proofErr w:type="spellEnd"/>
+      <w:r>
+        <w:rPr>
+          <w:rFonts w:asciiTheme="minorHAnsi" w:hAnsiTheme="minorHAnsi" w:cs="Courier New"/>
+          <w:sz w:val="32"/>
+          <w:szCs w:val="32"/>
+        </w:rPr>
+        <w:t xml:space="preserve"> framework has to generate code using its Meta-Object Compiler (</w:t>
+      </w:r>
+      <w:proofErr w:type="spellStart"/>
+      <w:r>
+        <w:rPr>
+          <w:rFonts w:asciiTheme="minorHAnsi" w:hAnsiTheme="minorHAnsi" w:cs="Courier New"/>
+          <w:sz w:val="32"/>
+          <w:szCs w:val="32"/>
+        </w:rPr>
+        <w:t>moc</w:t>
+      </w:r>
+      <w:proofErr w:type="spellEnd"/>
+      <w:r>
+        <w:rPr>
+          <w:rFonts w:asciiTheme="minorHAnsi" w:hAnsiTheme="minorHAnsi" w:cs="Courier New"/>
+          <w:sz w:val="32"/>
+          <w:szCs w:val="32"/>
+        </w:rPr>
+        <w:t>), because c/</w:t>
+      </w:r>
+      <w:proofErr w:type="spellStart"/>
+      <w:r>
+        <w:rPr>
+          <w:rFonts w:asciiTheme="minorHAnsi" w:hAnsiTheme="minorHAnsi" w:cs="Courier New"/>
+          <w:sz w:val="32"/>
+          <w:szCs w:val="32"/>
+        </w:rPr>
+        <w:t>c++</w:t>
+      </w:r>
+      <w:proofErr w:type="spellEnd"/>
+      <w:r>
+        <w:rPr>
+          <w:rFonts w:asciiTheme="minorHAnsi" w:hAnsiTheme="minorHAnsi" w:cs="Courier New"/>
+          <w:sz w:val="32"/>
+          <w:szCs w:val="32"/>
+        </w:rPr>
+        <w:t xml:space="preserve"> preprocessor directives only support single evaluation text replacement macros.</w:t>
       </w:r>
     </w:p>
     <w:p>
@@ -5319,8 +7322,6 @@
         </w:rPr>
         <w:t xml:space="preserve">and Static </w:t>
       </w:r>
-      <w:bookmarkStart w:id="0" w:name="_GoBack"/>
-      <w:bookmarkEnd w:id="0"/>
       <w:r>
         <w:rPr>
           <w:rFonts w:asciiTheme="minorHAnsi" w:hAnsiTheme="minorHAnsi" w:cs="Courier New"/>
@@ -5469,7 +7470,25 @@
           <w:sz w:val="32"/>
           <w:szCs w:val="32"/>
         </w:rPr>
-        <w:t xml:space="preserve">dynamic execution environment called the REPL (Read-eval-print-loop) which allows the user to write and evaluate new code at runtime. It functions very </w:t>
+        <w:t>dynamic execution environment called the REPL (Read-</w:t>
+      </w:r>
+      <w:proofErr w:type="spellStart"/>
+      <w:r>
+        <w:rPr>
+          <w:rFonts w:asciiTheme="minorHAnsi" w:hAnsiTheme="minorHAnsi" w:cs="Courier New"/>
+          <w:sz w:val="32"/>
+          <w:szCs w:val="32"/>
+        </w:rPr>
+        <w:t>eval</w:t>
+      </w:r>
+      <w:proofErr w:type="spellEnd"/>
+      <w:r>
+        <w:rPr>
+          <w:rFonts w:asciiTheme="minorHAnsi" w:hAnsiTheme="minorHAnsi" w:cs="Courier New"/>
+          <w:sz w:val="32"/>
+          <w:szCs w:val="32"/>
+        </w:rPr>
+        <w:t xml:space="preserve">-print-loop) which allows the user to write and evaluate new code at runtime. It functions very </w:t>
       </w:r>
       <w:r>
         <w:rPr>
@@ -5614,7 +7633,16 @@
           <w:sz w:val="32"/>
           <w:szCs w:val="32"/>
         </w:rPr>
-        <w:t>to be that the above points are all helpful for rapid development. My own experience with Lisp has reflected this view</w:t>
+        <w:t xml:space="preserve">to be that the above points are all helpful for rapid development. My own experience </w:t>
+      </w:r>
+      <w:r>
+        <w:rPr>
+          <w:rFonts w:asciiTheme="minorHAnsi" w:hAnsiTheme="minorHAnsi" w:cs="Courier New"/>
+          <w:sz w:val="32"/>
+          <w:szCs w:val="32"/>
+        </w:rPr>
+        <w:lastRenderedPageBreak/>
+        <w:t>with Lisp has reflected this view</w:t>
       </w:r>
       <w:r>
         <w:rPr>
@@ -5630,7 +7658,43 @@
           <w:sz w:val="32"/>
           <w:szCs w:val="32"/>
         </w:rPr>
-        <w:t xml:space="preserve"> Here’s LispWorks’ take on this topic (LispWorks is a cross-platform development IDE for Common Lisp): </w:t>
+        <w:t xml:space="preserve"> Here’s </w:t>
+      </w:r>
+      <w:proofErr w:type="spellStart"/>
+      <w:r>
+        <w:rPr>
+          <w:rFonts w:asciiTheme="minorHAnsi" w:hAnsiTheme="minorHAnsi" w:cs="Courier New"/>
+          <w:sz w:val="32"/>
+          <w:szCs w:val="32"/>
+        </w:rPr>
+        <w:t>LispWorks</w:t>
+      </w:r>
+      <w:proofErr w:type="spellEnd"/>
+      <w:r>
+        <w:rPr>
+          <w:rFonts w:asciiTheme="minorHAnsi" w:hAnsiTheme="minorHAnsi" w:cs="Courier New"/>
+          <w:sz w:val="32"/>
+          <w:szCs w:val="32"/>
+        </w:rPr>
+        <w:t>’ take on this topic (</w:t>
+      </w:r>
+      <w:proofErr w:type="spellStart"/>
+      <w:r>
+        <w:rPr>
+          <w:rFonts w:asciiTheme="minorHAnsi" w:hAnsiTheme="minorHAnsi" w:cs="Courier New"/>
+          <w:sz w:val="32"/>
+          <w:szCs w:val="32"/>
+        </w:rPr>
+        <w:t>LispWorks</w:t>
+      </w:r>
+      <w:proofErr w:type="spellEnd"/>
+      <w:r>
+        <w:rPr>
+          <w:rFonts w:asciiTheme="minorHAnsi" w:hAnsiTheme="minorHAnsi" w:cs="Courier New"/>
+          <w:sz w:val="32"/>
+          <w:szCs w:val="32"/>
+        </w:rPr>
+        <w:t xml:space="preserve"> is a cross-platform development IDE for Common Lisp): </w:t>
       </w:r>
       <w:hyperlink r:id="rId20" w:history="1">
         <w:r>
@@ -5710,8 +7774,25 @@
           <w:sz w:val="32"/>
           <w:szCs w:val="32"/>
         </w:rPr>
-        <w:lastRenderedPageBreak/>
-        <w:t>Lisp runtimes come in a wide variety of flavors and speeds. Racket Lisp (the specific implementation shown in this guide) is a Scheme descendent, a minimal Lisp implementation, and is not the fastest lisp implementation out there</w:t>
+        <w:t xml:space="preserve">Lisp runtimes come in a wide variety of flavors and speeds. Racket Lisp (the </w:t>
+      </w:r>
+      <w:proofErr w:type="gramStart"/>
+      <w:r>
+        <w:rPr>
+          <w:rFonts w:asciiTheme="minorHAnsi" w:hAnsiTheme="minorHAnsi" w:cs="Courier New"/>
+          <w:sz w:val="32"/>
+          <w:szCs w:val="32"/>
+        </w:rPr>
+        <w:t>specific</w:t>
+      </w:r>
+      <w:proofErr w:type="gramEnd"/>
+      <w:r>
+        <w:rPr>
+          <w:rFonts w:asciiTheme="minorHAnsi" w:hAnsiTheme="minorHAnsi" w:cs="Courier New"/>
+          <w:sz w:val="32"/>
+          <w:szCs w:val="32"/>
+        </w:rPr>
+        <w:t xml:space="preserve"> implementation shown in this guide) is a Scheme descendent, a minimal Lisp implementation, and is not the fastest lisp implementation out there</w:t>
       </w:r>
       <w:r>
         <w:rPr>
@@ -5819,7 +7900,27 @@
           <w:sz w:val="32"/>
           <w:szCs w:val="32"/>
         </w:rPr>
-        <w:t xml:space="preserve">. Examples include CMUCL, SBCL, ClozureCL (source: </w:t>
+        <w:t xml:space="preserve">. Examples include CMUCL, SBCL, </w:t>
+      </w:r>
+      <w:proofErr w:type="spellStart"/>
+      <w:proofErr w:type="gramStart"/>
+      <w:r>
+        <w:rPr>
+          <w:rFonts w:asciiTheme="minorHAnsi" w:hAnsiTheme="minorHAnsi" w:cs="Courier New"/>
+          <w:sz w:val="32"/>
+          <w:szCs w:val="32"/>
+        </w:rPr>
+        <w:t>ClozureCL</w:t>
+      </w:r>
+      <w:proofErr w:type="spellEnd"/>
+      <w:proofErr w:type="gramEnd"/>
+      <w:r>
+        <w:rPr>
+          <w:rFonts w:asciiTheme="minorHAnsi" w:hAnsiTheme="minorHAnsi" w:cs="Courier New"/>
+          <w:sz w:val="32"/>
+          <w:szCs w:val="32"/>
+        </w:rPr>
+        <w:t xml:space="preserve"> (source: </w:t>
       </w:r>
       <w:hyperlink r:id="rId21" w:history="1">
         <w:r>
@@ -8104,6 +10205,95 @@
     </w:lvl>
   </w:abstractNum>
   <w:abstractNum w:abstractNumId="21" w15:restartNumberingAfterBreak="0">
+    <w:nsid w:val="66E70469"/>
+    <w:multiLevelType w:val="hybridMultilevel"/>
+    <w:tmpl w:val="F9A60C7A"/>
+    <w:lvl w:ilvl="0" w:tplc="04090011">
+      <w:start w:val="1"/>
+      <w:numFmt w:val="decimal"/>
+      <w:lvlText w:val="%1)"/>
+      <w:lvlJc w:val="left"/>
+      <w:pPr>
+        <w:ind w:left="720" w:hanging="360"/>
+      </w:pPr>
+      <w:rPr>
+        <w:rFonts w:hint="default"/>
+      </w:rPr>
+    </w:lvl>
+    <w:lvl w:ilvl="1" w:tplc="04090019" w:tentative="1">
+      <w:start w:val="1"/>
+      <w:numFmt w:val="lowerLetter"/>
+      <w:lvlText w:val="%2."/>
+      <w:lvlJc w:val="left"/>
+      <w:pPr>
+        <w:ind w:left="1440" w:hanging="360"/>
+      </w:pPr>
+    </w:lvl>
+    <w:lvl w:ilvl="2" w:tplc="0409001B" w:tentative="1">
+      <w:start w:val="1"/>
+      <w:numFmt w:val="lowerRoman"/>
+      <w:lvlText w:val="%3."/>
+      <w:lvlJc w:val="right"/>
+      <w:pPr>
+        <w:ind w:left="2160" w:hanging="180"/>
+      </w:pPr>
+    </w:lvl>
+    <w:lvl w:ilvl="3" w:tplc="0409000F" w:tentative="1">
+      <w:start w:val="1"/>
+      <w:numFmt w:val="decimal"/>
+      <w:lvlText w:val="%4."/>
+      <w:lvlJc w:val="left"/>
+      <w:pPr>
+        <w:ind w:left="2880" w:hanging="360"/>
+      </w:pPr>
+    </w:lvl>
+    <w:lvl w:ilvl="4" w:tplc="04090019" w:tentative="1">
+      <w:start w:val="1"/>
+      <w:numFmt w:val="lowerLetter"/>
+      <w:lvlText w:val="%5."/>
+      <w:lvlJc w:val="left"/>
+      <w:pPr>
+        <w:ind w:left="3600" w:hanging="360"/>
+      </w:pPr>
+    </w:lvl>
+    <w:lvl w:ilvl="5" w:tplc="0409001B" w:tentative="1">
+      <w:start w:val="1"/>
+      <w:numFmt w:val="lowerRoman"/>
+      <w:lvlText w:val="%6."/>
+      <w:lvlJc w:val="right"/>
+      <w:pPr>
+        <w:ind w:left="4320" w:hanging="180"/>
+      </w:pPr>
+    </w:lvl>
+    <w:lvl w:ilvl="6" w:tplc="0409000F" w:tentative="1">
+      <w:start w:val="1"/>
+      <w:numFmt w:val="decimal"/>
+      <w:lvlText w:val="%7."/>
+      <w:lvlJc w:val="left"/>
+      <w:pPr>
+        <w:ind w:left="5040" w:hanging="360"/>
+      </w:pPr>
+    </w:lvl>
+    <w:lvl w:ilvl="7" w:tplc="04090019" w:tentative="1">
+      <w:start w:val="1"/>
+      <w:numFmt w:val="lowerLetter"/>
+      <w:lvlText w:val="%8."/>
+      <w:lvlJc w:val="left"/>
+      <w:pPr>
+        <w:ind w:left="5760" w:hanging="360"/>
+      </w:pPr>
+    </w:lvl>
+    <w:lvl w:ilvl="8" w:tplc="0409001B" w:tentative="1">
+      <w:start w:val="1"/>
+      <w:numFmt w:val="lowerRoman"/>
+      <w:lvlText w:val="%9."/>
+      <w:lvlJc w:val="right"/>
+      <w:pPr>
+        <w:ind w:left="6480" w:hanging="180"/>
+      </w:pPr>
+    </w:lvl>
+  </w:abstractNum>
+  <w:abstractNum w:abstractNumId="22" w15:restartNumberingAfterBreak="0">
     <w:nsid w:val="68FD6D97"/>
     <w:multiLevelType w:val="multilevel"/>
     <w:tmpl w:val="040B0025"/>
@@ -8198,7 +10388,7 @@
       </w:pPr>
     </w:lvl>
   </w:abstractNum>
-  <w:abstractNum w:abstractNumId="22" w15:restartNumberingAfterBreak="0">
+  <w:abstractNum w:abstractNumId="23" w15:restartNumberingAfterBreak="0">
     <w:nsid w:val="6DAA6188"/>
     <w:multiLevelType w:val="multilevel"/>
     <w:tmpl w:val="04070023"/>
@@ -8285,7 +10475,7 @@
       </w:pPr>
     </w:lvl>
   </w:abstractNum>
-  <w:abstractNum w:abstractNumId="23" w15:restartNumberingAfterBreak="0">
+  <w:abstractNum w:abstractNumId="24" w15:restartNumberingAfterBreak="0">
     <w:nsid w:val="79C53DD2"/>
     <w:multiLevelType w:val="multilevel"/>
     <w:tmpl w:val="04090023"/>
@@ -8445,37 +10635,37 @@
     <w:abstractNumId w:val="0"/>
   </w:num>
   <w:num w:numId="20">
-    <w:abstractNumId w:val="22"/>
+    <w:abstractNumId w:val="23"/>
   </w:num>
   <w:num w:numId="21">
     <w:abstractNumId w:val="19"/>
   </w:num>
   <w:num w:numId="22">
-    <w:abstractNumId w:val="21"/>
+    <w:abstractNumId w:val="22"/>
   </w:num>
   <w:num w:numId="23">
-    <w:abstractNumId w:val="21"/>
+    <w:abstractNumId w:val="22"/>
   </w:num>
   <w:num w:numId="24">
-    <w:abstractNumId w:val="21"/>
+    <w:abstractNumId w:val="22"/>
   </w:num>
   <w:num w:numId="25">
-    <w:abstractNumId w:val="21"/>
+    <w:abstractNumId w:val="22"/>
   </w:num>
   <w:num w:numId="26">
-    <w:abstractNumId w:val="21"/>
+    <w:abstractNumId w:val="22"/>
   </w:num>
   <w:num w:numId="27">
-    <w:abstractNumId w:val="21"/>
+    <w:abstractNumId w:val="22"/>
   </w:num>
   <w:num w:numId="28">
-    <w:abstractNumId w:val="21"/>
+    <w:abstractNumId w:val="22"/>
   </w:num>
   <w:num w:numId="29">
-    <w:abstractNumId w:val="21"/>
+    <w:abstractNumId w:val="22"/>
   </w:num>
   <w:num w:numId="30">
-    <w:abstractNumId w:val="21"/>
+    <w:abstractNumId w:val="22"/>
   </w:num>
   <w:num w:numId="31">
     <w:abstractNumId w:val="15"/>
@@ -8484,7 +10674,7 @@
     <w:abstractNumId w:val="4"/>
   </w:num>
   <w:num w:numId="33">
-    <w:abstractNumId w:val="23"/>
+    <w:abstractNumId w:val="24"/>
   </w:num>
   <w:num w:numId="34">
     <w:abstractNumId w:val="18"/>
@@ -8494,6 +10684,9 @@
   </w:num>
   <w:num w:numId="36">
     <w:abstractNumId w:val="7"/>
+  </w:num>
+  <w:num w:numId="37">
+    <w:abstractNumId w:val="21"/>
   </w:num>
 </w:numbering>
 </file>
@@ -8881,7 +11074,7 @@
   <w:style w:type="paragraph" w:default="1" w:styleId="Normal">
     <w:name w:val="Normal"/>
     <w:qFormat/>
-    <w:rsid w:val="00756178"/>
+    <w:rsid w:val="007D7051"/>
     <w:pPr>
       <w:spacing w:after="180" w:line="276" w:lineRule="auto"/>
     </w:pPr>
@@ -8899,7 +11092,7 @@
     <w:link w:val="Heading1Char"/>
     <w:uiPriority w:val="9"/>
     <w:qFormat/>
-    <w:rsid w:val="00756178"/>
+    <w:rsid w:val="007D7051"/>
     <w:pPr>
       <w:keepNext/>
       <w:keepLines/>
@@ -8925,7 +11118,7 @@
     <w:link w:val="Heading2Char"/>
     <w:uiPriority w:val="9"/>
     <w:qFormat/>
-    <w:rsid w:val="00756178"/>
+    <w:rsid w:val="007D7051"/>
     <w:pPr>
       <w:keepNext/>
       <w:keepLines/>
@@ -8952,7 +11145,7 @@
     <w:link w:val="Heading3Char"/>
     <w:uiPriority w:val="9"/>
     <w:qFormat/>
-    <w:rsid w:val="00756178"/>
+    <w:rsid w:val="007D7051"/>
     <w:pPr>
       <w:keepNext/>
       <w:keepLines/>
@@ -8978,7 +11171,7 @@
     <w:link w:val="Heading4Char"/>
     <w:uiPriority w:val="9"/>
     <w:qFormat/>
-    <w:rsid w:val="00756178"/>
+    <w:rsid w:val="007D7051"/>
     <w:pPr>
       <w:keepNext/>
       <w:keepLines/>
@@ -9005,7 +11198,7 @@
     <w:link w:val="Heading5Char"/>
     <w:uiPriority w:val="9"/>
     <w:qFormat/>
-    <w:rsid w:val="00756178"/>
+    <w:rsid w:val="007D7051"/>
     <w:pPr>
       <w:keepNext/>
       <w:keepLines/>
@@ -9030,7 +11223,7 @@
     <w:link w:val="Heading6Char"/>
     <w:uiPriority w:val="9"/>
     <w:unhideWhenUsed/>
-    <w:rsid w:val="00756178"/>
+    <w:rsid w:val="007D7051"/>
     <w:pPr>
       <w:keepNext/>
       <w:keepLines/>
@@ -9056,7 +11249,7 @@
     <w:link w:val="Heading7Char"/>
     <w:uiPriority w:val="9"/>
     <w:unhideWhenUsed/>
-    <w:rsid w:val="00756178"/>
+    <w:rsid w:val="007D7051"/>
     <w:pPr>
       <w:keepNext/>
       <w:keepLines/>
@@ -9082,7 +11275,7 @@
     <w:link w:val="Heading8Char"/>
     <w:uiPriority w:val="9"/>
     <w:unhideWhenUsed/>
-    <w:rsid w:val="00756178"/>
+    <w:rsid w:val="007D7051"/>
     <w:pPr>
       <w:keepNext/>
       <w:keepLines/>
@@ -9108,7 +11301,7 @@
     <w:link w:val="Heading9Char"/>
     <w:uiPriority w:val="9"/>
     <w:unhideWhenUsed/>
-    <w:rsid w:val="00756178"/>
+    <w:rsid w:val="007D7051"/>
     <w:pPr>
       <w:keepNext/>
       <w:keepLines/>
@@ -9133,7 +11326,7 @@
     <w:uiPriority w:val="1"/>
     <w:semiHidden/>
     <w:unhideWhenUsed/>
-    <w:rsid w:val="00756178"/>
+    <w:rsid w:val="007D7051"/>
   </w:style>
   <w:style w:type="table" w:default="1" w:styleId="TableNormal">
     <w:name w:val="Normal Table"/>
@@ -9155,13 +11348,13 @@
     <w:uiPriority w:val="99"/>
     <w:semiHidden/>
     <w:unhideWhenUsed/>
-    <w:rsid w:val="00756178"/>
+    <w:rsid w:val="007D7051"/>
   </w:style>
   <w:style w:type="paragraph" w:customStyle="1" w:styleId="TextBlock">
     <w:name w:val="TextBlock"/>
     <w:basedOn w:val="Text"/>
     <w:link w:val="TextBlockChar"/>
-    <w:rsid w:val="00756178"/>
+    <w:rsid w:val="007D7051"/>
     <w:pPr>
       <w:jc w:val="both"/>
     </w:pPr>
@@ -9169,7 +11362,7 @@
   <w:style w:type="paragraph" w:customStyle="1" w:styleId="Text">
     <w:name w:val="Text"/>
     <w:link w:val="TextChar"/>
-    <w:rsid w:val="00756178"/>
+    <w:rsid w:val="007D7051"/>
     <w:pPr>
       <w:spacing w:after="120"/>
       <w:ind w:left="851"/>
@@ -9181,7 +11374,7 @@
   <w:style w:type="character" w:customStyle="1" w:styleId="TextChar">
     <w:name w:val="Text Char"/>
     <w:link w:val="Text"/>
-    <w:rsid w:val="00756178"/>
+    <w:rsid w:val="007D7051"/>
     <w:rPr>
       <w:lang w:val="en-US"/>
     </w:rPr>
@@ -9189,7 +11382,7 @@
   <w:style w:type="character" w:customStyle="1" w:styleId="TextBlockChar">
     <w:name w:val="TextBlock Char"/>
     <w:link w:val="TextBlock"/>
-    <w:rsid w:val="00756178"/>
+    <w:rsid w:val="007D7051"/>
     <w:rPr>
       <w:lang w:val="en-US"/>
     </w:rPr>
@@ -9199,7 +11392,7 @@
     <w:basedOn w:val="Heading1"/>
     <w:next w:val="Normal"/>
     <w:qFormat/>
-    <w:rsid w:val="00756178"/>
+    <w:rsid w:val="007D7051"/>
     <w:pPr>
       <w:numPr>
         <w:numId w:val="0"/>
@@ -9211,7 +11404,7 @@
     <w:name w:val="toc 3"/>
     <w:basedOn w:val="Normal"/>
     <w:uiPriority w:val="39"/>
-    <w:rsid w:val="00756178"/>
+    <w:rsid w:val="007D7051"/>
     <w:pPr>
       <w:ind w:left="284"/>
     </w:pPr>
@@ -9224,7 +11417,7 @@
     <w:name w:val="toc 2"/>
     <w:basedOn w:val="Normal"/>
     <w:uiPriority w:val="39"/>
-    <w:rsid w:val="00756178"/>
+    <w:rsid w:val="007D7051"/>
     <w:pPr>
       <w:spacing w:before="60"/>
       <w:ind w:left="142"/>
@@ -9238,7 +11431,7 @@
     <w:name w:val="toc 1"/>
     <w:basedOn w:val="Normal"/>
     <w:uiPriority w:val="39"/>
-    <w:rsid w:val="00756178"/>
+    <w:rsid w:val="007D7051"/>
     <w:pPr>
       <w:spacing w:before="120"/>
     </w:pPr>
@@ -9253,7 +11446,7 @@
     <w:basedOn w:val="NoSpacing"/>
     <w:link w:val="FooterChar"/>
     <w:unhideWhenUsed/>
-    <w:rsid w:val="00756178"/>
+    <w:rsid w:val="007D7051"/>
     <w:pPr>
       <w:pBdr>
         <w:top w:val="single" w:sz="8" w:space="1" w:color="auto"/>
@@ -9270,7 +11463,7 @@
     <w:link w:val="HeaderChar"/>
     <w:uiPriority w:val="99"/>
     <w:unhideWhenUsed/>
-    <w:rsid w:val="00756178"/>
+    <w:rsid w:val="007D7051"/>
     <w:rPr>
       <w:sz w:val="16"/>
     </w:rPr>
@@ -9279,7 +11472,7 @@
     <w:name w:val="Tabelle"/>
     <w:basedOn w:val="Normal"/>
     <w:semiHidden/>
-    <w:rsid w:val="00756178"/>
+    <w:rsid w:val="007D7051"/>
     <w:pPr>
       <w:spacing w:before="60" w:after="60"/>
     </w:pPr>
@@ -9290,7 +11483,7 @@
   <w:style w:type="character" w:customStyle="1" w:styleId="LegalDisclaimer">
     <w:name w:val="Legal Disclaimer"/>
     <w:basedOn w:val="DefaultParagraphFont"/>
-    <w:rsid w:val="00756178"/>
+    <w:rsid w:val="007D7051"/>
     <w:rPr>
       <w:b/>
       <w:bCs/>
@@ -9301,7 +11494,7 @@
   </w:style>
   <w:style w:type="paragraph" w:customStyle="1" w:styleId="ASCIIText">
     <w:name w:val="ASCII Text"/>
-    <w:rsid w:val="00756178"/>
+    <w:rsid w:val="007D7051"/>
     <w:pPr>
       <w:spacing w:after="120"/>
       <w:ind w:left="1021"/>
@@ -9319,7 +11512,7 @@
     <w:next w:val="Normal"/>
     <w:uiPriority w:val="35"/>
     <w:unhideWhenUsed/>
-    <w:rsid w:val="00756178"/>
+    <w:rsid w:val="007D7051"/>
     <w:pPr>
       <w:spacing w:line="240" w:lineRule="auto"/>
     </w:pPr>
@@ -9334,7 +11527,7 @@
     <w:name w:val="TitelText"/>
     <w:basedOn w:val="Normal"/>
     <w:semiHidden/>
-    <w:rsid w:val="00756178"/>
+    <w:rsid w:val="007D7051"/>
     <w:pPr>
       <w:spacing w:before="240"/>
       <w:jc w:val="center"/>
@@ -9350,7 +11543,7 @@
     <w:next w:val="Normal"/>
     <w:autoRedefine/>
     <w:semiHidden/>
-    <w:rsid w:val="00756178"/>
+    <w:rsid w:val="007D7051"/>
     <w:pPr>
       <w:ind w:left="1200" w:hanging="240"/>
     </w:pPr>
@@ -9358,7 +11551,7 @@
   <w:style w:type="character" w:styleId="CommentReference">
     <w:name w:val="annotation reference"/>
     <w:semiHidden/>
-    <w:rsid w:val="00756178"/>
+    <w:rsid w:val="007D7051"/>
     <w:rPr>
       <w:sz w:val="16"/>
     </w:rPr>
@@ -9367,7 +11560,7 @@
     <w:name w:val="annotation text"/>
     <w:basedOn w:val="Normal"/>
     <w:semiHidden/>
-    <w:rsid w:val="00756178"/>
+    <w:rsid w:val="007D7051"/>
     <w:rPr>
       <w:szCs w:val="20"/>
     </w:rPr>
@@ -9379,7 +11572,7 @@
     <w:uiPriority w:val="99"/>
     <w:semiHidden/>
     <w:unhideWhenUsed/>
-    <w:rsid w:val="00756178"/>
+    <w:rsid w:val="007D7051"/>
     <w:pPr>
       <w:spacing w:after="0" w:line="240" w:lineRule="auto"/>
     </w:pPr>
@@ -9396,7 +11589,7 @@
     <w:link w:val="TitleChar"/>
     <w:uiPriority w:val="10"/>
     <w:qFormat/>
-    <w:rsid w:val="00756178"/>
+    <w:rsid w:val="007D7051"/>
     <w:pPr>
       <w:spacing w:after="0" w:line="240" w:lineRule="auto"/>
       <w:contextualSpacing/>
@@ -9415,7 +11608,7 @@
     <w:name w:val="Document Map"/>
     <w:basedOn w:val="Normal"/>
     <w:semiHidden/>
-    <w:rsid w:val="00756178"/>
+    <w:rsid w:val="007D7051"/>
     <w:pPr>
       <w:shd w:val="clear" w:color="auto" w:fill="000080"/>
     </w:pPr>
@@ -9428,7 +11621,7 @@
     <w:name w:val="Requirement"/>
     <w:next w:val="Normal"/>
     <w:link w:val="RequirementChar"/>
-    <w:rsid w:val="00756178"/>
+    <w:rsid w:val="007D7051"/>
     <w:pPr>
       <w:keepNext/>
       <w:numPr>
@@ -9452,7 +11645,7 @@
     <w:name w:val="endnote text"/>
     <w:basedOn w:val="Normal"/>
     <w:semiHidden/>
-    <w:rsid w:val="00756178"/>
+    <w:rsid w:val="007D7051"/>
     <w:pPr>
       <w:numPr>
         <w:numId w:val="8"/>
@@ -9470,7 +11663,7 @@
     <w:name w:val="footnote text"/>
     <w:basedOn w:val="Normal"/>
     <w:semiHidden/>
-    <w:rsid w:val="00756178"/>
+    <w:rsid w:val="007D7051"/>
     <w:rPr>
       <w:szCs w:val="20"/>
     </w:rPr>
@@ -9478,7 +11671,7 @@
   <w:style w:type="character" w:styleId="FootnoteReference">
     <w:name w:val="footnote reference"/>
     <w:semiHidden/>
-    <w:rsid w:val="00756178"/>
+    <w:rsid w:val="007D7051"/>
     <w:rPr>
       <w:vertAlign w:val="superscript"/>
     </w:rPr>
@@ -9488,7 +11681,7 @@
     <w:basedOn w:val="DefaultParagraphFont"/>
     <w:uiPriority w:val="99"/>
     <w:unhideWhenUsed/>
-    <w:rsid w:val="00756178"/>
+    <w:rsid w:val="007D7051"/>
     <w:rPr>
       <w:color w:val="009D00"/>
       <w:u w:val="single"/>
@@ -9498,7 +11691,7 @@
     <w:name w:val="index 1"/>
     <w:basedOn w:val="Normal"/>
     <w:semiHidden/>
-    <w:rsid w:val="00756178"/>
+    <w:rsid w:val="007D7051"/>
     <w:pPr>
       <w:tabs>
         <w:tab w:val="right" w:leader="dot" w:pos="9072"/>
@@ -9515,7 +11708,7 @@
     <w:basedOn w:val="Normal"/>
     <w:next w:val="Index1"/>
     <w:semiHidden/>
-    <w:rsid w:val="00756178"/>
+    <w:rsid w:val="007D7051"/>
     <w:pPr>
       <w:spacing w:after="120"/>
       <w:ind w:left="851"/>
@@ -9529,7 +11722,7 @@
     <w:basedOn w:val="CommentText"/>
     <w:next w:val="CommentText"/>
     <w:semiHidden/>
-    <w:rsid w:val="00756178"/>
+    <w:rsid w:val="007D7051"/>
     <w:rPr>
       <w:b/>
       <w:bCs/>
@@ -9539,7 +11732,7 @@
     <w:name w:val="toc 4"/>
     <w:basedOn w:val="Normal"/>
     <w:uiPriority w:val="39"/>
-    <w:rsid w:val="00756178"/>
+    <w:rsid w:val="007D7051"/>
     <w:pPr>
       <w:ind w:left="425"/>
     </w:pPr>
@@ -9551,7 +11744,7 @@
     <w:name w:val="toc 6"/>
     <w:basedOn w:val="Normal"/>
     <w:semiHidden/>
-    <w:rsid w:val="00756178"/>
+    <w:rsid w:val="007D7051"/>
     <w:pPr>
       <w:ind w:left="1200"/>
     </w:pPr>
@@ -9563,7 +11756,7 @@
     <w:name w:val="toc 7"/>
     <w:basedOn w:val="Normal"/>
     <w:semiHidden/>
-    <w:rsid w:val="00756178"/>
+    <w:rsid w:val="007D7051"/>
     <w:pPr>
       <w:ind w:left="1440"/>
     </w:pPr>
@@ -9576,7 +11769,7 @@
     <w:basedOn w:val="Normal"/>
     <w:next w:val="Normal"/>
     <w:semiHidden/>
-    <w:rsid w:val="00756178"/>
+    <w:rsid w:val="007D7051"/>
     <w:pPr>
       <w:numPr>
         <w:numId w:val="4"/>
@@ -9596,7 +11789,7 @@
     <w:basedOn w:val="Normal"/>
     <w:next w:val="Normal"/>
     <w:semiHidden/>
-    <w:rsid w:val="00756178"/>
+    <w:rsid w:val="007D7051"/>
     <w:pPr>
       <w:ind w:left="1920"/>
     </w:pPr>
@@ -9608,7 +11801,7 @@
     <w:name w:val="Topic"/>
     <w:basedOn w:val="Normal"/>
     <w:next w:val="Normal"/>
-    <w:rsid w:val="00756178"/>
+    <w:rsid w:val="007D7051"/>
     <w:pPr>
       <w:keepNext/>
       <w:spacing w:before="120"/>
@@ -9622,7 +11815,7 @@
   <w:style w:type="table" w:styleId="TableGrid">
     <w:name w:val="Table Grid"/>
     <w:basedOn w:val="TableNormal"/>
-    <w:rsid w:val="00756178"/>
+    <w:rsid w:val="007D7051"/>
     <w:pPr>
       <w:spacing w:before="60" w:after="60"/>
     </w:pPr>
@@ -9648,7 +11841,7 @@
     <w:basedOn w:val="DefaultParagraphFont"/>
     <w:link w:val="Heading3"/>
     <w:uiPriority w:val="9"/>
-    <w:rsid w:val="00756178"/>
+    <w:rsid w:val="007D7051"/>
     <w:rPr>
       <w:rFonts w:ascii="Calibri" w:eastAsiaTheme="majorEastAsia" w:hAnsi="Calibri" w:cstheme="majorBidi"/>
       <w:b/>
@@ -9664,7 +11857,7 @@
     <w:basedOn w:val="DefaultParagraphFont"/>
     <w:link w:val="Heading4"/>
     <w:uiPriority w:val="9"/>
-    <w:rsid w:val="00756178"/>
+    <w:rsid w:val="007D7051"/>
     <w:rPr>
       <w:rFonts w:ascii="Calibri" w:eastAsiaTheme="majorEastAsia" w:hAnsi="Calibri" w:cstheme="majorBidi"/>
       <w:b/>
@@ -9681,7 +11874,7 @@
     <w:basedOn w:val="Normal"/>
     <w:uiPriority w:val="34"/>
     <w:qFormat/>
-    <w:rsid w:val="00756178"/>
+    <w:rsid w:val="007D7051"/>
     <w:pPr>
       <w:ind w:left="720"/>
       <w:contextualSpacing/>
@@ -9691,7 +11884,7 @@
     <w:name w:val="Placeholder Text"/>
     <w:basedOn w:val="DefaultParagraphFont"/>
     <w:uiPriority w:val="99"/>
-    <w:rsid w:val="00756178"/>
+    <w:rsid w:val="007D7051"/>
     <w:rPr>
       <w:rFonts w:asciiTheme="minorHAnsi" w:hAnsiTheme="minorHAnsi"/>
       <w:color w:val="808080"/>
@@ -9700,7 +11893,7 @@
   <w:style w:type="character" w:customStyle="1" w:styleId="RequirementChar">
     <w:name w:val="Requirement Char"/>
     <w:link w:val="Requirement"/>
-    <w:rsid w:val="00756178"/>
+    <w:rsid w:val="007D7051"/>
     <w:rPr>
       <w:rFonts w:ascii="Calibri" w:hAnsi="Calibri"/>
       <w:b/>
@@ -9713,7 +11906,7 @@
     <w:basedOn w:val="DefaultParagraphFont"/>
     <w:link w:val="Heading1"/>
     <w:uiPriority w:val="9"/>
-    <w:rsid w:val="00756178"/>
+    <w:rsid w:val="007D7051"/>
     <w:rPr>
       <w:rFonts w:ascii="Calibri" w:eastAsiaTheme="majorEastAsia" w:hAnsi="Calibri" w:cstheme="majorBidi"/>
       <w:b/>
@@ -9729,7 +11922,7 @@
     <w:basedOn w:val="DefaultParagraphFont"/>
     <w:uiPriority w:val="1"/>
     <w:qFormat/>
-    <w:rsid w:val="00756178"/>
+    <w:rsid w:val="007D7051"/>
     <w:rPr>
       <w:i/>
       <w:color w:val="FF0000"/>
@@ -9742,7 +11935,7 @@
     <w:next w:val="Normal"/>
     <w:link w:val="SubtitleChar"/>
     <w:uiPriority w:val="11"/>
-    <w:rsid w:val="00756178"/>
+    <w:rsid w:val="007D7051"/>
     <w:pPr>
       <w:numPr>
         <w:ilvl w:val="1"/>
@@ -9764,7 +11957,7 @@
     <w:name w:val="Release Number"/>
     <w:basedOn w:val="Normal"/>
     <w:qFormat/>
-    <w:rsid w:val="00756178"/>
+    <w:rsid w:val="007D7051"/>
     <w:pPr>
       <w:spacing w:before="120" w:after="120"/>
       <w:jc w:val="right"/>
@@ -9779,7 +11972,7 @@
     <w:basedOn w:val="DefaultParagraphFont"/>
     <w:link w:val="Title"/>
     <w:uiPriority w:val="10"/>
-    <w:rsid w:val="00756178"/>
+    <w:rsid w:val="007D7051"/>
     <w:rPr>
       <w:rFonts w:ascii="Calibri" w:eastAsiaTheme="majorEastAsia" w:hAnsi="Calibri" w:cstheme="majorBidi"/>
       <w:color w:val="000000" w:themeColor="text1"/>
@@ -9795,7 +11988,7 @@
     <w:basedOn w:val="DefaultParagraphFont"/>
     <w:link w:val="Subtitle"/>
     <w:uiPriority w:val="11"/>
-    <w:rsid w:val="00756178"/>
+    <w:rsid w:val="007D7051"/>
     <w:rPr>
       <w:rFonts w:ascii="Calibri" w:eastAsiaTheme="majorEastAsia" w:hAnsi="Calibri" w:cstheme="majorBidi"/>
       <w:iCs/>
@@ -9811,7 +12004,7 @@
     <w:link w:val="BalloonText"/>
     <w:uiPriority w:val="99"/>
     <w:semiHidden/>
-    <w:rsid w:val="00756178"/>
+    <w:rsid w:val="007D7051"/>
     <w:rPr>
       <w:rFonts w:ascii="Tahoma" w:hAnsi="Tahoma" w:cs="Tahoma"/>
       <w:sz w:val="16"/>
@@ -9823,7 +12016,7 @@
     <w:name w:val="Emphasis"/>
     <w:basedOn w:val="DefaultParagraphFont"/>
     <w:uiPriority w:val="20"/>
-    <w:rsid w:val="00756178"/>
+    <w:rsid w:val="007D7051"/>
     <w:rPr>
       <w:i/>
       <w:iCs/>
@@ -9835,7 +12028,7 @@
     <w:link w:val="NoSpacingChar"/>
     <w:uiPriority w:val="1"/>
     <w:qFormat/>
-    <w:rsid w:val="00756178"/>
+    <w:rsid w:val="007D7051"/>
     <w:rPr>
       <w:rFonts w:asciiTheme="minorHAnsi" w:hAnsiTheme="minorHAnsi" w:cstheme="minorHAnsi"/>
       <w:sz w:val="20"/>
@@ -9848,7 +12041,7 @@
     <w:basedOn w:val="DefaultParagraphFont"/>
     <w:link w:val="NoSpacing"/>
     <w:uiPriority w:val="1"/>
-    <w:rsid w:val="00756178"/>
+    <w:rsid w:val="007D7051"/>
     <w:rPr>
       <w:rFonts w:asciiTheme="minorHAnsi" w:hAnsiTheme="minorHAnsi" w:cstheme="minorHAnsi"/>
       <w:sz w:val="20"/>
@@ -9860,7 +12053,7 @@
     <w:name w:val="Footer Char"/>
     <w:basedOn w:val="DefaultParagraphFont"/>
     <w:link w:val="Footer"/>
-    <w:rsid w:val="00756178"/>
+    <w:rsid w:val="007D7051"/>
     <w:rPr>
       <w:rFonts w:asciiTheme="minorHAnsi" w:hAnsiTheme="minorHAnsi" w:cstheme="minorHAnsi"/>
       <w:sz w:val="16"/>
@@ -9873,7 +12066,7 @@
     <w:basedOn w:val="Footer"/>
     <w:uiPriority w:val="29"/>
     <w:qFormat/>
-    <w:rsid w:val="00756178"/>
+    <w:rsid w:val="007D7051"/>
     <w:pPr>
       <w:tabs>
         <w:tab w:val="right" w:pos="9514"/>
@@ -9891,7 +12084,7 @@
     <w:basedOn w:val="DefaultParagraphFont"/>
     <w:link w:val="Header"/>
     <w:uiPriority w:val="99"/>
-    <w:rsid w:val="00756178"/>
+    <w:rsid w:val="007D7051"/>
     <w:rPr>
       <w:rFonts w:asciiTheme="minorHAnsi" w:hAnsiTheme="minorHAnsi" w:cstheme="minorHAnsi"/>
       <w:sz w:val="16"/>
@@ -9904,7 +12097,7 @@
     <w:basedOn w:val="DefaultParagraphFont"/>
     <w:link w:val="Heading2"/>
     <w:uiPriority w:val="9"/>
-    <w:rsid w:val="00756178"/>
+    <w:rsid w:val="007D7051"/>
     <w:rPr>
       <w:rFonts w:ascii="Calibri" w:eastAsiaTheme="majorEastAsia" w:hAnsi="Calibri" w:cstheme="majorBidi"/>
       <w:b/>
@@ -9920,7 +12113,7 @@
     <w:basedOn w:val="DefaultParagraphFont"/>
     <w:link w:val="Heading5"/>
     <w:uiPriority w:val="9"/>
-    <w:rsid w:val="00756178"/>
+    <w:rsid w:val="007D7051"/>
     <w:rPr>
       <w:rFonts w:ascii="Calibri" w:eastAsiaTheme="majorEastAsia" w:hAnsi="Calibri" w:cstheme="majorBidi"/>
       <w:b/>
@@ -9934,7 +12127,7 @@
     <w:basedOn w:val="DefaultParagraphFont"/>
     <w:link w:val="Heading6"/>
     <w:uiPriority w:val="9"/>
-    <w:rsid w:val="00756178"/>
+    <w:rsid w:val="007D7051"/>
     <w:rPr>
       <w:rFonts w:ascii="Calibri" w:eastAsiaTheme="majorEastAsia" w:hAnsi="Calibri" w:cstheme="majorBidi"/>
       <w:b/>
@@ -9949,7 +12142,7 @@
     <w:basedOn w:val="DefaultParagraphFont"/>
     <w:link w:val="Heading7"/>
     <w:uiPriority w:val="9"/>
-    <w:rsid w:val="00756178"/>
+    <w:rsid w:val="007D7051"/>
     <w:rPr>
       <w:rFonts w:ascii="Calibri" w:eastAsiaTheme="majorEastAsia" w:hAnsi="Calibri" w:cstheme="majorBidi"/>
       <w:b/>
@@ -9964,7 +12157,7 @@
     <w:basedOn w:val="DefaultParagraphFont"/>
     <w:link w:val="Heading8"/>
     <w:uiPriority w:val="9"/>
-    <w:rsid w:val="00756178"/>
+    <w:rsid w:val="007D7051"/>
     <w:rPr>
       <w:rFonts w:ascii="Calibri" w:eastAsiaTheme="majorEastAsia" w:hAnsi="Calibri" w:cstheme="majorBidi"/>
       <w:b/>
@@ -9978,7 +12171,7 @@
     <w:basedOn w:val="DefaultParagraphFont"/>
     <w:link w:val="Heading9"/>
     <w:uiPriority w:val="9"/>
-    <w:rsid w:val="00756178"/>
+    <w:rsid w:val="007D7051"/>
     <w:rPr>
       <w:rFonts w:ascii="Calibri" w:eastAsiaTheme="majorEastAsia" w:hAnsi="Calibri" w:cstheme="majorBidi"/>
       <w:b/>
@@ -9993,7 +12186,7 @@
     <w:basedOn w:val="Normal"/>
     <w:uiPriority w:val="8"/>
     <w:qFormat/>
-    <w:rsid w:val="00756178"/>
+    <w:rsid w:val="007D7051"/>
     <w:pPr>
       <w:pBdr>
         <w:bottom w:val="single" w:sz="4" w:space="1" w:color="auto"/>
@@ -10012,7 +12205,7 @@
     <w:basedOn w:val="DefaultParagraphFont"/>
     <w:uiPriority w:val="21"/>
     <w:qFormat/>
-    <w:rsid w:val="00756178"/>
+    <w:rsid w:val="007D7051"/>
     <w:rPr>
       <w:b/>
       <w:bCs/>
@@ -10025,7 +12218,7 @@
     <w:name w:val="Light List Accent 1"/>
     <w:basedOn w:val="TableNormal"/>
     <w:uiPriority w:val="61"/>
-    <w:rsid w:val="00756178"/>
+    <w:rsid w:val="007D7051"/>
     <w:rPr>
       <w:rFonts w:asciiTheme="minorHAnsi" w:hAnsiTheme="minorHAnsi" w:cstheme="minorHAnsi"/>
       <w:sz w:val="22"/>
@@ -10113,7 +12306,7 @@
     <w:name w:val="Light List Accent 3"/>
     <w:basedOn w:val="TableNormal"/>
     <w:uiPriority w:val="61"/>
-    <w:rsid w:val="00756178"/>
+    <w:rsid w:val="007D7051"/>
     <w:rPr>
       <w:rFonts w:asciiTheme="minorHAnsi" w:hAnsiTheme="minorHAnsi" w:cstheme="minorHAnsi"/>
       <w:sz w:val="22"/>
@@ -10201,7 +12394,7 @@
     <w:name w:val="Light List Accent 5"/>
     <w:basedOn w:val="TableNormal"/>
     <w:uiPriority w:val="61"/>
-    <w:rsid w:val="00756178"/>
+    <w:rsid w:val="007D7051"/>
     <w:rPr>
       <w:rFonts w:asciiTheme="minorHAnsi" w:hAnsiTheme="minorHAnsi" w:cstheme="minorHAnsi"/>
       <w:sz w:val="22"/>
@@ -10292,7 +12485,7 @@
     <w:link w:val="SalutationChar"/>
     <w:uiPriority w:val="7"/>
     <w:unhideWhenUsed/>
-    <w:rsid w:val="00756178"/>
+    <w:rsid w:val="007D7051"/>
     <w:pPr>
       <w:spacing w:before="480" w:after="480"/>
     </w:pPr>
@@ -10302,7 +12495,7 @@
     <w:basedOn w:val="DefaultParagraphFont"/>
     <w:link w:val="Salutation"/>
     <w:uiPriority w:val="7"/>
-    <w:rsid w:val="00756178"/>
+    <w:rsid w:val="007D7051"/>
     <w:rPr>
       <w:rFonts w:asciiTheme="minorHAnsi" w:hAnsiTheme="minorHAnsi" w:cstheme="minorHAnsi"/>
       <w:sz w:val="22"/>
@@ -10314,7 +12507,7 @@
     <w:name w:val="EB Table"/>
     <w:basedOn w:val="TableNormal"/>
     <w:uiPriority w:val="99"/>
-    <w:rsid w:val="00756178"/>
+    <w:rsid w:val="007D7051"/>
     <w:tblPr>
       <w:tblBorders>
         <w:top w:val="single" w:sz="4" w:space="0" w:color="000000" w:themeColor="text1"/>
@@ -10340,7 +12533,7 @@
     <w:name w:val="toa heading"/>
     <w:basedOn w:val="Normal"/>
     <w:next w:val="Normal"/>
-    <w:rsid w:val="00756178"/>
+    <w:rsid w:val="007D7051"/>
     <w:pPr>
       <w:spacing w:before="120"/>
     </w:pPr>
@@ -10360,7 +12553,7 @@
     <w:semiHidden/>
     <w:unhideWhenUsed/>
     <w:qFormat/>
-    <w:rsid w:val="00756178"/>
+    <w:rsid w:val="007D7051"/>
     <w:pPr>
       <w:numPr>
         <w:numId w:val="0"/>

</xml_diff>